<commit_message>
Architecture docs white background + minor updates.
</commit_message>
<xml_diff>
--- a/Architecture/Aspects.docx
+++ b/Architecture/Aspects.docx
@@ -12,6 +12,13 @@
         </w:rPr>
       </w:pPr>
       <w:bookmarkStart w:id="0" w:name="_Toc458309842"/>
+      <w:r>
+        <w:rPr>
+          <w:rFonts w:cs="Tahoma"/>
+          <w:lang w:val="en-US"/>
+        </w:rPr>
+        <w:t>J</w:t>
+      </w:r>
       <w:bookmarkStart w:id="1" w:name="_GoBack"/>
       <w:bookmarkEnd w:id="1"/>
       <w:r>
@@ -19,7 +26,7 @@
           <w:rFonts w:cs="Tahoma"/>
           <w:lang w:val="en-US"/>
         </w:rPr>
-        <w:t>JJ’s Reference Architecture</w:t>
+        <w:t>J’s Reference Architecture</w:t>
       </w:r>
       <w:bookmarkEnd w:id="0"/>
     </w:p>
@@ -148,7 +155,7 @@
           <w:lang w:val="en-US"/>
         </w:rPr>
       </w:pPr>
-      <w:bookmarkStart w:id="3" w:name="_Toc487131307"/>
+      <w:bookmarkStart w:id="3" w:name="_Toc487136202"/>
       <w:r>
         <w:rPr>
           <w:lang w:val="en-US"/>
@@ -203,7 +210,7 @@
             </w:rPr>
             <w:fldChar w:fldCharType="separate"/>
           </w:r>
-          <w:hyperlink w:anchor="_Toc487131307" w:history="1">
+          <w:hyperlink w:anchor="_Toc487136202" w:history="1">
             <w:r>
               <w:rPr>
                 <w:rStyle w:val="Hyperlink"/>
@@ -231,7 +238,7 @@
                 <w:noProof/>
                 <w:webHidden/>
               </w:rPr>
-              <w:instrText xml:space="preserve"> PAGEREF _Toc487131307 \h </w:instrText>
+              <w:instrText xml:space="preserve"> PAGEREF _Toc487136202 \h </w:instrText>
             </w:r>
             <w:r>
               <w:rPr>
@@ -275,7 +282,7 @@
               <w:szCs w:val="22"/>
             </w:rPr>
           </w:pPr>
-          <w:hyperlink w:anchor="_Toc487131308" w:history="1">
+          <w:hyperlink w:anchor="_Toc487136203" w:history="1">
             <w:r>
               <w:rPr>
                 <w:rStyle w:val="Hyperlink"/>
@@ -303,7 +310,7 @@
                 <w:noProof/>
                 <w:webHidden/>
               </w:rPr>
-              <w:instrText xml:space="preserve"> PAGEREF _Toc487131308 \h </w:instrText>
+              <w:instrText xml:space="preserve"> PAGEREF _Toc487136203 \h </w:instrText>
             </w:r>
             <w:r>
               <w:rPr>
@@ -347,7 +354,7 @@
               <w:szCs w:val="22"/>
             </w:rPr>
           </w:pPr>
-          <w:hyperlink w:anchor="_Toc487131309" w:history="1">
+          <w:hyperlink w:anchor="_Toc487136204" w:history="1">
             <w:r>
               <w:rPr>
                 <w:rStyle w:val="Hyperlink"/>
@@ -375,7 +382,7 @@
                 <w:noProof/>
                 <w:webHidden/>
               </w:rPr>
-              <w:instrText xml:space="preserve"> PAGEREF _Toc487131309 \h </w:instrText>
+              <w:instrText xml:space="preserve"> PAGEREF _Toc487136204 \h </w:instrText>
             </w:r>
             <w:r>
               <w:rPr>
@@ -419,7 +426,7 @@
               <w:szCs w:val="22"/>
             </w:rPr>
           </w:pPr>
-          <w:hyperlink w:anchor="_Toc487131310" w:history="1">
+          <w:hyperlink w:anchor="_Toc487136205" w:history="1">
             <w:r>
               <w:rPr>
                 <w:rStyle w:val="Hyperlink"/>
@@ -447,7 +454,7 @@
                 <w:noProof/>
                 <w:webHidden/>
               </w:rPr>
-              <w:instrText xml:space="preserve"> PAGEREF _Toc487131310 \h </w:instrText>
+              <w:instrText xml:space="preserve"> PAGEREF _Toc487136205 \h </w:instrText>
             </w:r>
             <w:r>
               <w:rPr>
@@ -491,7 +498,7 @@
               <w:szCs w:val="22"/>
             </w:rPr>
           </w:pPr>
-          <w:hyperlink w:anchor="_Toc487131311" w:history="1">
+          <w:hyperlink w:anchor="_Toc487136206" w:history="1">
             <w:r>
               <w:rPr>
                 <w:rStyle w:val="Hyperlink"/>
@@ -519,7 +526,7 @@
                 <w:noProof/>
                 <w:webHidden/>
               </w:rPr>
-              <w:instrText xml:space="preserve"> PAGEREF _Toc487131311 \h </w:instrText>
+              <w:instrText xml:space="preserve"> PAGEREF _Toc487136206 \h </w:instrText>
             </w:r>
             <w:r>
               <w:rPr>
@@ -563,7 +570,7 @@
               <w:szCs w:val="22"/>
             </w:rPr>
           </w:pPr>
-          <w:hyperlink w:anchor="_Toc487131312" w:history="1">
+          <w:hyperlink w:anchor="_Toc487136207" w:history="1">
             <w:r>
               <w:rPr>
                 <w:rStyle w:val="Hyperlink"/>
@@ -591,7 +598,7 @@
                 <w:noProof/>
                 <w:webHidden/>
               </w:rPr>
-              <w:instrText xml:space="preserve"> PAGEREF _Toc487131312 \h </w:instrText>
+              <w:instrText xml:space="preserve"> PAGEREF _Toc487136207 \h </w:instrText>
             </w:r>
             <w:r>
               <w:rPr>
@@ -635,7 +642,7 @@
               <w:szCs w:val="22"/>
             </w:rPr>
           </w:pPr>
-          <w:hyperlink w:anchor="_Toc487131313" w:history="1">
+          <w:hyperlink w:anchor="_Toc487136208" w:history="1">
             <w:r>
               <w:rPr>
                 <w:rStyle w:val="Hyperlink"/>
@@ -663,7 +670,7 @@
                 <w:noProof/>
                 <w:webHidden/>
               </w:rPr>
-              <w:instrText xml:space="preserve"> PAGEREF _Toc487131313 \h </w:instrText>
+              <w:instrText xml:space="preserve"> PAGEREF _Toc487136208 \h </w:instrText>
             </w:r>
             <w:r>
               <w:rPr>
@@ -707,7 +714,7 @@
               <w:szCs w:val="22"/>
             </w:rPr>
           </w:pPr>
-          <w:hyperlink w:anchor="_Toc487131314" w:history="1">
+          <w:hyperlink w:anchor="_Toc487136209" w:history="1">
             <w:r>
               <w:rPr>
                 <w:rStyle w:val="Hyperlink"/>
@@ -735,7 +742,7 @@
                 <w:noProof/>
                 <w:webHidden/>
               </w:rPr>
-              <w:instrText xml:space="preserve"> PAGEREF _Toc487131314 \h </w:instrText>
+              <w:instrText xml:space="preserve"> PAGEREF _Toc487136209 \h </w:instrText>
             </w:r>
             <w:r>
               <w:rPr>
@@ -779,13 +786,85 @@
               <w:szCs w:val="22"/>
             </w:rPr>
           </w:pPr>
-          <w:hyperlink w:anchor="_Toc487131315" w:history="1">
+          <w:hyperlink w:anchor="_Toc487136210" w:history="1">
             <w:r>
               <w:rPr>
                 <w:rStyle w:val="Hyperlink"/>
                 <w:noProof/>
                 <w:lang w:val="en-US"/>
               </w:rPr>
+              <w:t>Code Style</w:t>
+            </w:r>
+            <w:r>
+              <w:rPr>
+                <w:noProof/>
+                <w:webHidden/>
+              </w:rPr>
+              <w:tab/>
+            </w:r>
+            <w:r>
+              <w:rPr>
+                <w:noProof/>
+                <w:webHidden/>
+              </w:rPr>
+              <w:fldChar w:fldCharType="begin"/>
+            </w:r>
+            <w:r>
+              <w:rPr>
+                <w:noProof/>
+                <w:webHidden/>
+              </w:rPr>
+              <w:instrText xml:space="preserve"> PAGEREF _Toc487136210 \h </w:instrText>
+            </w:r>
+            <w:r>
+              <w:rPr>
+                <w:noProof/>
+                <w:webHidden/>
+              </w:rPr>
+            </w:r>
+            <w:r>
+              <w:rPr>
+                <w:noProof/>
+                <w:webHidden/>
+              </w:rPr>
+              <w:fldChar w:fldCharType="separate"/>
+            </w:r>
+            <w:r>
+              <w:rPr>
+                <w:noProof/>
+                <w:webHidden/>
+              </w:rPr>
+              <w:t>3</w:t>
+            </w:r>
+            <w:r>
+              <w:rPr>
+                <w:noProof/>
+                <w:webHidden/>
+              </w:rPr>
+              <w:fldChar w:fldCharType="end"/>
+            </w:r>
+          </w:hyperlink>
+        </w:p>
+        <w:p>
+          <w:pPr>
+            <w:pStyle w:val="TOC1"/>
+            <w:tabs>
+              <w:tab w:val="right" w:leader="dot" w:pos="9060"/>
+            </w:tabs>
+            <w:ind w:left="568"/>
+            <w:rPr>
+              <w:rFonts w:asciiTheme="minorHAnsi" w:eastAsiaTheme="minorEastAsia" w:hAnsiTheme="minorHAnsi" w:cstheme="minorBidi"/>
+              <w:noProof/>
+              <w:szCs w:val="22"/>
+            </w:rPr>
+          </w:pPr>
+          <w:hyperlink w:anchor="_Toc487136211" w:history="1">
+            <w:r>
+              <w:rPr>
+                <w:rStyle w:val="Hyperlink"/>
+                <w:noProof/>
+                <w:lang w:val="en-US"/>
+              </w:rPr>
               <w:t>Collections / List Processing</w:t>
             </w:r>
             <w:r>
@@ -807,7 +886,7 @@
                 <w:noProof/>
                 <w:webHidden/>
               </w:rPr>
-              <w:instrText xml:space="preserve"> PAGEREF _Toc487131315 \h </w:instrText>
+              <w:instrText xml:space="preserve"> PAGEREF _Toc487136211 \h </w:instrText>
             </w:r>
             <w:r>
               <w:rPr>
@@ -851,7 +930,7 @@
               <w:szCs w:val="22"/>
             </w:rPr>
           </w:pPr>
-          <w:hyperlink w:anchor="_Toc487131316" w:history="1">
+          <w:hyperlink w:anchor="_Toc487136212" w:history="1">
             <w:r>
               <w:rPr>
                 <w:rStyle w:val="Hyperlink"/>
@@ -879,7 +958,7 @@
                 <w:noProof/>
                 <w:webHidden/>
               </w:rPr>
-              <w:instrText xml:space="preserve"> PAGEREF _Toc487131316 \h </w:instrText>
+              <w:instrText xml:space="preserve"> PAGEREF _Toc487136212 \h </w:instrText>
             </w:r>
             <w:r>
               <w:rPr>
@@ -899,7 +978,7 @@
                 <w:noProof/>
                 <w:webHidden/>
               </w:rPr>
-              <w:t>3</w:t>
+              <w:t>4</w:t>
             </w:r>
             <w:r>
               <w:rPr>
@@ -923,7 +1002,7 @@
               <w:szCs w:val="22"/>
             </w:rPr>
           </w:pPr>
-          <w:hyperlink w:anchor="_Toc487131317" w:history="1">
+          <w:hyperlink w:anchor="_Toc487136213" w:history="1">
             <w:r>
               <w:rPr>
                 <w:rStyle w:val="Hyperlink"/>
@@ -951,7 +1030,7 @@
                 <w:noProof/>
                 <w:webHidden/>
               </w:rPr>
-              <w:instrText xml:space="preserve"> PAGEREF _Toc487131317 \h </w:instrText>
+              <w:instrText xml:space="preserve"> PAGEREF _Toc487136213 \h </w:instrText>
             </w:r>
             <w:r>
               <w:rPr>
@@ -971,7 +1050,7 @@
                 <w:noProof/>
                 <w:webHidden/>
               </w:rPr>
-              <w:t>3</w:t>
+              <w:t>4</w:t>
             </w:r>
             <w:r>
               <w:rPr>
@@ -995,7 +1074,7 @@
               <w:szCs w:val="22"/>
             </w:rPr>
           </w:pPr>
-          <w:hyperlink w:anchor="_Toc487131318" w:history="1">
+          <w:hyperlink w:anchor="_Toc487136214" w:history="1">
             <w:r>
               <w:rPr>
                 <w:rStyle w:val="Hyperlink"/>
@@ -1023,7 +1102,7 @@
                 <w:noProof/>
                 <w:webHidden/>
               </w:rPr>
-              <w:instrText xml:space="preserve"> PAGEREF _Toc487131318 \h </w:instrText>
+              <w:instrText xml:space="preserve"> PAGEREF _Toc487136214 \h </w:instrText>
             </w:r>
             <w:r>
               <w:rPr>
@@ -1067,7 +1146,7 @@
               <w:szCs w:val="22"/>
             </w:rPr>
           </w:pPr>
-          <w:hyperlink w:anchor="_Toc487131319" w:history="1">
+          <w:hyperlink w:anchor="_Toc487136215" w:history="1">
             <w:r>
               <w:rPr>
                 <w:rStyle w:val="Hyperlink"/>
@@ -1095,7 +1174,7 @@
                 <w:noProof/>
                 <w:webHidden/>
               </w:rPr>
-              <w:instrText xml:space="preserve"> PAGEREF _Toc487131319 \h </w:instrText>
+              <w:instrText xml:space="preserve"> PAGEREF _Toc487136215 \h </w:instrText>
             </w:r>
             <w:r>
               <w:rPr>
@@ -1139,7 +1218,7 @@
               <w:szCs w:val="22"/>
             </w:rPr>
           </w:pPr>
-          <w:hyperlink w:anchor="_Toc487131320" w:history="1">
+          <w:hyperlink w:anchor="_Toc487136216" w:history="1">
             <w:r>
               <w:rPr>
                 <w:rStyle w:val="Hyperlink"/>
@@ -1167,7 +1246,7 @@
                 <w:noProof/>
                 <w:webHidden/>
               </w:rPr>
-              <w:instrText xml:space="preserve"> PAGEREF _Toc487131320 \h </w:instrText>
+              <w:instrText xml:space="preserve"> PAGEREF _Toc487136216 \h </w:instrText>
             </w:r>
             <w:r>
               <w:rPr>
@@ -1211,7 +1290,7 @@
               <w:szCs w:val="22"/>
             </w:rPr>
           </w:pPr>
-          <w:hyperlink w:anchor="_Toc487131321" w:history="1">
+          <w:hyperlink w:anchor="_Toc487136217" w:history="1">
             <w:r>
               <w:rPr>
                 <w:rStyle w:val="Hyperlink"/>
@@ -1239,7 +1318,7 @@
                 <w:noProof/>
                 <w:webHidden/>
               </w:rPr>
-              <w:instrText xml:space="preserve"> PAGEREF _Toc487131321 \h </w:instrText>
+              <w:instrText xml:space="preserve"> PAGEREF _Toc487136217 \h </w:instrText>
             </w:r>
             <w:r>
               <w:rPr>
@@ -1283,7 +1362,7 @@
               <w:szCs w:val="22"/>
             </w:rPr>
           </w:pPr>
-          <w:hyperlink w:anchor="_Toc487131322" w:history="1">
+          <w:hyperlink w:anchor="_Toc487136218" w:history="1">
             <w:r>
               <w:rPr>
                 <w:rStyle w:val="Hyperlink"/>
@@ -1311,7 +1390,7 @@
                 <w:noProof/>
                 <w:webHidden/>
               </w:rPr>
-              <w:instrText xml:space="preserve"> PAGEREF _Toc487131322 \h </w:instrText>
+              <w:instrText xml:space="preserve"> PAGEREF _Toc487136218 \h </w:instrText>
             </w:r>
             <w:r>
               <w:rPr>
@@ -1355,7 +1434,7 @@
               <w:szCs w:val="22"/>
             </w:rPr>
           </w:pPr>
-          <w:hyperlink w:anchor="_Toc487131323" w:history="1">
+          <w:hyperlink w:anchor="_Toc487136219" w:history="1">
             <w:r>
               <w:rPr>
                 <w:rStyle w:val="Hyperlink"/>
@@ -1383,7 +1462,7 @@
                 <w:noProof/>
                 <w:webHidden/>
               </w:rPr>
-              <w:instrText xml:space="preserve"> PAGEREF _Toc487131323 \h </w:instrText>
+              <w:instrText xml:space="preserve"> PAGEREF _Toc487136219 \h </w:instrText>
             </w:r>
             <w:r>
               <w:rPr>
@@ -1427,7 +1506,7 @@
               <w:szCs w:val="22"/>
             </w:rPr>
           </w:pPr>
-          <w:hyperlink w:anchor="_Toc487131324" w:history="1">
+          <w:hyperlink w:anchor="_Toc487136220" w:history="1">
             <w:r>
               <w:rPr>
                 <w:rStyle w:val="Hyperlink"/>
@@ -1455,7 +1534,7 @@
                 <w:noProof/>
                 <w:webHidden/>
               </w:rPr>
-              <w:instrText xml:space="preserve"> PAGEREF _Toc487131324 \h </w:instrText>
+              <w:instrText xml:space="preserve"> PAGEREF _Toc487136220 \h </w:instrText>
             </w:r>
             <w:r>
               <w:rPr>
@@ -1499,7 +1578,7 @@
               <w:szCs w:val="22"/>
             </w:rPr>
           </w:pPr>
-          <w:hyperlink w:anchor="_Toc487131325" w:history="1">
+          <w:hyperlink w:anchor="_Toc487136221" w:history="1">
             <w:r>
               <w:rPr>
                 <w:rStyle w:val="Hyperlink"/>
@@ -1527,7 +1606,7 @@
                 <w:noProof/>
                 <w:webHidden/>
               </w:rPr>
-              <w:instrText xml:space="preserve"> PAGEREF _Toc487131325 \h </w:instrText>
+              <w:instrText xml:space="preserve"> PAGEREF _Toc487136221 \h </w:instrText>
             </w:r>
             <w:r>
               <w:rPr>
@@ -1571,7 +1650,7 @@
               <w:szCs w:val="22"/>
             </w:rPr>
           </w:pPr>
-          <w:hyperlink w:anchor="_Toc487131326" w:history="1">
+          <w:hyperlink w:anchor="_Toc487136222" w:history="1">
             <w:r>
               <w:rPr>
                 <w:rStyle w:val="Hyperlink"/>
@@ -1599,7 +1678,7 @@
                 <w:noProof/>
                 <w:webHidden/>
               </w:rPr>
-              <w:instrText xml:space="preserve"> PAGEREF _Toc487131326 \h </w:instrText>
+              <w:instrText xml:space="preserve"> PAGEREF _Toc487136222 \h </w:instrText>
             </w:r>
             <w:r>
               <w:rPr>
@@ -1643,7 +1722,7 @@
               <w:szCs w:val="22"/>
             </w:rPr>
           </w:pPr>
-          <w:hyperlink w:anchor="_Toc487131327" w:history="1">
+          <w:hyperlink w:anchor="_Toc487136223" w:history="1">
             <w:r>
               <w:rPr>
                 <w:rStyle w:val="Hyperlink"/>
@@ -1671,7 +1750,7 @@
                 <w:noProof/>
                 <w:webHidden/>
               </w:rPr>
-              <w:instrText xml:space="preserve"> PAGEREF _Toc487131327 \h </w:instrText>
+              <w:instrText xml:space="preserve"> PAGEREF _Toc487136223 \h </w:instrText>
             </w:r>
             <w:r>
               <w:rPr>
@@ -1691,7 +1770,7 @@
                 <w:noProof/>
                 <w:webHidden/>
               </w:rPr>
-              <w:t>7</w:t>
+              <w:t>8</w:t>
             </w:r>
             <w:r>
               <w:rPr>
@@ -1715,7 +1794,7 @@
               <w:szCs w:val="22"/>
             </w:rPr>
           </w:pPr>
-          <w:hyperlink w:anchor="_Toc487131328" w:history="1">
+          <w:hyperlink w:anchor="_Toc487136224" w:history="1">
             <w:r>
               <w:rPr>
                 <w:rStyle w:val="Hyperlink"/>
@@ -1743,7 +1822,7 @@
                 <w:noProof/>
                 <w:webHidden/>
               </w:rPr>
-              <w:instrText xml:space="preserve"> PAGEREF _Toc487131328 \h </w:instrText>
+              <w:instrText xml:space="preserve"> PAGEREF _Toc487136224 \h </w:instrText>
             </w:r>
             <w:r>
               <w:rPr>
@@ -1787,7 +1866,7 @@
               <w:szCs w:val="22"/>
             </w:rPr>
           </w:pPr>
-          <w:hyperlink w:anchor="_Toc487131329" w:history="1">
+          <w:hyperlink w:anchor="_Toc487136225" w:history="1">
             <w:r>
               <w:rPr>
                 <w:rStyle w:val="Hyperlink"/>
@@ -1814,7 +1893,7 @@
                 <w:noProof/>
                 <w:webHidden/>
               </w:rPr>
-              <w:instrText xml:space="preserve"> PAGEREF _Toc487131329 \h </w:instrText>
+              <w:instrText xml:space="preserve"> PAGEREF _Toc487136225 \h </w:instrText>
             </w:r>
             <w:r>
               <w:rPr>
@@ -1858,7 +1937,7 @@
               <w:szCs w:val="22"/>
             </w:rPr>
           </w:pPr>
-          <w:hyperlink w:anchor="_Toc487131330" w:history="1">
+          <w:hyperlink w:anchor="_Toc487136226" w:history="1">
             <w:r>
               <w:rPr>
                 <w:rStyle w:val="Hyperlink"/>
@@ -1886,7 +1965,7 @@
                 <w:noProof/>
                 <w:webHidden/>
               </w:rPr>
-              <w:instrText xml:space="preserve"> PAGEREF _Toc487131330 \h </w:instrText>
+              <w:instrText xml:space="preserve"> PAGEREF _Toc487136226 \h </w:instrText>
             </w:r>
             <w:r>
               <w:rPr>
@@ -1930,7 +2009,7 @@
               <w:szCs w:val="22"/>
             </w:rPr>
           </w:pPr>
-          <w:hyperlink w:anchor="_Toc487131331" w:history="1">
+          <w:hyperlink w:anchor="_Toc487136227" w:history="1">
             <w:r>
               <w:rPr>
                 <w:rStyle w:val="Hyperlink"/>
@@ -1958,7 +2037,7 @@
                 <w:noProof/>
                 <w:webHidden/>
               </w:rPr>
-              <w:instrText xml:space="preserve"> PAGEREF _Toc487131331 \h </w:instrText>
+              <w:instrText xml:space="preserve"> PAGEREF _Toc487136227 \h </w:instrText>
             </w:r>
             <w:r>
               <w:rPr>
@@ -2002,7 +2081,7 @@
               <w:szCs w:val="22"/>
             </w:rPr>
           </w:pPr>
-          <w:hyperlink w:anchor="_Toc487131332" w:history="1">
+          <w:hyperlink w:anchor="_Toc487136228" w:history="1">
             <w:r>
               <w:rPr>
                 <w:rStyle w:val="Hyperlink"/>
@@ -2030,7 +2109,7 @@
                 <w:noProof/>
                 <w:webHidden/>
               </w:rPr>
-              <w:instrText xml:space="preserve"> PAGEREF _Toc487131332 \h </w:instrText>
+              <w:instrText xml:space="preserve"> PAGEREF _Toc487136228 \h </w:instrText>
             </w:r>
             <w:r>
               <w:rPr>
@@ -2074,7 +2153,7 @@
               <w:szCs w:val="22"/>
             </w:rPr>
           </w:pPr>
-          <w:hyperlink w:anchor="_Toc487131333" w:history="1">
+          <w:hyperlink w:anchor="_Toc487136229" w:history="1">
             <w:r>
               <w:rPr>
                 <w:rStyle w:val="Hyperlink"/>
@@ -2102,7 +2181,7 @@
                 <w:noProof/>
                 <w:webHidden/>
               </w:rPr>
-              <w:instrText xml:space="preserve"> PAGEREF _Toc487131333 \h </w:instrText>
+              <w:instrText xml:space="preserve"> PAGEREF _Toc487136229 \h </w:instrText>
             </w:r>
             <w:r>
               <w:rPr>
@@ -2146,7 +2225,7 @@
               <w:szCs w:val="22"/>
             </w:rPr>
           </w:pPr>
-          <w:hyperlink w:anchor="_Toc487131334" w:history="1">
+          <w:hyperlink w:anchor="_Toc487136230" w:history="1">
             <w:r>
               <w:rPr>
                 <w:rStyle w:val="Hyperlink"/>
@@ -2174,7 +2253,7 @@
                 <w:noProof/>
                 <w:webHidden/>
               </w:rPr>
-              <w:instrText xml:space="preserve"> PAGEREF _Toc487131334 \h </w:instrText>
+              <w:instrText xml:space="preserve"> PAGEREF _Toc487136230 \h </w:instrText>
             </w:r>
             <w:r>
               <w:rPr>
@@ -2218,7 +2297,7 @@
               <w:szCs w:val="22"/>
             </w:rPr>
           </w:pPr>
-          <w:hyperlink w:anchor="_Toc487131335" w:history="1">
+          <w:hyperlink w:anchor="_Toc487136231" w:history="1">
             <w:r>
               <w:rPr>
                 <w:rStyle w:val="Hyperlink"/>
@@ -2246,7 +2325,7 @@
                 <w:noProof/>
                 <w:webHidden/>
               </w:rPr>
-              <w:instrText xml:space="preserve"> PAGEREF _Toc487131335 \h </w:instrText>
+              <w:instrText xml:space="preserve"> PAGEREF _Toc487136231 \h </w:instrText>
             </w:r>
             <w:r>
               <w:rPr>
@@ -2290,7 +2369,7 @@
               <w:szCs w:val="22"/>
             </w:rPr>
           </w:pPr>
-          <w:hyperlink w:anchor="_Toc487131336" w:history="1">
+          <w:hyperlink w:anchor="_Toc487136232" w:history="1">
             <w:r>
               <w:rPr>
                 <w:rStyle w:val="Hyperlink"/>
@@ -2318,7 +2397,7 @@
                 <w:noProof/>
                 <w:webHidden/>
               </w:rPr>
-              <w:instrText xml:space="preserve"> PAGEREF _Toc487131336 \h </w:instrText>
+              <w:instrText xml:space="preserve"> PAGEREF _Toc487136232 \h </w:instrText>
             </w:r>
             <w:r>
               <w:rPr>
@@ -2362,7 +2441,7 @@
               <w:szCs w:val="22"/>
             </w:rPr>
           </w:pPr>
-          <w:hyperlink w:anchor="_Toc487131337" w:history="1">
+          <w:hyperlink w:anchor="_Toc487136233" w:history="1">
             <w:r>
               <w:rPr>
                 <w:rStyle w:val="Hyperlink"/>
@@ -2390,7 +2469,7 @@
                 <w:noProof/>
                 <w:webHidden/>
               </w:rPr>
-              <w:instrText xml:space="preserve"> PAGEREF _Toc487131337 \h </w:instrText>
+              <w:instrText xml:space="preserve"> PAGEREF _Toc487136233 \h </w:instrText>
             </w:r>
             <w:r>
               <w:rPr>
@@ -2434,7 +2513,7 @@
               <w:szCs w:val="22"/>
             </w:rPr>
           </w:pPr>
-          <w:hyperlink w:anchor="_Toc487131338" w:history="1">
+          <w:hyperlink w:anchor="_Toc487136234" w:history="1">
             <w:r>
               <w:rPr>
                 <w:rStyle w:val="Hyperlink"/>
@@ -2462,7 +2541,7 @@
                 <w:noProof/>
                 <w:webHidden/>
               </w:rPr>
-              <w:instrText xml:space="preserve"> PAGEREF _Toc487131338 \h </w:instrText>
+              <w:instrText xml:space="preserve"> PAGEREF _Toc487136234 \h </w:instrText>
             </w:r>
             <w:r>
               <w:rPr>
@@ -2506,7 +2585,7 @@
               <w:szCs w:val="22"/>
             </w:rPr>
           </w:pPr>
-          <w:hyperlink w:anchor="_Toc487131339" w:history="1">
+          <w:hyperlink w:anchor="_Toc487136235" w:history="1">
             <w:r>
               <w:rPr>
                 <w:rStyle w:val="Hyperlink"/>
@@ -2534,7 +2613,7 @@
                 <w:noProof/>
                 <w:webHidden/>
               </w:rPr>
-              <w:instrText xml:space="preserve"> PAGEREF _Toc487131339 \h </w:instrText>
+              <w:instrText xml:space="preserve"> PAGEREF _Toc487136235 \h </w:instrText>
             </w:r>
             <w:r>
               <w:rPr>
@@ -2578,7 +2657,7 @@
               <w:szCs w:val="22"/>
             </w:rPr>
           </w:pPr>
-          <w:hyperlink w:anchor="_Toc487131340" w:history="1">
+          <w:hyperlink w:anchor="_Toc487136236" w:history="1">
             <w:r>
               <w:rPr>
                 <w:rStyle w:val="Hyperlink"/>
@@ -2606,7 +2685,7 @@
                 <w:noProof/>
                 <w:webHidden/>
               </w:rPr>
-              <w:instrText xml:space="preserve"> PAGEREF _Toc487131340 \h </w:instrText>
+              <w:instrText xml:space="preserve"> PAGEREF _Toc487136236 \h </w:instrText>
             </w:r>
             <w:r>
               <w:rPr>
@@ -2650,7 +2729,7 @@
               <w:szCs w:val="22"/>
             </w:rPr>
           </w:pPr>
-          <w:hyperlink w:anchor="_Toc487131341" w:history="1">
+          <w:hyperlink w:anchor="_Toc487136237" w:history="1">
             <w:r>
               <w:rPr>
                 <w:rStyle w:val="Hyperlink"/>
@@ -2678,7 +2757,7 @@
                 <w:noProof/>
                 <w:webHidden/>
               </w:rPr>
-              <w:instrText xml:space="preserve"> PAGEREF _Toc487131341 \h </w:instrText>
+              <w:instrText xml:space="preserve"> PAGEREF _Toc487136237 \h </w:instrText>
             </w:r>
             <w:r>
               <w:rPr>
@@ -2722,7 +2801,7 @@
               <w:szCs w:val="22"/>
             </w:rPr>
           </w:pPr>
-          <w:hyperlink w:anchor="_Toc487131342" w:history="1">
+          <w:hyperlink w:anchor="_Toc487136238" w:history="1">
             <w:r>
               <w:rPr>
                 <w:rStyle w:val="Hyperlink"/>
@@ -2750,7 +2829,7 @@
                 <w:noProof/>
                 <w:webHidden/>
               </w:rPr>
-              <w:instrText xml:space="preserve"> PAGEREF _Toc487131342 \h </w:instrText>
+              <w:instrText xml:space="preserve"> PAGEREF _Toc487136238 \h </w:instrText>
             </w:r>
             <w:r>
               <w:rPr>
@@ -2794,7 +2873,7 @@
               <w:szCs w:val="22"/>
             </w:rPr>
           </w:pPr>
-          <w:hyperlink w:anchor="_Toc487131343" w:history="1">
+          <w:hyperlink w:anchor="_Toc487136239" w:history="1">
             <w:r>
               <w:rPr>
                 <w:rStyle w:val="Hyperlink"/>
@@ -2822,7 +2901,7 @@
                 <w:noProof/>
                 <w:webHidden/>
               </w:rPr>
-              <w:instrText xml:space="preserve"> PAGEREF _Toc487131343 \h </w:instrText>
+              <w:instrText xml:space="preserve"> PAGEREF _Toc487136239 \h </w:instrText>
             </w:r>
             <w:r>
               <w:rPr>
@@ -2866,7 +2945,7 @@
               <w:szCs w:val="22"/>
             </w:rPr>
           </w:pPr>
-          <w:hyperlink w:anchor="_Toc487131344" w:history="1">
+          <w:hyperlink w:anchor="_Toc487136240" w:history="1">
             <w:r>
               <w:rPr>
                 <w:rStyle w:val="Hyperlink"/>
@@ -2894,7 +2973,7 @@
                 <w:noProof/>
                 <w:webHidden/>
               </w:rPr>
-              <w:instrText xml:space="preserve"> PAGEREF _Toc487131344 \h </w:instrText>
+              <w:instrText xml:space="preserve"> PAGEREF _Toc487136240 \h </w:instrText>
             </w:r>
             <w:r>
               <w:rPr>
@@ -2938,7 +3017,7 @@
               <w:szCs w:val="22"/>
             </w:rPr>
           </w:pPr>
-          <w:hyperlink w:anchor="_Toc487131345" w:history="1">
+          <w:hyperlink w:anchor="_Toc487136241" w:history="1">
             <w:r>
               <w:rPr>
                 <w:rStyle w:val="Hyperlink"/>
@@ -2966,7 +3045,7 @@
                 <w:noProof/>
                 <w:webHidden/>
               </w:rPr>
-              <w:instrText xml:space="preserve"> PAGEREF _Toc487131345 \h </w:instrText>
+              <w:instrText xml:space="preserve"> PAGEREF _Toc487136241 \h </w:instrText>
             </w:r>
             <w:r>
               <w:rPr>
@@ -3010,7 +3089,7 @@
               <w:szCs w:val="22"/>
             </w:rPr>
           </w:pPr>
-          <w:hyperlink w:anchor="_Toc487131346" w:history="1">
+          <w:hyperlink w:anchor="_Toc487136242" w:history="1">
             <w:r>
               <w:rPr>
                 <w:rStyle w:val="Hyperlink"/>
@@ -3038,7 +3117,7 @@
                 <w:noProof/>
                 <w:webHidden/>
               </w:rPr>
-              <w:instrText xml:space="preserve"> PAGEREF _Toc487131346 \h </w:instrText>
+              <w:instrText xml:space="preserve"> PAGEREF _Toc487136242 \h </w:instrText>
             </w:r>
             <w:r>
               <w:rPr>
@@ -3082,7 +3161,7 @@
               <w:szCs w:val="22"/>
             </w:rPr>
           </w:pPr>
-          <w:hyperlink w:anchor="_Toc487131347" w:history="1">
+          <w:hyperlink w:anchor="_Toc487136243" w:history="1">
             <w:r>
               <w:rPr>
                 <w:rStyle w:val="Hyperlink"/>
@@ -3110,7 +3189,7 @@
                 <w:noProof/>
                 <w:webHidden/>
               </w:rPr>
-              <w:instrText xml:space="preserve"> PAGEREF _Toc487131347 \h </w:instrText>
+              <w:instrText xml:space="preserve"> PAGEREF _Toc487136243 \h </w:instrText>
             </w:r>
             <w:r>
               <w:rPr>
@@ -3154,7 +3233,7 @@
               <w:szCs w:val="22"/>
             </w:rPr>
           </w:pPr>
-          <w:hyperlink w:anchor="_Toc487131348" w:history="1">
+          <w:hyperlink w:anchor="_Toc487136244" w:history="1">
             <w:r>
               <w:rPr>
                 <w:rStyle w:val="Hyperlink"/>
@@ -3182,7 +3261,7 @@
                 <w:noProof/>
                 <w:webHidden/>
               </w:rPr>
-              <w:instrText xml:space="preserve"> PAGEREF _Toc487131348 \h </w:instrText>
+              <w:instrText xml:space="preserve"> PAGEREF _Toc487136244 \h </w:instrText>
             </w:r>
             <w:r>
               <w:rPr>
@@ -3226,7 +3305,7 @@
               <w:szCs w:val="22"/>
             </w:rPr>
           </w:pPr>
-          <w:hyperlink w:anchor="_Toc487131349" w:history="1">
+          <w:hyperlink w:anchor="_Toc487136245" w:history="1">
             <w:r>
               <w:rPr>
                 <w:rStyle w:val="Hyperlink"/>
@@ -3254,7 +3333,7 @@
                 <w:noProof/>
                 <w:webHidden/>
               </w:rPr>
-              <w:instrText xml:space="preserve"> PAGEREF _Toc487131349 \h </w:instrText>
+              <w:instrText xml:space="preserve"> PAGEREF _Toc487136245 \h </w:instrText>
             </w:r>
             <w:r>
               <w:rPr>
@@ -3298,7 +3377,7 @@
               <w:szCs w:val="22"/>
             </w:rPr>
           </w:pPr>
-          <w:hyperlink w:anchor="_Toc487131350" w:history="1">
+          <w:hyperlink w:anchor="_Toc487136246" w:history="1">
             <w:r>
               <w:rPr>
                 <w:rStyle w:val="Hyperlink"/>
@@ -3326,7 +3405,7 @@
                 <w:noProof/>
                 <w:webHidden/>
               </w:rPr>
-              <w:instrText xml:space="preserve"> PAGEREF _Toc487131350 \h </w:instrText>
+              <w:instrText xml:space="preserve"> PAGEREF _Toc487136246 \h </w:instrText>
             </w:r>
             <w:r>
               <w:rPr>
@@ -3370,7 +3449,7 @@
               <w:szCs w:val="22"/>
             </w:rPr>
           </w:pPr>
-          <w:hyperlink w:anchor="_Toc487131351" w:history="1">
+          <w:hyperlink w:anchor="_Toc487136247" w:history="1">
             <w:r>
               <w:rPr>
                 <w:rStyle w:val="Hyperlink"/>
@@ -3398,7 +3477,7 @@
                 <w:noProof/>
                 <w:webHidden/>
               </w:rPr>
-              <w:instrText xml:space="preserve"> PAGEREF _Toc487131351 \h </w:instrText>
+              <w:instrText xml:space="preserve"> PAGEREF _Toc487136247 \h </w:instrText>
             </w:r>
             <w:r>
               <w:rPr>
@@ -3442,7 +3521,7 @@
               <w:szCs w:val="22"/>
             </w:rPr>
           </w:pPr>
-          <w:hyperlink w:anchor="_Toc487131352" w:history="1">
+          <w:hyperlink w:anchor="_Toc487136248" w:history="1">
             <w:r>
               <w:rPr>
                 <w:rStyle w:val="Hyperlink"/>
@@ -3470,7 +3549,7 @@
                 <w:noProof/>
                 <w:webHidden/>
               </w:rPr>
-              <w:instrText xml:space="preserve"> PAGEREF _Toc487131352 \h </w:instrText>
+              <w:instrText xml:space="preserve"> PAGEREF _Toc487136248 \h </w:instrText>
             </w:r>
             <w:r>
               <w:rPr>
@@ -3514,7 +3593,7 @@
               <w:szCs w:val="22"/>
             </w:rPr>
           </w:pPr>
-          <w:hyperlink w:anchor="_Toc487131353" w:history="1">
+          <w:hyperlink w:anchor="_Toc487136249" w:history="1">
             <w:r>
               <w:rPr>
                 <w:rStyle w:val="Hyperlink"/>
@@ -3542,7 +3621,7 @@
                 <w:noProof/>
                 <w:webHidden/>
               </w:rPr>
-              <w:instrText xml:space="preserve"> PAGEREF _Toc487131353 \h </w:instrText>
+              <w:instrText xml:space="preserve"> PAGEREF _Toc487136249 \h </w:instrText>
             </w:r>
             <w:r>
               <w:rPr>
@@ -3586,7 +3665,7 @@
               <w:szCs w:val="22"/>
             </w:rPr>
           </w:pPr>
-          <w:hyperlink w:anchor="_Toc487131354" w:history="1">
+          <w:hyperlink w:anchor="_Toc487136250" w:history="1">
             <w:r>
               <w:rPr>
                 <w:rStyle w:val="Hyperlink"/>
@@ -3614,7 +3693,7 @@
                 <w:noProof/>
                 <w:webHidden/>
               </w:rPr>
-              <w:instrText xml:space="preserve"> PAGEREF _Toc487131354 \h </w:instrText>
+              <w:instrText xml:space="preserve"> PAGEREF _Toc487136250 \h </w:instrText>
             </w:r>
             <w:r>
               <w:rPr>
@@ -3658,7 +3737,7 @@
               <w:szCs w:val="22"/>
             </w:rPr>
           </w:pPr>
-          <w:hyperlink w:anchor="_Toc487131355" w:history="1">
+          <w:hyperlink w:anchor="_Toc487136251" w:history="1">
             <w:r>
               <w:rPr>
                 <w:rStyle w:val="Hyperlink"/>
@@ -3686,7 +3765,7 @@
                 <w:noProof/>
                 <w:webHidden/>
               </w:rPr>
-              <w:instrText xml:space="preserve"> PAGEREF _Toc487131355 \h </w:instrText>
+              <w:instrText xml:space="preserve"> PAGEREF _Toc487136251 \h </w:instrText>
             </w:r>
             <w:r>
               <w:rPr>
@@ -3730,7 +3809,7 @@
               <w:szCs w:val="22"/>
             </w:rPr>
           </w:pPr>
-          <w:hyperlink w:anchor="_Toc487131356" w:history="1">
+          <w:hyperlink w:anchor="_Toc487136252" w:history="1">
             <w:r>
               <w:rPr>
                 <w:rStyle w:val="Hyperlink"/>
@@ -3758,7 +3837,7 @@
                 <w:noProof/>
                 <w:webHidden/>
               </w:rPr>
-              <w:instrText xml:space="preserve"> PAGEREF _Toc487131356 \h </w:instrText>
+              <w:instrText xml:space="preserve"> PAGEREF _Toc487136252 \h </w:instrText>
             </w:r>
             <w:r>
               <w:rPr>
@@ -3802,7 +3881,7 @@
               <w:szCs w:val="22"/>
             </w:rPr>
           </w:pPr>
-          <w:hyperlink w:anchor="_Toc487131357" w:history="1">
+          <w:hyperlink w:anchor="_Toc487136253" w:history="1">
             <w:r>
               <w:rPr>
                 <w:rStyle w:val="Hyperlink"/>
@@ -3830,7 +3909,7 @@
                 <w:noProof/>
                 <w:webHidden/>
               </w:rPr>
-              <w:instrText xml:space="preserve"> PAGEREF _Toc487131357 \h </w:instrText>
+              <w:instrText xml:space="preserve"> PAGEREF _Toc487136253 \h </w:instrText>
             </w:r>
             <w:r>
               <w:rPr>
@@ -3874,7 +3953,7 @@
               <w:szCs w:val="22"/>
             </w:rPr>
           </w:pPr>
-          <w:hyperlink w:anchor="_Toc487131358" w:history="1">
+          <w:hyperlink w:anchor="_Toc487136254" w:history="1">
             <w:r>
               <w:rPr>
                 <w:rStyle w:val="Hyperlink"/>
@@ -3902,7 +3981,7 @@
                 <w:noProof/>
                 <w:webHidden/>
               </w:rPr>
-              <w:instrText xml:space="preserve"> PAGEREF _Toc487131358 \h </w:instrText>
+              <w:instrText xml:space="preserve"> PAGEREF _Toc487136254 \h </w:instrText>
             </w:r>
             <w:r>
               <w:rPr>
@@ -3946,7 +4025,7 @@
               <w:szCs w:val="22"/>
             </w:rPr>
           </w:pPr>
-          <w:hyperlink w:anchor="_Toc487131359" w:history="1">
+          <w:hyperlink w:anchor="_Toc487136255" w:history="1">
             <w:r>
               <w:rPr>
                 <w:rStyle w:val="Hyperlink"/>
@@ -3974,7 +4053,7 @@
                 <w:noProof/>
                 <w:webHidden/>
               </w:rPr>
-              <w:instrText xml:space="preserve"> PAGEREF _Toc487131359 \h </w:instrText>
+              <w:instrText xml:space="preserve"> PAGEREF _Toc487136255 \h </w:instrText>
             </w:r>
             <w:r>
               <w:rPr>
@@ -4018,7 +4097,7 @@
               <w:szCs w:val="22"/>
             </w:rPr>
           </w:pPr>
-          <w:hyperlink w:anchor="_Toc487131360" w:history="1">
+          <w:hyperlink w:anchor="_Toc487136256" w:history="1">
             <w:r>
               <w:rPr>
                 <w:rStyle w:val="Hyperlink"/>
@@ -4046,7 +4125,7 @@
                 <w:noProof/>
                 <w:webHidden/>
               </w:rPr>
-              <w:instrText xml:space="preserve"> PAGEREF _Toc487131360 \h </w:instrText>
+              <w:instrText xml:space="preserve"> PAGEREF _Toc487136256 \h </w:instrText>
             </w:r>
             <w:r>
               <w:rPr>
@@ -4090,7 +4169,7 @@
               <w:szCs w:val="22"/>
             </w:rPr>
           </w:pPr>
-          <w:hyperlink w:anchor="_Toc487131361" w:history="1">
+          <w:hyperlink w:anchor="_Toc487136257" w:history="1">
             <w:r>
               <w:rPr>
                 <w:rStyle w:val="Hyperlink"/>
@@ -4118,7 +4197,7 @@
                 <w:noProof/>
                 <w:webHidden/>
               </w:rPr>
-              <w:instrText xml:space="preserve"> PAGEREF _Toc487131361 \h </w:instrText>
+              <w:instrText xml:space="preserve"> PAGEREF _Toc487136257 \h </w:instrText>
             </w:r>
             <w:r>
               <w:rPr>
@@ -4162,7 +4241,7 @@
               <w:szCs w:val="22"/>
             </w:rPr>
           </w:pPr>
-          <w:hyperlink w:anchor="_Toc487131362" w:history="1">
+          <w:hyperlink w:anchor="_Toc487136258" w:history="1">
             <w:r>
               <w:rPr>
                 <w:rStyle w:val="Hyperlink"/>
@@ -4190,7 +4269,7 @@
                 <w:noProof/>
                 <w:webHidden/>
               </w:rPr>
-              <w:instrText xml:space="preserve"> PAGEREF _Toc487131362 \h </w:instrText>
+              <w:instrText xml:space="preserve"> PAGEREF _Toc487136258 \h </w:instrText>
             </w:r>
             <w:r>
               <w:rPr>
@@ -4234,7 +4313,7 @@
               <w:szCs w:val="22"/>
             </w:rPr>
           </w:pPr>
-          <w:hyperlink w:anchor="_Toc487131363" w:history="1">
+          <w:hyperlink w:anchor="_Toc487136259" w:history="1">
             <w:r>
               <w:rPr>
                 <w:rStyle w:val="Hyperlink"/>
@@ -4262,7 +4341,7 @@
                 <w:noProof/>
                 <w:webHidden/>
               </w:rPr>
-              <w:instrText xml:space="preserve"> PAGEREF _Toc487131363 \h </w:instrText>
+              <w:instrText xml:space="preserve"> PAGEREF _Toc487136259 \h </w:instrText>
             </w:r>
             <w:r>
               <w:rPr>
@@ -4295,7 +4374,7 @@
         </w:p>
         <w:p>
           <w:pPr>
-            <w:ind w:left="1135"/>
+            <w:ind w:left="1703"/>
             <w:rPr>
               <w:b/>
               <w:bCs/>
@@ -4317,7 +4396,7 @@
           <w:lang w:val="en-US"/>
         </w:rPr>
       </w:pPr>
-      <w:bookmarkStart w:id="4" w:name="_Toc487131308"/>
+      <w:bookmarkStart w:id="4" w:name="_Toc487136203"/>
       <w:r>
         <w:rPr>
           <w:lang w:val="en-US"/>
@@ -4430,7 +4509,7 @@
         </w:rPr>
       </w:pPr>
       <w:bookmarkStart w:id="5" w:name="_Toc487129131"/>
-      <w:bookmarkStart w:id="6" w:name="_Toc487131309"/>
+      <w:bookmarkStart w:id="6" w:name="_Toc487136204"/>
       <w:r>
         <w:rPr>
           <w:lang w:val="en-US"/>
@@ -4537,7 +4616,7 @@
         </w:rPr>
       </w:pPr>
       <w:bookmarkStart w:id="7" w:name="_Toc487129132"/>
-      <w:bookmarkStart w:id="8" w:name="_Toc487131310"/>
+      <w:bookmarkStart w:id="8" w:name="_Toc487136205"/>
       <w:r>
         <w:rPr>
           <w:lang w:val="en-US"/>
@@ -4585,7 +4664,7 @@
         </w:rPr>
       </w:pPr>
       <w:bookmarkStart w:id="9" w:name="_Toc487129133"/>
-      <w:bookmarkStart w:id="10" w:name="_Toc487131311"/>
+      <w:bookmarkStart w:id="10" w:name="_Toc487136206"/>
       <w:r>
         <w:rPr>
           <w:lang w:val="en-US"/>
@@ -4654,7 +4733,7 @@
         </w:rPr>
       </w:pPr>
       <w:bookmarkStart w:id="11" w:name="_Toc487129134"/>
-      <w:bookmarkStart w:id="12" w:name="_Toc487131312"/>
+      <w:bookmarkStart w:id="12" w:name="_Toc487136207"/>
       <w:r>
         <w:rPr>
           <w:lang w:val="en-US"/>
@@ -4754,7 +4833,7 @@
         </w:rPr>
       </w:pPr>
       <w:bookmarkStart w:id="13" w:name="_Toc487129135"/>
-      <w:bookmarkStart w:id="14" w:name="_Toc487131313"/>
+      <w:bookmarkStart w:id="14" w:name="_Toc487136208"/>
       <w:r>
         <w:rPr>
           <w:lang w:val="en-US"/>
@@ -4793,7 +4872,7 @@
         </w:rPr>
       </w:pPr>
       <w:bookmarkStart w:id="15" w:name="_Toc487129136"/>
-      <w:bookmarkStart w:id="16" w:name="_Toc487131314"/>
+      <w:bookmarkStart w:id="16" w:name="_Toc487136209"/>
       <w:r>
         <w:rPr>
           <w:lang w:val="en-US"/>
@@ -4848,7 +4927,135 @@
         </w:rPr>
       </w:pPr>
       <w:bookmarkStart w:id="17" w:name="_Toc487129137"/>
-      <w:bookmarkStart w:id="18" w:name="_Toc487131315"/>
+      <w:bookmarkStart w:id="18" w:name="_Toc487136210"/>
+      <w:r>
+        <w:rPr>
+          <w:lang w:val="en-US"/>
+        </w:rPr>
+        <w:t>Code Style</w:t>
+      </w:r>
+      <w:bookmarkEnd w:id="18"/>
+    </w:p>
+    <w:p>
+      <w:pPr>
+        <w:rPr>
+          <w:lang w:val="en-US"/>
+        </w:rPr>
+      </w:pPr>
+      <w:r>
+        <w:rPr>
+          <w:lang w:val="en-US"/>
+        </w:rPr>
+        <w:t>Code style an be enforced with different methods:</w:t>
+      </w:r>
+    </w:p>
+    <w:p>
+      <w:pPr>
+        <w:pStyle w:val="ListParagraph"/>
+        <w:numPr>
+          <w:ilvl w:val="0"/>
+          <w:numId w:val="28"/>
+        </w:numPr>
+        <w:rPr>
+          <w:lang w:val="en-US"/>
+        </w:rPr>
+      </w:pPr>
+      <w:r>
+        <w:rPr>
+          <w:lang w:val="en-US"/>
+        </w:rPr>
+        <w:t>The Code Style handbook, such as is part of this Reference Architecture.</w:t>
+      </w:r>
+    </w:p>
+    <w:p>
+      <w:pPr>
+        <w:pStyle w:val="ListParagraph"/>
+        <w:numPr>
+          <w:ilvl w:val="0"/>
+          <w:numId w:val="28"/>
+        </w:numPr>
+        <w:rPr>
+          <w:lang w:val="en-US"/>
+        </w:rPr>
+      </w:pPr>
+      <w:r>
+        <w:rPr>
+          <w:lang w:val="en-US"/>
+        </w:rPr>
+        <w:t xml:space="preserve">Write your own code analysers, though this can be difficult except for the really basic ones. </w:t>
+      </w:r>
+      <w:r>
+        <w:rPr>
+          <w:lang w:val="en-US"/>
+        </w:rPr>
+        <w:t xml:space="preserve"> Far easier are the options below. </w:t>
+      </w:r>
+      <w:hyperlink r:id="rId8" w:history="1">
+        <w:r>
+          <w:rPr>
+            <w:rStyle w:val="Hyperlink"/>
+            <w:lang w:val="en-US"/>
+          </w:rPr>
+          <w:t>https://docs.microsoft.com/en-us/visualstudio/extensibility/getting-started-with-roslyn-analyzers</w:t>
+        </w:r>
+      </w:hyperlink>
+    </w:p>
+    <w:p>
+      <w:pPr>
+        <w:pStyle w:val="ListParagraph"/>
+        <w:numPr>
+          <w:ilvl w:val="0"/>
+          <w:numId w:val="28"/>
+        </w:numPr>
+        <w:rPr>
+          <w:lang w:val="en-US"/>
+        </w:rPr>
+      </w:pPr>
+      <w:r>
+        <w:rPr>
+          <w:lang w:val="en-US"/>
+        </w:rPr>
+        <w:t>U</w:t>
+      </w:r>
+      <w:r>
+        <w:rPr>
+          <w:lang w:val="en-US"/>
+        </w:rPr>
+        <w:t xml:space="preserve">sing Visual Studio’s code style options </w:t>
+      </w:r>
+      <w:r>
+        <w:rPr>
+          <w:lang w:val="en-US"/>
+        </w:rPr>
+        <w:t>from the Options screen.</w:t>
+      </w:r>
+    </w:p>
+    <w:p>
+      <w:pPr>
+        <w:pStyle w:val="ListParagraph"/>
+        <w:numPr>
+          <w:ilvl w:val="0"/>
+          <w:numId w:val="28"/>
+        </w:numPr>
+        <w:rPr>
+          <w:lang w:val="en-US"/>
+        </w:rPr>
+      </w:pPr>
+      <w:r>
+        <w:rPr>
+          <w:lang w:val="en-US"/>
+        </w:rPr>
+        <w:t>Resharper!</w:t>
+      </w:r>
+    </w:p>
+    <w:p>
+      <w:pPr>
+        <w:pStyle w:val="Heading3"/>
+        <w:rPr>
+          <w:lang w:val="en-US"/>
+        </w:rPr>
+      </w:pPr>
+      <w:bookmarkStart w:id="19" w:name="_Toc487136211"/>
       <w:r>
         <w:rPr>
           <w:lang w:val="en-US"/>
@@ -4856,7 +5063,7 @@
         <w:t>Collections / List Processing</w:t>
       </w:r>
       <w:bookmarkEnd w:id="17"/>
-      <w:bookmarkEnd w:id="18"/>
+      <w:bookmarkEnd w:id="19"/>
     </w:p>
     <w:p>
       <w:pPr>
@@ -4974,16 +5181,17 @@
           <w:lang w:val="en-US"/>
         </w:rPr>
       </w:pPr>
-      <w:bookmarkStart w:id="19" w:name="_Toc487129138"/>
-      <w:bookmarkStart w:id="20" w:name="_Toc487131316"/>
-      <w:r>
-        <w:rPr>
-          <w:lang w:val="en-US"/>
-        </w:rPr>
+      <w:bookmarkStart w:id="20" w:name="_Toc487129138"/>
+      <w:bookmarkStart w:id="21" w:name="_Toc487136212"/>
+      <w:r>
+        <w:rPr>
+          <w:lang w:val="en-US"/>
+        </w:rPr>
+        <w:lastRenderedPageBreak/>
         <w:t>Specialized Lists</w:t>
       </w:r>
-      <w:bookmarkEnd w:id="19"/>
       <w:bookmarkEnd w:id="20"/>
+      <w:bookmarkEnd w:id="21"/>
     </w:p>
     <w:p>
       <w:pPr>
@@ -5021,16 +5229,16 @@
           <w:lang w:val="en-US"/>
         </w:rPr>
       </w:pPr>
-      <w:bookmarkStart w:id="21" w:name="_Toc487129139"/>
-      <w:bookmarkStart w:id="22" w:name="_Toc487131317"/>
+      <w:bookmarkStart w:id="22" w:name="_Toc487129139"/>
+      <w:bookmarkStart w:id="23" w:name="_Toc487136213"/>
       <w:r>
         <w:rPr>
           <w:lang w:val="en-US"/>
         </w:rPr>
         <w:t>Concurrency</w:t>
       </w:r>
-      <w:bookmarkEnd w:id="21"/>
       <w:bookmarkEnd w:id="22"/>
+      <w:bookmarkEnd w:id="23"/>
     </w:p>
     <w:p>
       <w:pPr>
@@ -5072,7 +5280,6 @@
           <w:szCs w:val="22"/>
           <w:lang w:val="en-US"/>
         </w:rPr>
-        <w:lastRenderedPageBreak/>
         <w:t>In this architecture the concurrency strategy is: the last user wins. This is accomplished in code using TryGet-Insert-Update</w:t>
       </w:r>
       <w:r>
@@ -5099,18 +5306,18 @@
           <w:lang w:val="en-US"/>
         </w:rPr>
       </w:pPr>
-      <w:bookmarkStart w:id="23" w:name="_Toc486368373"/>
-      <w:bookmarkStart w:id="24" w:name="_Toc487129140"/>
-      <w:bookmarkStart w:id="25" w:name="_Toc487131318"/>
+      <w:bookmarkStart w:id="24" w:name="_Toc486368373"/>
+      <w:bookmarkStart w:id="25" w:name="_Toc487129140"/>
+      <w:bookmarkStart w:id="26" w:name="_Toc487136214"/>
       <w:r>
         <w:rPr>
           <w:lang w:val="en-US"/>
         </w:rPr>
         <w:t>Alternatives</w:t>
       </w:r>
-      <w:bookmarkEnd w:id="23"/>
       <w:bookmarkEnd w:id="24"/>
       <w:bookmarkEnd w:id="25"/>
+      <w:bookmarkEnd w:id="26"/>
     </w:p>
     <w:p>
       <w:pPr>
@@ -5222,14 +5429,7 @@
         <w:rPr>
           <w:lang w:val="en-US"/>
         </w:rPr>
-        <w:t xml:space="preserve">Another strategy that will not be used, is trying to keep all users’ additions of related entities. However, this may create more confusion, ambiguity and code complexity. Here is the ambiguity: When a related entity is not in user A’s list and it is in user B’s list, does this mean it is user B’s addition of the related entity, or user A’s removal of the related entity? The ambiguity could be solved by marking which entities are actually new, which are unmodified and which are removed. This will add complexity to the code, but does take away the ambiguity. Now here is the confusion: User A that just saved a data set, gets to see a different data set after saving. User B also gets to see a different data set than what he saved. Neither </w:t>
-      </w:r>
-      <w:r>
-        <w:rPr>
-          <w:lang w:val="en-US"/>
-        </w:rPr>
-        <w:lastRenderedPageBreak/>
-        <w:t>user seems to have control over the data set. In other strategies at least user B gets to see the data exactly how he saved it, while user A gets to see the data how user B overwrote it. The only thing that you might gain from this strategy, is that users can work on the same data set at the same time, and the result is the accumulation of all these user’s changes. However, it is much harder to manage and the benefits are little.</w:t>
+        <w:t>Another strategy that will not be used, is trying to keep all users’ additions of related entities. However, this may create more confusion, ambiguity and code complexity. Here is the ambiguity: When a related entity is not in user A’s list and it is in user B’s list, does this mean it is user B’s addition of the related entity, or user A’s removal of the related entity? The ambiguity could be solved by marking which entities are actually new, which are unmodified and which are removed. This will add complexity to the code, but does take away the ambiguity. Now here is the confusion: User A that just saved a data set, gets to see a different data set after saving. User B also gets to see a different data set than what he saved. Neither user seems to have control over the data set. In other strategies at least user B gets to see the data exactly how he saved it, while user A gets to see the data how user B overwrote it. The only thing that you might gain from this strategy, is that users can work on the same data set at the same time, and the result is the accumulation of all these user’s changes. However, it is much harder to manage and the benefits are little.</w:t>
       </w:r>
     </w:p>
     <w:p>
@@ -5239,16 +5439,16 @@
           <w:lang w:val="en-US"/>
         </w:rPr>
       </w:pPr>
-      <w:bookmarkStart w:id="26" w:name="_Toc487129141"/>
-      <w:bookmarkStart w:id="27" w:name="_Toc487131319"/>
+      <w:bookmarkStart w:id="27" w:name="_Toc487129141"/>
+      <w:bookmarkStart w:id="28" w:name="_Toc487136215"/>
       <w:r>
         <w:rPr>
           <w:lang w:val="en-US"/>
         </w:rPr>
         <w:t>Configuration</w:t>
       </w:r>
-      <w:bookmarkEnd w:id="26"/>
       <w:bookmarkEnd w:id="27"/>
+      <w:bookmarkEnd w:id="28"/>
     </w:p>
     <w:p>
       <w:pPr>
@@ -5404,8 +5604,8 @@
           <w:lang w:val="en-US"/>
         </w:rPr>
       </w:pPr>
-      <w:bookmarkStart w:id="28" w:name="_Toc487129142"/>
-      <w:bookmarkStart w:id="29" w:name="_Toc487131320"/>
+      <w:bookmarkStart w:id="29" w:name="_Toc487129142"/>
+      <w:bookmarkStart w:id="30" w:name="_Toc487136216"/>
       <w:r>
         <w:rPr>
           <w:lang w:val="en-US"/>
@@ -5430,8 +5630,8 @@
         </w:rPr>
         <w:t>ections</w:t>
       </w:r>
-      <w:bookmarkEnd w:id="28"/>
       <w:bookmarkEnd w:id="29"/>
+      <w:bookmarkEnd w:id="30"/>
     </w:p>
     <w:p>
       <w:pPr>
@@ -6312,6 +6512,7 @@
           <w:szCs w:val="18"/>
           <w:lang w:val="en-US"/>
         </w:rPr>
+        <w:lastRenderedPageBreak/>
         <w:t>&lt;</w:t>
       </w:r>
       <w:r>
@@ -7478,16 +7679,16 @@
           <w:lang w:val="en-US"/>
         </w:rPr>
       </w:pPr>
-      <w:bookmarkStart w:id="30" w:name="_Toc487129143"/>
-      <w:bookmarkStart w:id="31" w:name="_Toc487131321"/>
+      <w:bookmarkStart w:id="31" w:name="_Toc487129143"/>
+      <w:bookmarkStart w:id="32" w:name="_Toc487136217"/>
       <w:r>
         <w:rPr>
           <w:lang w:val="en-US"/>
         </w:rPr>
         <w:t>appSettings</w:t>
       </w:r>
-      <w:bookmarkEnd w:id="30"/>
       <w:bookmarkEnd w:id="31"/>
+      <w:bookmarkEnd w:id="32"/>
     </w:p>
     <w:p>
       <w:pPr>
@@ -8256,17 +8457,16 @@
           <w:lang w:val="en-US"/>
         </w:rPr>
       </w:pPr>
-      <w:bookmarkStart w:id="32" w:name="_Toc487129144"/>
-      <w:bookmarkStart w:id="33" w:name="_Toc487131322"/>
-      <w:r>
-        <w:rPr>
-          <w:lang w:val="en-US"/>
-        </w:rPr>
-        <w:lastRenderedPageBreak/>
+      <w:bookmarkStart w:id="33" w:name="_Toc487129144"/>
+      <w:bookmarkStart w:id="34" w:name="_Toc487136218"/>
+      <w:r>
+        <w:rPr>
+          <w:lang w:val="en-US"/>
+        </w:rPr>
         <w:t>connectionStrings</w:t>
       </w:r>
-      <w:bookmarkEnd w:id="32"/>
       <w:bookmarkEnd w:id="33"/>
+      <w:bookmarkEnd w:id="34"/>
     </w:p>
     <w:p>
       <w:pPr>
@@ -9057,16 +9257,16 @@
           <w:lang w:val="en-US"/>
         </w:rPr>
       </w:pPr>
-      <w:bookmarkStart w:id="34" w:name="_Toc487129145"/>
-      <w:bookmarkStart w:id="35" w:name="_Toc487131323"/>
+      <w:bookmarkStart w:id="35" w:name="_Toc487129145"/>
+      <w:bookmarkStart w:id="36" w:name="_Toc487136219"/>
       <w:r>
         <w:rPr>
           <w:lang w:val="en-US"/>
         </w:rPr>
         <w:t>Conversion</w:t>
       </w:r>
-      <w:bookmarkEnd w:id="34"/>
       <w:bookmarkEnd w:id="35"/>
+      <w:bookmarkEnd w:id="36"/>
     </w:p>
     <w:p>
       <w:pPr>
@@ -9116,16 +9316,16 @@
           <w:lang w:val="en-US"/>
         </w:rPr>
       </w:pPr>
-      <w:bookmarkStart w:id="36" w:name="_Toc487129146"/>
-      <w:bookmarkStart w:id="37" w:name="_Toc487131324"/>
+      <w:bookmarkStart w:id="37" w:name="_Toc487129146"/>
+      <w:bookmarkStart w:id="38" w:name="_Toc487136220"/>
       <w:r>
         <w:rPr>
           <w:lang w:val="en-US"/>
         </w:rPr>
         <w:t>Defaults</w:t>
       </w:r>
-      <w:bookmarkEnd w:id="36"/>
       <w:bookmarkEnd w:id="37"/>
+      <w:bookmarkEnd w:id="38"/>
     </w:p>
     <w:p>
       <w:pPr>
@@ -9151,16 +9351,16 @@
           <w:lang w:val="en-US"/>
         </w:rPr>
       </w:pPr>
-      <w:bookmarkStart w:id="38" w:name="_Toc487129147"/>
-      <w:bookmarkStart w:id="39" w:name="_Toc487131325"/>
+      <w:bookmarkStart w:id="39" w:name="_Toc487129147"/>
+      <w:bookmarkStart w:id="40" w:name="_Toc487136221"/>
       <w:r>
         <w:rPr>
           <w:lang w:val="en-US"/>
         </w:rPr>
         <w:t>Debugging</w:t>
       </w:r>
-      <w:bookmarkEnd w:id="38"/>
       <w:bookmarkEnd w:id="39"/>
+      <w:bookmarkEnd w:id="40"/>
     </w:p>
     <w:p>
       <w:pPr>
@@ -9182,8 +9382,8 @@
           <w:lang w:val="en-US"/>
         </w:rPr>
       </w:pPr>
-      <w:bookmarkStart w:id="40" w:name="_Toc487129148"/>
-      <w:bookmarkStart w:id="41" w:name="_Toc487131326"/>
+      <w:bookmarkStart w:id="41" w:name="_Toc487129148"/>
+      <w:bookmarkStart w:id="42" w:name="_Toc487136222"/>
       <w:r>
         <w:rPr>
           <w:lang w:val="en-US"/>
@@ -9208,8 +9408,8 @@
         </w:rPr>
         <w:t>Data Model</w:t>
       </w:r>
-      <w:bookmarkEnd w:id="40"/>
       <w:bookmarkEnd w:id="41"/>
+      <w:bookmarkEnd w:id="42"/>
     </w:p>
     <w:p>
       <w:pPr>
@@ -9313,16 +9513,17 @@
           <w:lang w:val="en-US"/>
         </w:rPr>
       </w:pPr>
-      <w:bookmarkStart w:id="42" w:name="_Toc487129149"/>
-      <w:bookmarkStart w:id="43" w:name="_Toc487131327"/>
-      <w:r>
-        <w:rPr>
-          <w:lang w:val="en-US"/>
-        </w:rPr>
+      <w:bookmarkStart w:id="43" w:name="_Toc487129149"/>
+      <w:bookmarkStart w:id="44" w:name="_Toc487136223"/>
+      <w:r>
+        <w:rPr>
+          <w:lang w:val="en-US"/>
+        </w:rPr>
+        <w:lastRenderedPageBreak/>
         <w:t>Entity Status Management</w:t>
       </w:r>
-      <w:bookmarkEnd w:id="42"/>
       <w:bookmarkEnd w:id="43"/>
+      <w:bookmarkEnd w:id="44"/>
     </w:p>
     <w:p>
       <w:pPr>
@@ -9398,18 +9599,18 @@
           <w:lang w:val="en-US"/>
         </w:rPr>
       </w:pPr>
-      <w:bookmarkStart w:id="44" w:name="_Toc486368383"/>
-      <w:bookmarkStart w:id="45" w:name="_Toc487129150"/>
-      <w:bookmarkStart w:id="46" w:name="_Toc487131328"/>
+      <w:bookmarkStart w:id="45" w:name="_Toc486368383"/>
+      <w:bookmarkStart w:id="46" w:name="_Toc487129150"/>
+      <w:bookmarkStart w:id="47" w:name="_Toc487136224"/>
       <w:r>
         <w:rPr>
           <w:lang w:val="en-US"/>
         </w:rPr>
         <w:t>Alternatives</w:t>
       </w:r>
-      <w:bookmarkEnd w:id="44"/>
       <w:bookmarkEnd w:id="45"/>
       <w:bookmarkEnd w:id="46"/>
+      <w:bookmarkEnd w:id="47"/>
     </w:p>
     <w:p>
       <w:pPr>
@@ -9448,13 +9649,13 @@
       <w:pPr>
         <w:pStyle w:val="Heading3"/>
       </w:pPr>
-      <w:bookmarkStart w:id="47" w:name="_Toc487129151"/>
-      <w:bookmarkStart w:id="48" w:name="_Toc487131329"/>
+      <w:bookmarkStart w:id="48" w:name="_Toc487129151"/>
+      <w:bookmarkStart w:id="49" w:name="_Toc487136225"/>
       <w:r>
         <w:t>Enums</w:t>
       </w:r>
-      <w:bookmarkEnd w:id="47"/>
       <w:bookmarkEnd w:id="48"/>
+      <w:bookmarkEnd w:id="49"/>
     </w:p>
     <w:p>
       <w:pPr>
@@ -9463,16 +9664,16 @@
           <w:lang w:val="en-US"/>
         </w:rPr>
       </w:pPr>
-      <w:bookmarkStart w:id="49" w:name="_Toc487129152"/>
-      <w:bookmarkStart w:id="50" w:name="_Toc487131330"/>
+      <w:bookmarkStart w:id="50" w:name="_Toc487129152"/>
+      <w:bookmarkStart w:id="51" w:name="_Toc487136226"/>
       <w:r>
         <w:rPr>
           <w:lang w:val="en-US"/>
         </w:rPr>
         <w:t>General Rules</w:t>
       </w:r>
-      <w:bookmarkEnd w:id="49"/>
       <w:bookmarkEnd w:id="50"/>
+      <w:bookmarkEnd w:id="51"/>
     </w:p>
     <w:p>
       <w:pPr>
@@ -9705,6 +9906,7 @@
           <w:szCs w:val="16"/>
           <w:lang w:val="en-US"/>
         </w:rPr>
+        <w:lastRenderedPageBreak/>
         <w:t xml:space="preserve">enum MyEnum </w:t>
       </w:r>
       <w:r>
@@ -9872,7 +10074,6 @@
           <w:szCs w:val="16"/>
           <w:lang w:val="en-US"/>
         </w:rPr>
-        <w:lastRenderedPageBreak/>
         <w:t>{</w:t>
       </w:r>
     </w:p>
@@ -10469,8 +10670,8 @@
           <w:lang w:val="en-US"/>
         </w:rPr>
       </w:pPr>
-      <w:bookmarkStart w:id="51" w:name="_Toc487129153"/>
-      <w:bookmarkStart w:id="52" w:name="_Toc487131331"/>
+      <w:bookmarkStart w:id="52" w:name="_Toc487129153"/>
+      <w:bookmarkStart w:id="53" w:name="_Toc487136227"/>
       <w:r>
         <w:rPr>
           <w:lang w:val="en-US"/>
@@ -10495,8 +10696,8 @@
         </w:rPr>
         <w:t>Entities</w:t>
       </w:r>
-      <w:bookmarkEnd w:id="51"/>
       <w:bookmarkEnd w:id="52"/>
+      <w:bookmarkEnd w:id="53"/>
     </w:p>
     <w:p>
       <w:pPr>
@@ -10763,6 +10964,7 @@
           <w:szCs w:val="16"/>
           <w:lang w:val="en-US"/>
         </w:rPr>
+        <w:lastRenderedPageBreak/>
         <w:t xml:space="preserve">{ </w:t>
       </w:r>
     </w:p>
@@ -10959,7 +11161,6 @@
           <w:szCs w:val="16"/>
           <w:lang w:val="en-US"/>
         </w:rPr>
-        <w:lastRenderedPageBreak/>
         <w:t>Undefined = 0,</w:t>
       </w:r>
     </w:p>
@@ -12473,6 +12674,7 @@
           <w:szCs w:val="16"/>
           <w:lang w:val="en-US"/>
         </w:rPr>
+        <w:lastRenderedPageBreak/>
         <w:t xml:space="preserve">            {</w:t>
       </w:r>
     </w:p>
@@ -12609,17 +12811,16 @@
           <w:lang w:val="en-US"/>
         </w:rPr>
       </w:pPr>
-      <w:bookmarkStart w:id="53" w:name="_Toc487129154"/>
-      <w:bookmarkStart w:id="54" w:name="_Toc487131332"/>
-      <w:r>
-        <w:rPr>
-          <w:lang w:val="en-US"/>
-        </w:rPr>
-        <w:lastRenderedPageBreak/>
+      <w:bookmarkStart w:id="54" w:name="_Toc487129154"/>
+      <w:bookmarkStart w:id="55" w:name="_Toc487136228"/>
+      <w:r>
+        <w:rPr>
+          <w:lang w:val="en-US"/>
+        </w:rPr>
         <w:t>Localization</w:t>
       </w:r>
-      <w:bookmarkEnd w:id="53"/>
       <w:bookmarkEnd w:id="54"/>
+      <w:bookmarkEnd w:id="55"/>
     </w:p>
     <w:p>
       <w:pPr>
@@ -14519,16 +14720,16 @@
           <w:lang w:val="en-US"/>
         </w:rPr>
       </w:pPr>
-      <w:bookmarkStart w:id="55" w:name="_Toc487129155"/>
-      <w:bookmarkStart w:id="56" w:name="_Toc487131333"/>
+      <w:bookmarkStart w:id="56" w:name="_Toc487129155"/>
+      <w:bookmarkStart w:id="57" w:name="_Toc487136229"/>
       <w:r>
         <w:rPr>
           <w:lang w:val="en-US"/>
         </w:rPr>
         <w:t>TODO</w:t>
       </w:r>
-      <w:bookmarkEnd w:id="55"/>
       <w:bookmarkEnd w:id="56"/>
+      <w:bookmarkEnd w:id="57"/>
     </w:p>
     <w:p>
       <w:pPr>
@@ -14609,6 +14810,7 @@
           <w:color w:val="ED7D31" w:themeColor="accent2"/>
           <w:lang w:val="en-US" w:eastAsia="zh-CN"/>
         </w:rPr>
+        <w:lastRenderedPageBreak/>
         <w:t>Indexes on enum-like columns are not necessary because they do not have a lot of variation in values, which makes an index not very effective, and also you will not often join or search on an enum-like column.&gt;</w:t>
       </w:r>
     </w:p>
@@ -14619,17 +14821,16 @@
           <w:lang w:val="en-US"/>
         </w:rPr>
       </w:pPr>
-      <w:bookmarkStart w:id="57" w:name="_Toc487129156"/>
-      <w:bookmarkStart w:id="58" w:name="_Toc487131334"/>
-      <w:r>
-        <w:rPr>
-          <w:lang w:val="en-US"/>
-        </w:rPr>
-        <w:lastRenderedPageBreak/>
+      <w:bookmarkStart w:id="58" w:name="_Toc487129156"/>
+      <w:bookmarkStart w:id="59" w:name="_Toc487136230"/>
+      <w:r>
+        <w:rPr>
+          <w:lang w:val="en-US"/>
+        </w:rPr>
         <w:t>Errors</w:t>
       </w:r>
-      <w:bookmarkEnd w:id="57"/>
       <w:bookmarkEnd w:id="58"/>
+      <w:bookmarkEnd w:id="59"/>
     </w:p>
     <w:p>
       <w:pPr>
@@ -14742,16 +14943,16 @@
           <w:lang w:val="en-US"/>
         </w:rPr>
       </w:pPr>
-      <w:bookmarkStart w:id="59" w:name="_Toc487129157"/>
-      <w:bookmarkStart w:id="60" w:name="_Toc487131335"/>
+      <w:bookmarkStart w:id="60" w:name="_Toc487129157"/>
+      <w:bookmarkStart w:id="61" w:name="_Toc487136231"/>
       <w:r>
         <w:rPr>
           <w:lang w:val="en-US"/>
         </w:rPr>
         <w:t>Exceptions</w:t>
       </w:r>
-      <w:bookmarkEnd w:id="59"/>
       <w:bookmarkEnd w:id="60"/>
+      <w:bookmarkEnd w:id="61"/>
     </w:p>
     <w:p>
       <w:pPr>
@@ -15405,8 +15606,8 @@
           <w:lang w:val="en-US"/>
         </w:rPr>
       </w:pPr>
-      <w:bookmarkStart w:id="61" w:name="_Toc487129158"/>
-      <w:bookmarkStart w:id="62" w:name="_Toc487131336"/>
+      <w:bookmarkStart w:id="62" w:name="_Toc487129158"/>
+      <w:bookmarkStart w:id="63" w:name="_Toc487136232"/>
       <w:r>
         <w:rPr>
           <w:lang w:val="en-US"/>
@@ -15414,8 +15615,8 @@
         <w:lastRenderedPageBreak/>
         <w:t>Facades</w:t>
       </w:r>
-      <w:bookmarkEnd w:id="61"/>
       <w:bookmarkEnd w:id="62"/>
+      <w:bookmarkEnd w:id="63"/>
     </w:p>
     <w:p>
       <w:pPr>
@@ -15753,16 +15954,16 @@
           <w:lang w:val="en-US"/>
         </w:rPr>
       </w:pPr>
-      <w:bookmarkStart w:id="63" w:name="_Toc487129159"/>
-      <w:bookmarkStart w:id="64" w:name="_Toc487131337"/>
+      <w:bookmarkStart w:id="64" w:name="_Toc487129159"/>
+      <w:bookmarkStart w:id="65" w:name="_Toc487136233"/>
       <w:r>
         <w:rPr>
           <w:lang w:val="en-US"/>
         </w:rPr>
         <w:t>Inverse Relationship Management / Inverse Property Management</w:t>
       </w:r>
-      <w:bookmarkEnd w:id="63"/>
       <w:bookmarkEnd w:id="64"/>
+      <w:bookmarkEnd w:id="65"/>
     </w:p>
     <w:p>
       <w:pPr>
@@ -15984,8 +16185,8 @@
           <w:lang w:val="en-US"/>
         </w:rPr>
       </w:pPr>
-      <w:bookmarkStart w:id="65" w:name="_Toc487129160"/>
-      <w:bookmarkStart w:id="66" w:name="_Toc487131338"/>
+      <w:bookmarkStart w:id="66" w:name="_Toc487129160"/>
+      <w:bookmarkStart w:id="67" w:name="_Toc487136234"/>
       <w:r>
         <w:rPr>
           <w:lang w:val="en-US"/>
@@ -15993,8 +16194,8 @@
         <w:lastRenderedPageBreak/>
         <w:t>IO</w:t>
       </w:r>
-      <w:bookmarkEnd w:id="65"/>
       <w:bookmarkEnd w:id="66"/>
+      <w:bookmarkEnd w:id="67"/>
     </w:p>
     <w:p>
       <w:pPr>
@@ -16025,16 +16226,16 @@
           <w:lang w:val="en-US"/>
         </w:rPr>
       </w:pPr>
-      <w:bookmarkStart w:id="67" w:name="_Toc487129161"/>
-      <w:bookmarkStart w:id="68" w:name="_Toc487131339"/>
+      <w:bookmarkStart w:id="68" w:name="_Toc487129161"/>
+      <w:bookmarkStart w:id="69" w:name="_Toc487136235"/>
       <w:r>
         <w:rPr>
           <w:lang w:val="en-US"/>
         </w:rPr>
         <w:t>Logging</w:t>
       </w:r>
-      <w:bookmarkEnd w:id="67"/>
       <w:bookmarkEnd w:id="68"/>
+      <w:bookmarkEnd w:id="69"/>
     </w:p>
     <w:p>
       <w:pPr>
@@ -17487,8 +17688,8 @@
           <w:lang w:val="en-US"/>
         </w:rPr>
       </w:pPr>
-      <w:bookmarkStart w:id="69" w:name="_Toc487129162"/>
-      <w:bookmarkStart w:id="70" w:name="_Toc487131340"/>
+      <w:bookmarkStart w:id="70" w:name="_Toc487129162"/>
+      <w:bookmarkStart w:id="71" w:name="_Toc487136236"/>
       <w:r>
         <w:rPr>
           <w:lang w:val="en-US"/>
@@ -17501,8 +17702,8 @@
         </w:rPr>
         <w:t xml:space="preserve"> / Culture</w:t>
       </w:r>
-      <w:bookmarkEnd w:id="69"/>
       <w:bookmarkEnd w:id="70"/>
+      <w:bookmarkEnd w:id="71"/>
     </w:p>
     <w:p>
       <w:pPr>
@@ -17580,16 +17781,16 @@
           <w:lang w:val="en-US"/>
         </w:rPr>
       </w:pPr>
-      <w:bookmarkStart w:id="71" w:name="_Toc487129163"/>
-      <w:bookmarkStart w:id="72" w:name="_Toc487131341"/>
+      <w:bookmarkStart w:id="72" w:name="_Toc487129163"/>
+      <w:bookmarkStart w:id="73" w:name="_Toc487136237"/>
       <w:r>
         <w:rPr>
           <w:lang w:val="en-US"/>
         </w:rPr>
         <w:t>Separate Content Items</w:t>
       </w:r>
-      <w:bookmarkEnd w:id="71"/>
       <w:bookmarkEnd w:id="72"/>
+      <w:bookmarkEnd w:id="73"/>
     </w:p>
     <w:p>
       <w:pPr>
@@ -17635,8 +17836,8 @@
           <w:lang w:val="en-US"/>
         </w:rPr>
       </w:pPr>
-      <w:bookmarkStart w:id="73" w:name="_Toc487129164"/>
-      <w:bookmarkStart w:id="74" w:name="_Toc487131342"/>
+      <w:bookmarkStart w:id="74" w:name="_Toc487129164"/>
+      <w:bookmarkStart w:id="75" w:name="_Toc487136238"/>
       <w:r>
         <w:rPr>
           <w:lang w:val="en-US"/>
@@ -17644,8 +17845,8 @@
         <w:lastRenderedPageBreak/>
         <w:t>Loosely Linked Translation Entities</w:t>
       </w:r>
-      <w:bookmarkEnd w:id="73"/>
       <w:bookmarkEnd w:id="74"/>
+      <w:bookmarkEnd w:id="75"/>
     </w:p>
     <w:p>
       <w:pPr>
@@ -17780,16 +17981,16 @@
           <w:lang w:val="en-US"/>
         </w:rPr>
       </w:pPr>
-      <w:bookmarkStart w:id="75" w:name="_Toc487129165"/>
-      <w:bookmarkStart w:id="76" w:name="_Toc487131343"/>
+      <w:bookmarkStart w:id="76" w:name="_Toc487129165"/>
+      <w:bookmarkStart w:id="77" w:name="_Toc487136239"/>
       <w:r>
         <w:rPr>
           <w:lang w:val="en-US"/>
         </w:rPr>
         <w:t>Many Foreign Keys</w:t>
       </w:r>
-      <w:bookmarkEnd w:id="75"/>
       <w:bookmarkEnd w:id="76"/>
+      <w:bookmarkEnd w:id="77"/>
     </w:p>
     <w:p>
       <w:pPr>
@@ -17908,8 +18109,8 @@
           <w:lang w:val="en-US"/>
         </w:rPr>
       </w:pPr>
-      <w:bookmarkStart w:id="77" w:name="_Toc487129166"/>
-      <w:bookmarkStart w:id="78" w:name="_Toc487131344"/>
+      <w:bookmarkStart w:id="78" w:name="_Toc487129166"/>
+      <w:bookmarkStart w:id="79" w:name="_Toc487136240"/>
       <w:r>
         <w:rPr>
           <w:lang w:val="en-US"/>
@@ -17922,8 +18123,8 @@
         </w:rPr>
         <w:t xml:space="preserve"> Loosely Linked vs Many Foreign Keys</w:t>
       </w:r>
-      <w:bookmarkEnd w:id="77"/>
       <w:bookmarkEnd w:id="78"/>
+      <w:bookmarkEnd w:id="79"/>
     </w:p>
     <w:p>
       <w:pPr>
@@ -18025,16 +18226,16 @@
           <w:lang w:val="en-US"/>
         </w:rPr>
       </w:pPr>
-      <w:bookmarkStart w:id="79" w:name="_Toc487129167"/>
-      <w:bookmarkStart w:id="80" w:name="_Toc487131345"/>
+      <w:bookmarkStart w:id="80" w:name="_Toc487129167"/>
+      <w:bookmarkStart w:id="81" w:name="_Toc487136241"/>
       <w:r>
         <w:rPr>
           <w:lang w:val="en-US"/>
         </w:rPr>
         <w:t>Naming</w:t>
       </w:r>
-      <w:bookmarkEnd w:id="79"/>
       <w:bookmarkEnd w:id="80"/>
+      <w:bookmarkEnd w:id="81"/>
     </w:p>
     <w:p>
       <w:pPr>
@@ -18060,16 +18261,16 @@
           <w:lang w:val="en-US"/>
         </w:rPr>
       </w:pPr>
-      <w:bookmarkStart w:id="81" w:name="_Toc487129168"/>
-      <w:bookmarkStart w:id="82" w:name="_Toc487131346"/>
+      <w:bookmarkStart w:id="82" w:name="_Toc487129168"/>
+      <w:bookmarkStart w:id="83" w:name="_Toc487136242"/>
       <w:r>
         <w:rPr>
           <w:lang w:val="en-US"/>
         </w:rPr>
         <w:t>Paging</w:t>
       </w:r>
-      <w:bookmarkEnd w:id="81"/>
       <w:bookmarkEnd w:id="82"/>
+      <w:bookmarkEnd w:id="83"/>
     </w:p>
     <w:p>
       <w:pPr>
@@ -18156,16 +18357,16 @@
           <w:lang w:val="en-US"/>
         </w:rPr>
       </w:pPr>
-      <w:bookmarkStart w:id="83" w:name="_Toc487129169"/>
-      <w:bookmarkStart w:id="84" w:name="_Toc487131347"/>
+      <w:bookmarkStart w:id="84" w:name="_Toc487129169"/>
+      <w:bookmarkStart w:id="85" w:name="_Toc487136243"/>
       <w:r>
         <w:rPr>
           <w:lang w:val="en-US"/>
         </w:rPr>
         <w:t>Parsing</w:t>
       </w:r>
-      <w:bookmarkEnd w:id="83"/>
       <w:bookmarkEnd w:id="84"/>
+      <w:bookmarkEnd w:id="85"/>
     </w:p>
     <w:p>
       <w:pPr>
@@ -18196,16 +18397,16 @@
           <w:lang w:val="en-US"/>
         </w:rPr>
       </w:pPr>
-      <w:bookmarkStart w:id="85" w:name="_Toc487129170"/>
-      <w:bookmarkStart w:id="86" w:name="_Toc487131348"/>
+      <w:bookmarkStart w:id="86" w:name="_Toc487129170"/>
+      <w:bookmarkStart w:id="87" w:name="_Toc487136244"/>
       <w:r>
         <w:rPr>
           <w:lang w:val="en-US"/>
         </w:rPr>
         <w:t>Performance</w:t>
       </w:r>
-      <w:bookmarkEnd w:id="85"/>
       <w:bookmarkEnd w:id="86"/>
+      <w:bookmarkEnd w:id="87"/>
     </w:p>
     <w:p>
       <w:pPr>
@@ -18351,16 +18552,16 @@
           <w:lang w:val="en-US"/>
         </w:rPr>
       </w:pPr>
-      <w:bookmarkStart w:id="87" w:name="_Toc487129171"/>
-      <w:bookmarkStart w:id="88" w:name="_Toc487131349"/>
+      <w:bookmarkStart w:id="88" w:name="_Toc487129171"/>
+      <w:bookmarkStart w:id="89" w:name="_Toc487136245"/>
       <w:r>
         <w:rPr>
           <w:lang w:val="en-US"/>
         </w:rPr>
         <w:t>Persistence</w:t>
       </w:r>
-      <w:bookmarkEnd w:id="87"/>
       <w:bookmarkEnd w:id="88"/>
+      <w:bookmarkEnd w:id="89"/>
     </w:p>
     <w:p>
       <w:pPr>
@@ -18438,16 +18639,16 @@
           <w:lang w:val="en-US"/>
         </w:rPr>
       </w:pPr>
-      <w:bookmarkStart w:id="89" w:name="_Toc487129172"/>
-      <w:bookmarkStart w:id="90" w:name="_Toc487131350"/>
+      <w:bookmarkStart w:id="90" w:name="_Toc487129172"/>
+      <w:bookmarkStart w:id="91" w:name="_Toc487136246"/>
       <w:r>
         <w:rPr>
           <w:lang w:val="en-US"/>
         </w:rPr>
         <w:t>Platform Compatibility</w:t>
       </w:r>
-      <w:bookmarkEnd w:id="89"/>
       <w:bookmarkEnd w:id="90"/>
+      <w:bookmarkEnd w:id="91"/>
     </w:p>
     <w:p>
       <w:pPr>
@@ -18478,16 +18679,16 @@
           <w:lang w:val="en-US"/>
         </w:rPr>
       </w:pPr>
-      <w:bookmarkStart w:id="91" w:name="_Toc487129173"/>
-      <w:bookmarkStart w:id="92" w:name="_Toc487131351"/>
+      <w:bookmarkStart w:id="92" w:name="_Toc487129173"/>
+      <w:bookmarkStart w:id="93" w:name="_Toc487136247"/>
       <w:r>
         <w:rPr>
           <w:lang w:val="en-US"/>
         </w:rPr>
         <w:t>Reflection</w:t>
       </w:r>
-      <w:bookmarkEnd w:id="91"/>
       <w:bookmarkEnd w:id="92"/>
+      <w:bookmarkEnd w:id="93"/>
     </w:p>
     <w:p>
       <w:pPr>
@@ -18511,8 +18712,8 @@
           <w:lang w:val="en-US"/>
         </w:rPr>
       </w:pPr>
-      <w:bookmarkStart w:id="93" w:name="_Toc487129174"/>
-      <w:bookmarkStart w:id="94" w:name="_Toc487131352"/>
+      <w:bookmarkStart w:id="94" w:name="_Toc487129174"/>
+      <w:bookmarkStart w:id="95" w:name="_Toc487136248"/>
       <w:r>
         <w:rPr>
           <w:lang w:val="en-US"/>
@@ -18520,8 +18721,8 @@
         <w:lastRenderedPageBreak/>
         <w:t>Scheduling</w:t>
       </w:r>
-      <w:bookmarkEnd w:id="93"/>
       <w:bookmarkEnd w:id="94"/>
+      <w:bookmarkEnd w:id="95"/>
     </w:p>
     <w:p>
       <w:pPr>
@@ -18626,16 +18827,16 @@
           <w:lang w:val="en-US"/>
         </w:rPr>
       </w:pPr>
-      <w:bookmarkStart w:id="95" w:name="_Toc487129175"/>
-      <w:bookmarkStart w:id="96" w:name="_Toc487131353"/>
+      <w:bookmarkStart w:id="96" w:name="_Toc487129175"/>
+      <w:bookmarkStart w:id="97" w:name="_Toc487136249"/>
       <w:r>
         <w:rPr>
           <w:lang w:val="en-US"/>
         </w:rPr>
         <w:t>Security</w:t>
       </w:r>
-      <w:bookmarkEnd w:id="95"/>
       <w:bookmarkEnd w:id="96"/>
+      <w:bookmarkEnd w:id="97"/>
     </w:p>
     <w:p>
       <w:pPr>
@@ -19512,8 +19713,8 @@
           <w:lang w:val="en-US"/>
         </w:rPr>
       </w:pPr>
-      <w:bookmarkStart w:id="97" w:name="_Toc487129176"/>
-      <w:bookmarkStart w:id="98" w:name="_Toc487131354"/>
+      <w:bookmarkStart w:id="98" w:name="_Toc487129176"/>
+      <w:bookmarkStart w:id="99" w:name="_Toc487136250"/>
       <w:r>
         <w:rPr>
           <w:lang w:val="en-US"/>
@@ -19532,8 +19733,8 @@
         </w:rPr>
         <w:t>Effects</w:t>
       </w:r>
-      <w:bookmarkEnd w:id="97"/>
       <w:bookmarkEnd w:id="98"/>
+      <w:bookmarkEnd w:id="99"/>
     </w:p>
     <w:p>
       <w:pPr>
@@ -19555,16 +19756,16 @@
           <w:lang w:val="en-US"/>
         </w:rPr>
       </w:pPr>
-      <w:bookmarkStart w:id="99" w:name="_Toc487129177"/>
-      <w:bookmarkStart w:id="100" w:name="_Toc487131355"/>
+      <w:bookmarkStart w:id="100" w:name="_Toc487129177"/>
+      <w:bookmarkStart w:id="101" w:name="_Toc487136251"/>
       <w:r>
         <w:rPr>
           <w:lang w:val="en-US"/>
         </w:rPr>
         <w:t>Text Processing</w:t>
       </w:r>
-      <w:bookmarkEnd w:id="99"/>
       <w:bookmarkEnd w:id="100"/>
+      <w:bookmarkEnd w:id="101"/>
     </w:p>
     <w:p>
       <w:pPr>
@@ -19588,8 +19789,8 @@
           <w:lang w:val="en-US"/>
         </w:rPr>
       </w:pPr>
-      <w:bookmarkStart w:id="101" w:name="_Toc487129178"/>
-      <w:bookmarkStart w:id="102" w:name="_Toc487131356"/>
+      <w:bookmarkStart w:id="102" w:name="_Toc487129178"/>
+      <w:bookmarkStart w:id="103" w:name="_Toc487136252"/>
       <w:r>
         <w:rPr>
           <w:lang w:val="en-US"/>
@@ -19597,8 +19798,8 @@
         <w:lastRenderedPageBreak/>
         <w:t>Transactions</w:t>
       </w:r>
-      <w:bookmarkEnd w:id="101"/>
       <w:bookmarkEnd w:id="102"/>
+      <w:bookmarkEnd w:id="103"/>
     </w:p>
     <w:p>
       <w:pPr>
@@ -19697,16 +19898,16 @@
           <w:lang w:val="en-US"/>
         </w:rPr>
       </w:pPr>
-      <w:bookmarkStart w:id="103" w:name="_Toc487129179"/>
-      <w:bookmarkStart w:id="104" w:name="_Toc487131357"/>
+      <w:bookmarkStart w:id="104" w:name="_Toc487129179"/>
+      <w:bookmarkStart w:id="105" w:name="_Toc487136253"/>
       <w:r>
         <w:rPr>
           <w:lang w:val="en-US"/>
         </w:rPr>
         <w:t>Type Safety</w:t>
       </w:r>
-      <w:bookmarkEnd w:id="103"/>
       <w:bookmarkEnd w:id="104"/>
+      <w:bookmarkEnd w:id="105"/>
     </w:p>
     <w:p>
       <w:pPr>
@@ -19728,16 +19929,16 @@
           <w:lang w:val="en-US"/>
         </w:rPr>
       </w:pPr>
-      <w:bookmarkStart w:id="105" w:name="_Toc487129180"/>
-      <w:bookmarkStart w:id="106" w:name="_Toc487131358"/>
+      <w:bookmarkStart w:id="106" w:name="_Toc487129180"/>
+      <w:bookmarkStart w:id="107" w:name="_Toc487136254"/>
       <w:r>
         <w:rPr>
           <w:lang w:val="en-US"/>
         </w:rPr>
         <w:t>Unit Testing</w:t>
       </w:r>
-      <w:bookmarkEnd w:id="105"/>
       <w:bookmarkEnd w:id="106"/>
+      <w:bookmarkEnd w:id="107"/>
     </w:p>
     <w:p>
       <w:pPr>
@@ -19916,16 +20117,16 @@
           <w:lang w:val="en-US"/>
         </w:rPr>
       </w:pPr>
-      <w:bookmarkStart w:id="107" w:name="_Toc487129181"/>
-      <w:bookmarkStart w:id="108" w:name="_Toc487131359"/>
+      <w:bookmarkStart w:id="108" w:name="_Toc487129181"/>
+      <w:bookmarkStart w:id="109" w:name="_Toc487136255"/>
       <w:r>
         <w:rPr>
           <w:lang w:val="en-US"/>
         </w:rPr>
         <w:t>User Interface</w:t>
       </w:r>
-      <w:bookmarkEnd w:id="107"/>
       <w:bookmarkEnd w:id="108"/>
+      <w:bookmarkEnd w:id="109"/>
     </w:p>
     <w:p>
       <w:pPr>
@@ -19971,16 +20172,16 @@
           <w:lang w:val="en-US"/>
         </w:rPr>
       </w:pPr>
-      <w:bookmarkStart w:id="109" w:name="_Toc487129182"/>
-      <w:bookmarkStart w:id="110" w:name="_Toc487131360"/>
+      <w:bookmarkStart w:id="110" w:name="_Toc487129182"/>
+      <w:bookmarkStart w:id="111" w:name="_Toc487136256"/>
       <w:r>
         <w:rPr>
           <w:lang w:val="en-US"/>
         </w:rPr>
         <w:t>Utilities</w:t>
       </w:r>
-      <w:bookmarkEnd w:id="109"/>
       <w:bookmarkEnd w:id="110"/>
+      <w:bookmarkEnd w:id="111"/>
     </w:p>
     <w:p>
       <w:pPr>
@@ -20061,7 +20262,7 @@
                     <pic:cNvPicPr/>
                   </pic:nvPicPr>
                   <pic:blipFill>
-                    <a:blip r:embed="rId8"/>
+                    <a:blip r:embed="rId9"/>
                     <a:stretch>
                       <a:fillRect/>
                     </a:stretch>
@@ -22589,8 +22790,8 @@
           <w:lang w:val="en-US"/>
         </w:rPr>
       </w:pPr>
-      <w:bookmarkStart w:id="111" w:name="_Toc487129183"/>
-      <w:bookmarkStart w:id="112" w:name="_Toc487131361"/>
+      <w:bookmarkStart w:id="112" w:name="_Toc487129183"/>
+      <w:bookmarkStart w:id="113" w:name="_Toc487136257"/>
       <w:r>
         <w:rPr>
           <w:lang w:val="en-US"/>
@@ -22603,8 +22804,8 @@
         </w:rPr>
         <w:t>lidation</w:t>
       </w:r>
-      <w:bookmarkEnd w:id="111"/>
       <w:bookmarkEnd w:id="112"/>
+      <w:bookmarkEnd w:id="113"/>
     </w:p>
     <w:p>
       <w:pPr>
@@ -22633,16 +22834,16 @@
           <w:lang w:val="en-US"/>
         </w:rPr>
       </w:pPr>
-      <w:bookmarkStart w:id="113" w:name="_Toc487129184"/>
-      <w:bookmarkStart w:id="114" w:name="_Toc487131362"/>
+      <w:bookmarkStart w:id="114" w:name="_Toc487129184"/>
+      <w:bookmarkStart w:id="115" w:name="_Toc487136258"/>
       <w:r>
         <w:rPr>
           <w:lang w:val="en-US"/>
         </w:rPr>
         <w:t>Versioning (Data)</w:t>
       </w:r>
-      <w:bookmarkEnd w:id="113"/>
       <w:bookmarkEnd w:id="114"/>
+      <w:bookmarkEnd w:id="115"/>
     </w:p>
     <w:p>
       <w:pPr>
@@ -22666,16 +22867,16 @@
           <w:lang w:val="en-US"/>
         </w:rPr>
       </w:pPr>
-      <w:bookmarkStart w:id="115" w:name="_Toc487129185"/>
-      <w:bookmarkStart w:id="116" w:name="_Toc487131363"/>
+      <w:bookmarkStart w:id="116" w:name="_Toc487129185"/>
+      <w:bookmarkStart w:id="117" w:name="_Toc487136259"/>
       <w:r>
         <w:rPr>
           <w:lang w:val="en-US"/>
         </w:rPr>
         <w:t>Workflow</w:t>
       </w:r>
-      <w:bookmarkEnd w:id="115"/>
       <w:bookmarkEnd w:id="116"/>
+      <w:bookmarkEnd w:id="117"/>
     </w:p>
     <w:p>
       <w:pPr>
@@ -22767,8 +22968,8 @@
       </w:r>
     </w:p>
     <w:sectPr>
-      <w:headerReference w:type="default" r:id="rId9"/>
-      <w:footerReference w:type="default" r:id="rId10"/>
+      <w:headerReference w:type="default" r:id="rId10"/>
+      <w:footerReference w:type="default" r:id="rId11"/>
       <w:pgSz w:w="11906" w:h="16838"/>
       <w:pgMar w:top="1979" w:right="1418" w:bottom="1418" w:left="1418" w:header="709" w:footer="709" w:gutter="0"/>
       <w:cols w:space="720"/>
@@ -22828,27 +23029,14 @@
     <w:r>
       <w:t xml:space="preserve"> / </w:t>
     </w:r>
-    <w:r>
-      <w:fldChar w:fldCharType="begin"/>
-    </w:r>
-    <w:r>
-      <w:instrText xml:space="preserve"> NUMPAGES   \* MERGEFORMAT </w:instrText>
-    </w:r>
-    <w:r>
-      <w:fldChar w:fldCharType="separate"/>
-    </w:r>
-    <w:r>
-      <w:rPr>
-        <w:noProof/>
-      </w:rPr>
-      <w:t>21</w:t>
-    </w:r>
-    <w:r>
-      <w:rPr>
-        <w:noProof/>
-      </w:rPr>
-      <w:fldChar w:fldCharType="end"/>
-    </w:r>
+    <w:fldSimple w:instr=" NUMPAGES   \* MERGEFORMAT ">
+      <w:r>
+        <w:rPr>
+          <w:noProof/>
+        </w:rPr>
+        <w:t>21</w:t>
+      </w:r>
+    </w:fldSimple>
   </w:p>
 </w:ftr>
 </file>
@@ -24924,6 +25112,118 @@
     </w:lvl>
   </w:abstractNum>
   <w:abstractNum w:abstractNumId="19" w15:restartNumberingAfterBreak="0">
+    <w:nsid w:val="57325995"/>
+    <w:multiLevelType w:val="hybridMultilevel"/>
+    <w:tmpl w:val="5F46926C"/>
+    <w:lvl w:ilvl="0" w:tplc="0A70A952">
+      <w:numFmt w:val="bullet"/>
+      <w:lvlText w:val="-"/>
+      <w:lvlJc w:val="left"/>
+      <w:pPr>
+        <w:ind w:left="927" w:hanging="360"/>
+      </w:pPr>
+      <w:rPr>
+        <w:rFonts w:ascii="Calibri" w:eastAsia="SimSun" w:hAnsi="Calibri" w:cs="Times New Roman" w:hint="default"/>
+      </w:rPr>
+    </w:lvl>
+    <w:lvl w:ilvl="1" w:tplc="04130003" w:tentative="1">
+      <w:start w:val="1"/>
+      <w:numFmt w:val="bullet"/>
+      <w:lvlText w:val="o"/>
+      <w:lvlJc w:val="left"/>
+      <w:pPr>
+        <w:ind w:left="1647" w:hanging="360"/>
+      </w:pPr>
+      <w:rPr>
+        <w:rFonts w:ascii="Courier New" w:hAnsi="Courier New" w:cs="Courier New" w:hint="default"/>
+      </w:rPr>
+    </w:lvl>
+    <w:lvl w:ilvl="2" w:tplc="04130005" w:tentative="1">
+      <w:start w:val="1"/>
+      <w:numFmt w:val="bullet"/>
+      <w:lvlText w:val=""/>
+      <w:lvlJc w:val="left"/>
+      <w:pPr>
+        <w:ind w:left="2367" w:hanging="360"/>
+      </w:pPr>
+      <w:rPr>
+        <w:rFonts w:ascii="Wingdings" w:hAnsi="Wingdings" w:hint="default"/>
+      </w:rPr>
+    </w:lvl>
+    <w:lvl w:ilvl="3" w:tplc="04130001" w:tentative="1">
+      <w:start w:val="1"/>
+      <w:numFmt w:val="bullet"/>
+      <w:lvlText w:val=""/>
+      <w:lvlJc w:val="left"/>
+      <w:pPr>
+        <w:ind w:left="3087" w:hanging="360"/>
+      </w:pPr>
+      <w:rPr>
+        <w:rFonts w:ascii="Symbol" w:hAnsi="Symbol" w:hint="default"/>
+      </w:rPr>
+    </w:lvl>
+    <w:lvl w:ilvl="4" w:tplc="04130003" w:tentative="1">
+      <w:start w:val="1"/>
+      <w:numFmt w:val="bullet"/>
+      <w:lvlText w:val="o"/>
+      <w:lvlJc w:val="left"/>
+      <w:pPr>
+        <w:ind w:left="3807" w:hanging="360"/>
+      </w:pPr>
+      <w:rPr>
+        <w:rFonts w:ascii="Courier New" w:hAnsi="Courier New" w:cs="Courier New" w:hint="default"/>
+      </w:rPr>
+    </w:lvl>
+    <w:lvl w:ilvl="5" w:tplc="04130005" w:tentative="1">
+      <w:start w:val="1"/>
+      <w:numFmt w:val="bullet"/>
+      <w:lvlText w:val=""/>
+      <w:lvlJc w:val="left"/>
+      <w:pPr>
+        <w:ind w:left="4527" w:hanging="360"/>
+      </w:pPr>
+      <w:rPr>
+        <w:rFonts w:ascii="Wingdings" w:hAnsi="Wingdings" w:hint="default"/>
+      </w:rPr>
+    </w:lvl>
+    <w:lvl w:ilvl="6" w:tplc="04130001" w:tentative="1">
+      <w:start w:val="1"/>
+      <w:numFmt w:val="bullet"/>
+      <w:lvlText w:val=""/>
+      <w:lvlJc w:val="left"/>
+      <w:pPr>
+        <w:ind w:left="5247" w:hanging="360"/>
+      </w:pPr>
+      <w:rPr>
+        <w:rFonts w:ascii="Symbol" w:hAnsi="Symbol" w:hint="default"/>
+      </w:rPr>
+    </w:lvl>
+    <w:lvl w:ilvl="7" w:tplc="04130003" w:tentative="1">
+      <w:start w:val="1"/>
+      <w:numFmt w:val="bullet"/>
+      <w:lvlText w:val="o"/>
+      <w:lvlJc w:val="left"/>
+      <w:pPr>
+        <w:ind w:left="5967" w:hanging="360"/>
+      </w:pPr>
+      <w:rPr>
+        <w:rFonts w:ascii="Courier New" w:hAnsi="Courier New" w:cs="Courier New" w:hint="default"/>
+      </w:rPr>
+    </w:lvl>
+    <w:lvl w:ilvl="8" w:tplc="04130005" w:tentative="1">
+      <w:start w:val="1"/>
+      <w:numFmt w:val="bullet"/>
+      <w:lvlText w:val=""/>
+      <w:lvlJc w:val="left"/>
+      <w:pPr>
+        <w:ind w:left="6687" w:hanging="360"/>
+      </w:pPr>
+      <w:rPr>
+        <w:rFonts w:ascii="Wingdings" w:hAnsi="Wingdings" w:hint="default"/>
+      </w:rPr>
+    </w:lvl>
+  </w:abstractNum>
+  <w:abstractNum w:abstractNumId="20" w15:restartNumberingAfterBreak="0">
     <w:nsid w:val="70123E3A"/>
     <w:multiLevelType w:val="hybridMultilevel"/>
     <w:tmpl w:val="6E8C8EC0"/>
@@ -25012,7 +25312,7 @@
       </w:pPr>
     </w:lvl>
   </w:abstractNum>
-  <w:abstractNum w:abstractNumId="20" w15:restartNumberingAfterBreak="0">
+  <w:abstractNum w:abstractNumId="21" w15:restartNumberingAfterBreak="0">
     <w:nsid w:val="7917340E"/>
     <w:multiLevelType w:val="hybridMultilevel"/>
     <w:tmpl w:val="9104CC0E"/>
@@ -25098,7 +25398,7 @@
       </w:pPr>
     </w:lvl>
   </w:abstractNum>
-  <w:abstractNum w:abstractNumId="21" w15:restartNumberingAfterBreak="0">
+  <w:abstractNum w:abstractNumId="22" w15:restartNumberingAfterBreak="0">
     <w:nsid w:val="7A554F25"/>
     <w:multiLevelType w:val="hybridMultilevel"/>
     <w:tmpl w:val="29FAADC4"/>
@@ -25209,7 +25509,7 @@
       </w:rPr>
     </w:lvl>
   </w:abstractNum>
-  <w:abstractNum w:abstractNumId="22" w15:restartNumberingAfterBreak="0">
+  <w:abstractNum w:abstractNumId="23" w15:restartNumberingAfterBreak="0">
     <w:nsid w:val="7BAB19C6"/>
     <w:multiLevelType w:val="hybridMultilevel"/>
     <w:tmpl w:val="ECCAA594"/>
@@ -25298,7 +25598,7 @@
       </w:pPr>
     </w:lvl>
   </w:abstractNum>
-  <w:abstractNum w:abstractNumId="23" w15:restartNumberingAfterBreak="0">
+  <w:abstractNum w:abstractNumId="24" w15:restartNumberingAfterBreak="0">
     <w:nsid w:val="7EF374C6"/>
     <w:multiLevelType w:val="hybridMultilevel"/>
     <w:tmpl w:val="20220BF0"/>
@@ -25432,25 +25732,25 @@
     <w:abstractNumId w:val="8"/>
   </w:num>
   <w:num w:numId="8">
-    <w:abstractNumId w:val="22"/>
+    <w:abstractNumId w:val="23"/>
   </w:num>
   <w:num w:numId="9">
-    <w:abstractNumId w:val="19"/>
+    <w:abstractNumId w:val="20"/>
   </w:num>
   <w:num w:numId="10">
-    <w:abstractNumId w:val="20"/>
+    <w:abstractNumId w:val="21"/>
   </w:num>
   <w:num w:numId="11">
     <w:abstractNumId w:val="17"/>
   </w:num>
   <w:num w:numId="12">
-    <w:abstractNumId w:val="21"/>
+    <w:abstractNumId w:val="22"/>
   </w:num>
   <w:num w:numId="13">
     <w:abstractNumId w:val="6"/>
   </w:num>
   <w:num w:numId="14">
-    <w:abstractNumId w:val="23"/>
+    <w:abstractNumId w:val="24"/>
   </w:num>
   <w:num w:numId="15">
     <w:abstractNumId w:val="7"/>
@@ -25490,6 +25790,9 @@
   </w:num>
   <w:num w:numId="27">
     <w:abstractNumId w:val="15"/>
+  </w:num>
+  <w:num w:numId="28">
+    <w:abstractNumId w:val="19"/>
   </w:num>
   <w:numIdMacAtCleanup w:val="10"/>
 </w:numbering>
@@ -27056,7 +27359,7 @@
 </file>
 
 <file path=customXml/itemProps1.xml><?xml version="1.0" encoding="utf-8"?>
-<ds:datastoreItem xmlns:ds="http://schemas.openxmlformats.org/officeDocument/2006/customXml" ds:itemID="{E660091B-54C0-43FB-A68E-2294AC278536}">
+<ds:datastoreItem xmlns:ds="http://schemas.openxmlformats.org/officeDocument/2006/customXml" ds:itemID="{959E5C8C-683D-489B-B1F1-F2AAF14C4B5D}">
   <ds:schemaRefs>
     <ds:schemaRef ds:uri="http://schemas.openxmlformats.org/officeDocument/2006/bibliography"/>
   </ds:schemaRefs>

</xml_diff>

<commit_message>
Architecture doc updates. Demos.Misc: CSharp7Tests, StringFormatTests. Some CollectionExtensions. Remove JetBrains nullability annotations, Trivial refactorings (with ReSharper).
</commit_message>
<xml_diff>
--- a/Architecture/Aspects.docx
+++ b/Architecture/Aspects.docx
@@ -17,16 +17,7 @@
           <w:rFonts w:cs="Tahoma"/>
           <w:lang w:val="en-US"/>
         </w:rPr>
-        <w:t>J</w:t>
-      </w:r>
-      <w:bookmarkStart w:id="1" w:name="_GoBack"/>
-      <w:bookmarkEnd w:id="1"/>
-      <w:r>
-        <w:rPr>
-          <w:rFonts w:cs="Tahoma"/>
-          <w:lang w:val="en-US"/>
-        </w:rPr>
-        <w:t>J’s Reference Architecture</w:t>
+        <w:t>JJ’s Reference Architecture</w:t>
       </w:r>
       <w:bookmarkEnd w:id="0"/>
     </w:p>
@@ -133,36 +124,36 @@
           <w:lang w:val="en-US"/>
         </w:rPr>
       </w:pPr>
-      <w:bookmarkStart w:id="2" w:name="_Toc487129130"/>
+      <w:bookmarkStart w:id="1" w:name="_Toc487129130"/>
       <w:r>
         <w:rPr>
           <w:lang w:val="en-US"/>
         </w:rPr>
         <w:t>Aspects</w:t>
       </w:r>
+      <w:bookmarkEnd w:id="1"/>
+      <w:r>
+        <w:rPr>
+          <w:lang w:val="en-US"/>
+        </w:rPr>
+        <w:tab/>
+      </w:r>
+    </w:p>
+    <w:p>
+      <w:pPr>
+        <w:pStyle w:val="Heading3"/>
+        <w:rPr>
+          <w:lang w:val="en-US"/>
+        </w:rPr>
+      </w:pPr>
+      <w:bookmarkStart w:id="2" w:name="_Toc487136202"/>
+      <w:r>
+        <w:rPr>
+          <w:lang w:val="en-US"/>
+        </w:rPr>
+        <w:t>Contents</w:t>
+      </w:r>
       <w:bookmarkEnd w:id="2"/>
-      <w:r>
-        <w:rPr>
-          <w:lang w:val="en-US"/>
-        </w:rPr>
-        <w:tab/>
-      </w:r>
-    </w:p>
-    <w:p>
-      <w:pPr>
-        <w:pStyle w:val="Heading3"/>
-        <w:rPr>
-          <w:lang w:val="en-US"/>
-        </w:rPr>
-      </w:pPr>
-      <w:bookmarkStart w:id="3" w:name="_Toc487136202"/>
-      <w:r>
-        <w:rPr>
-          <w:lang w:val="en-US"/>
-        </w:rPr>
-        <w:t>Contents</w:t>
-      </w:r>
-      <w:bookmarkEnd w:id="3"/>
     </w:p>
     <w:sdt>
       <w:sdtPr>
@@ -4396,134 +4387,134 @@
           <w:lang w:val="en-US"/>
         </w:rPr>
       </w:pPr>
-      <w:bookmarkStart w:id="4" w:name="_Toc487136203"/>
+      <w:bookmarkStart w:id="3" w:name="_Toc487136203"/>
       <w:r>
         <w:rPr>
           <w:lang w:val="en-US"/>
         </w:rPr>
         <w:t>Introduction</w:t>
       </w:r>
+      <w:bookmarkEnd w:id="3"/>
+    </w:p>
+    <w:p>
+      <w:pPr>
+        <w:rPr>
+          <w:rFonts w:eastAsia="Times New Roman"/>
+          <w:lang w:val="en-US"/>
+        </w:rPr>
+      </w:pPr>
+      <w:r>
+        <w:rPr>
+          <w:rFonts w:eastAsia="Times New Roman"/>
+          <w:lang w:val="en-US"/>
+        </w:rPr>
+        <w:t>What are called ‘Aspects’ here, are technical concerns like security, logging and validation and many more things. In medium to large software development projects you are going to have to make a decision about many of these concerns. The decision can take the form of the usage of an API or applying certain design patterns</w:t>
+      </w:r>
+      <w:r>
+        <w:rPr>
+          <w:rFonts w:eastAsia="Times New Roman"/>
+          <w:lang w:val="en-US"/>
+        </w:rPr>
+        <w:t xml:space="preserve"> or can even be solved by the programming language you use</w:t>
+      </w:r>
+      <w:r>
+        <w:rPr>
+          <w:rFonts w:eastAsia="Times New Roman"/>
+          <w:lang w:val="en-US"/>
+        </w:rPr>
+        <w:t xml:space="preserve">. In that way, aspects </w:t>
+      </w:r>
+      <w:r>
+        <w:rPr>
+          <w:rFonts w:eastAsia="Times New Roman"/>
+          <w:lang w:val="en-US"/>
+        </w:rPr>
+        <w:t>are more central than design patterns, programming languages and API’s and are a level of abstraction that hovers</w:t>
+      </w:r>
+      <w:r>
+        <w:rPr>
+          <w:rFonts w:eastAsia="Times New Roman"/>
+          <w:lang w:val="en-US"/>
+        </w:rPr>
+        <w:t xml:space="preserve"> above </w:t>
+      </w:r>
+      <w:r>
+        <w:rPr>
+          <w:rFonts w:eastAsia="Times New Roman"/>
+          <w:lang w:val="en-US"/>
+        </w:rPr>
+        <w:t>them.</w:t>
+      </w:r>
+    </w:p>
+    <w:p>
+      <w:pPr>
+        <w:rPr>
+          <w:rFonts w:eastAsia="Times New Roman"/>
+          <w:lang w:val="en-US"/>
+        </w:rPr>
+      </w:pPr>
+    </w:p>
+    <w:p>
+      <w:pPr>
+        <w:rPr>
+          <w:rFonts w:eastAsia="Times New Roman"/>
+          <w:lang w:val="en-US"/>
+        </w:rPr>
+      </w:pPr>
+      <w:r>
+        <w:rPr>
+          <w:rFonts w:eastAsia="Times New Roman"/>
+          <w:lang w:val="en-US"/>
+        </w:rPr>
+        <w:t>Some aspects might not be mentioned here, because they are for instance automatically solved by the programming language we use, the database engine or te Visual Studio IDE.</w:t>
+      </w:r>
+    </w:p>
+    <w:p>
+      <w:pPr>
+        <w:rPr>
+          <w:rFonts w:eastAsia="Times New Roman"/>
+          <w:lang w:val="en-US"/>
+        </w:rPr>
+      </w:pPr>
+    </w:p>
+    <w:p>
+      <w:pPr>
+        <w:rPr>
+          <w:rFonts w:eastAsia="Times New Roman"/>
+          <w:lang w:val="en-US"/>
+        </w:rPr>
+      </w:pPr>
+      <w:r>
+        <w:rPr>
+          <w:rFonts w:eastAsia="Times New Roman"/>
+          <w:lang w:val="en-US"/>
+        </w:rPr>
+        <w:t>(The word ‘aspect’ is related to the ‘aspect’ construct in aspect oriented programming languages or frameworks, but you can think in terms of aspects even regardless of these tools and constructs.)</w:t>
+      </w:r>
+    </w:p>
+    <w:p>
+      <w:pPr>
+        <w:pStyle w:val="Heading3"/>
+        <w:rPr>
+          <w:lang w:val="en-US"/>
+        </w:rPr>
+      </w:pPr>
+      <w:bookmarkStart w:id="4" w:name="_Toc487129131"/>
+      <w:bookmarkStart w:id="5" w:name="_Toc487136204"/>
+      <w:r>
+        <w:rPr>
+          <w:lang w:val="en-US"/>
+        </w:rPr>
+        <w:t>Authoring</w:t>
+      </w:r>
+      <w:r>
+        <w:rPr>
+          <w:lang w:val="en-US"/>
+        </w:rPr>
+        <w:t xml:space="preserve"> &amp; Reviewing</w:t>
+      </w:r>
       <w:bookmarkEnd w:id="4"/>
-    </w:p>
-    <w:p>
-      <w:pPr>
-        <w:rPr>
-          <w:rFonts w:eastAsia="Times New Roman"/>
-          <w:lang w:val="en-US"/>
-        </w:rPr>
-      </w:pPr>
-      <w:r>
-        <w:rPr>
-          <w:rFonts w:eastAsia="Times New Roman"/>
-          <w:lang w:val="en-US"/>
-        </w:rPr>
-        <w:t>What are called ‘Aspects’ here, are technical concerns like security, logging and validation and many more things. In medium to large software development projects you are going to have to make a decision about many of these concerns. The decision can take the form of the usage of an API or applying certain design patterns</w:t>
-      </w:r>
-      <w:r>
-        <w:rPr>
-          <w:rFonts w:eastAsia="Times New Roman"/>
-          <w:lang w:val="en-US"/>
-        </w:rPr>
-        <w:t xml:space="preserve"> or can even be solved by the programming language you use</w:t>
-      </w:r>
-      <w:r>
-        <w:rPr>
-          <w:rFonts w:eastAsia="Times New Roman"/>
-          <w:lang w:val="en-US"/>
-        </w:rPr>
-        <w:t xml:space="preserve">. In that way, aspects </w:t>
-      </w:r>
-      <w:r>
-        <w:rPr>
-          <w:rFonts w:eastAsia="Times New Roman"/>
-          <w:lang w:val="en-US"/>
-        </w:rPr>
-        <w:t>are more central than design patterns, programming languages and API’s and are a level of abstraction that hovers</w:t>
-      </w:r>
-      <w:r>
-        <w:rPr>
-          <w:rFonts w:eastAsia="Times New Roman"/>
-          <w:lang w:val="en-US"/>
-        </w:rPr>
-        <w:t xml:space="preserve"> above </w:t>
-      </w:r>
-      <w:r>
-        <w:rPr>
-          <w:rFonts w:eastAsia="Times New Roman"/>
-          <w:lang w:val="en-US"/>
-        </w:rPr>
-        <w:t>them.</w:t>
-      </w:r>
-    </w:p>
-    <w:p>
-      <w:pPr>
-        <w:rPr>
-          <w:rFonts w:eastAsia="Times New Roman"/>
-          <w:lang w:val="en-US"/>
-        </w:rPr>
-      </w:pPr>
-    </w:p>
-    <w:p>
-      <w:pPr>
-        <w:rPr>
-          <w:rFonts w:eastAsia="Times New Roman"/>
-          <w:lang w:val="en-US"/>
-        </w:rPr>
-      </w:pPr>
-      <w:r>
-        <w:rPr>
-          <w:rFonts w:eastAsia="Times New Roman"/>
-          <w:lang w:val="en-US"/>
-        </w:rPr>
-        <w:t>Some aspects might not be mentioned here, because they are for instance automatically solved by the programming language we use, the database engine or te Visual Studio IDE.</w:t>
-      </w:r>
-    </w:p>
-    <w:p>
-      <w:pPr>
-        <w:rPr>
-          <w:rFonts w:eastAsia="Times New Roman"/>
-          <w:lang w:val="en-US"/>
-        </w:rPr>
-      </w:pPr>
-    </w:p>
-    <w:p>
-      <w:pPr>
-        <w:rPr>
-          <w:rFonts w:eastAsia="Times New Roman"/>
-          <w:lang w:val="en-US"/>
-        </w:rPr>
-      </w:pPr>
-      <w:r>
-        <w:rPr>
-          <w:rFonts w:eastAsia="Times New Roman"/>
-          <w:lang w:val="en-US"/>
-        </w:rPr>
-        <w:t>(The word ‘aspect’ is related to the ‘aspect’ construct in aspect oriented programming languages or frameworks, but you can think in terms of aspects even regardless of these tools and constructs.)</w:t>
-      </w:r>
-    </w:p>
-    <w:p>
-      <w:pPr>
-        <w:pStyle w:val="Heading3"/>
-        <w:rPr>
-          <w:lang w:val="en-US"/>
-        </w:rPr>
-      </w:pPr>
-      <w:bookmarkStart w:id="5" w:name="_Toc487129131"/>
-      <w:bookmarkStart w:id="6" w:name="_Toc487136204"/>
-      <w:r>
-        <w:rPr>
-          <w:lang w:val="en-US"/>
-        </w:rPr>
-        <w:t>Authoring</w:t>
-      </w:r>
-      <w:r>
-        <w:rPr>
-          <w:lang w:val="en-US"/>
-        </w:rPr>
-        <w:t xml:space="preserve"> &amp; Reviewing</w:t>
-      </w:r>
       <w:bookmarkEnd w:id="5"/>
-      <w:bookmarkEnd w:id="6"/>
     </w:p>
     <w:p>
       <w:pPr>
@@ -4615,17 +4606,63 @@
           <w:lang w:val="en-US"/>
         </w:rPr>
       </w:pPr>
-      <w:bookmarkStart w:id="7" w:name="_Toc487129132"/>
-      <w:bookmarkStart w:id="8" w:name="_Toc487136205"/>
-      <w:r>
-        <w:rPr>
-          <w:lang w:val="en-US"/>
-        </w:rPr>
-        <w:lastRenderedPageBreak/>
+      <w:bookmarkStart w:id="6" w:name="_Toc487129132"/>
+      <w:bookmarkStart w:id="7" w:name="_Toc487136205"/>
+      <w:r>
+        <w:rPr>
+          <w:lang w:val="en-US"/>
+        </w:rPr>
         <w:t>Caching</w:t>
       </w:r>
+      <w:bookmarkEnd w:id="6"/>
       <w:bookmarkEnd w:id="7"/>
+    </w:p>
+    <w:p>
+      <w:pPr>
+        <w:rPr>
+          <w:color w:val="ED7D31" w:themeColor="accent2"/>
+          <w:lang w:val="en-US"/>
+        </w:rPr>
+      </w:pPr>
+      <w:r>
+        <w:rPr>
+          <w:color w:val="ED7D31" w:themeColor="accent2"/>
+          <w:lang w:val="en-US"/>
+        </w:rPr>
+        <w:t>&lt;TODO: Write texts. Include: The use of a dictionaries, TryGetValue for performance, locking static dictionaries or other diction</w:t>
+      </w:r>
+      <w:r>
+        <w:rPr>
+          <w:color w:val="ED7D31" w:themeColor="accent2"/>
+          <w:lang w:val="en-US"/>
+        </w:rPr>
+        <w:t>aries used by multiple threads. Kentico also has caching.</w:t>
+      </w:r>
+      <w:r>
+        <w:rPr>
+          <w:color w:val="ED7D31" w:themeColor="accent2"/>
+          <w:lang w:val="en-US"/>
+        </w:rPr>
+        <w:t>&gt;</w:t>
+      </w:r>
+    </w:p>
+    <w:p>
+      <w:pPr>
+        <w:pStyle w:val="Heading3"/>
+        <w:rPr>
+          <w:lang w:val="en-US"/>
+        </w:rPr>
+      </w:pPr>
+      <w:bookmarkStart w:id="8" w:name="_Toc487129133"/>
+      <w:bookmarkStart w:id="9" w:name="_Toc487136206"/>
+      <w:r>
+        <w:rPr>
+          <w:lang w:val="en-US"/>
+        </w:rPr>
+        <w:t>Calculation</w:t>
+      </w:r>
       <w:bookmarkEnd w:id="8"/>
+      <w:bookmarkEnd w:id="9"/>
     </w:p>
     <w:p>
       <w:pPr>
@@ -4639,20 +4676,42 @@
           <w:color w:val="ED7D31" w:themeColor="accent2"/>
           <w:lang w:val="en-US"/>
         </w:rPr>
-        <w:t>&lt;TODO: Write texts. Include: The use of a dictionaries, TryGetValue for performance, locking static dictionaries or other diction</w:t>
-      </w:r>
-      <w:r>
+        <w:t>&lt;TODO: Write a text. Include:</w:t>
+      </w:r>
+    </w:p>
+    <w:p>
+      <w:pPr>
         <w:rPr>
           <w:color w:val="ED7D31" w:themeColor="accent2"/>
           <w:lang w:val="en-US"/>
         </w:rPr>
-        <w:t>aries used by multiple threads. Kentico also has caching.</w:t>
-      </w:r>
+      </w:pPr>
       <w:r>
         <w:rPr>
           <w:color w:val="ED7D31" w:themeColor="accent2"/>
           <w:lang w:val="en-US"/>
         </w:rPr>
+        <w:t>Extension methods for small calculations are an option. Putting calculations directly in your entity models (rich models.) I would not recommend it, because it would mix entity modeling with calculation aspect too much.</w:t>
+      </w:r>
+      <w:r>
+        <w:rPr>
+          <w:color w:val="ED7D31" w:themeColor="accent2"/>
+          <w:lang w:val="en-US"/>
+        </w:rPr>
+        <w:t xml:space="preserve"> For more complicated calculations you could delegate to specialized business logic objects. You could call those ‘Calculators’. Those could have a recursive structure of objects, if needed. You can also create code generators that compile to more optimal calculation code, if the structure of the calculation does not very too much over time it may be worth it to periodically recompile. Code generators are not easy, though.</w:t>
+      </w:r>
+      <w:r>
+        <w:rPr>
+          <w:color w:val="ED7D31" w:themeColor="accent2"/>
+          <w:lang w:val="en-US"/>
+        </w:rPr>
+        <w:t xml:space="preserve"> You could use a visitor to simplify, but isolate complex recursive calculations.</w:t>
+      </w:r>
+      <w:r>
+        <w:rPr>
+          <w:color w:val="ED7D31" w:themeColor="accent2"/>
+          <w:lang w:val="en-US"/>
+        </w:rPr>
         <w:t>&gt;</w:t>
       </w:r>
     </w:p>
@@ -4663,16 +4722,16 @@
           <w:lang w:val="en-US"/>
         </w:rPr>
       </w:pPr>
-      <w:bookmarkStart w:id="9" w:name="_Toc487129133"/>
-      <w:bookmarkStart w:id="10" w:name="_Toc487136206"/>
-      <w:r>
-        <w:rPr>
-          <w:lang w:val="en-US"/>
-        </w:rPr>
-        <w:t>Calculation</w:t>
-      </w:r>
-      <w:bookmarkEnd w:id="9"/>
+      <w:bookmarkStart w:id="10" w:name="_Toc487129134"/>
+      <w:bookmarkStart w:id="11" w:name="_Toc487136207"/>
+      <w:r>
+        <w:rPr>
+          <w:lang w:val="en-US"/>
+        </w:rPr>
+        <w:t>Cascading</w:t>
+      </w:r>
       <w:bookmarkEnd w:id="10"/>
+      <w:bookmarkEnd w:id="11"/>
     </w:p>
     <w:p>
       <w:pPr>
@@ -4686,7 +4745,7 @@
           <w:color w:val="ED7D31" w:themeColor="accent2"/>
           <w:lang w:val="en-US"/>
         </w:rPr>
-        <w:t>&lt;TODO: Write a text. Include:</w:t>
+        <w:t>&lt;TODO: Write texts. Include:</w:t>
       </w:r>
     </w:p>
     <w:p>
@@ -4701,27 +4760,58 @@
           <w:color w:val="ED7D31" w:themeColor="accent2"/>
           <w:lang w:val="en-US"/>
         </w:rPr>
-        <w:t>Extension methods for small calculations are an option. Putting calculations directly in your entity models (rich models.) I would not recommend it, because it would mix entity modeling with calculation aspect too much.</w:t>
-      </w:r>
-      <w:r>
+        <w:t>Talk about DeleteWithRelatedEntities and UnlinkRelatedEntities.</w:t>
+      </w:r>
+    </w:p>
+    <w:p>
+      <w:pPr>
         <w:rPr>
           <w:color w:val="ED7D31" w:themeColor="accent2"/>
           <w:lang w:val="en-US"/>
         </w:rPr>
-        <w:t xml:space="preserve"> For more complicated calculations you could delegate to specialized business logic objects. You could call those ‘Calculators’. Those could have a recursive structure of objects, if needed. You can also create code generators that compile to more optimal calculation code, if the structure of the calculation does not very too much over time it may be worth it to periodically recompile. Code generators are not easy, though.</w:t>
-      </w:r>
+      </w:pPr>
       <w:r>
         <w:rPr>
           <w:color w:val="ED7D31" w:themeColor="accent2"/>
           <w:lang w:val="en-US"/>
         </w:rPr>
-        <w:t xml:space="preserve"> You could use a visitor to simplify, but isolate complex recursive calculations.</w:t>
-      </w:r>
-      <w:r>
+        <w:t xml:space="preserve">Do mention NHibernate cascading. </w:t>
+      </w:r>
+    </w:p>
+    <w:p>
+      <w:pPr>
         <w:rPr>
           <w:color w:val="ED7D31" w:themeColor="accent2"/>
           <w:lang w:val="en-US"/>
         </w:rPr>
+      </w:pPr>
+      <w:r>
+        <w:rPr>
+          <w:color w:val="ED7D31" w:themeColor="accent2"/>
+          <w:lang w:val="en-US"/>
+        </w:rPr>
+        <w:t xml:space="preserve">See ‘LinkTo’ under ‘Patterns’. </w:t>
+      </w:r>
+    </w:p>
+    <w:p>
+      <w:pPr>
+        <w:rPr>
+          <w:color w:val="ED7D31" w:themeColor="accent2"/>
+          <w:lang w:val="en-US"/>
+        </w:rPr>
+      </w:pPr>
+      <w:r>
+        <w:rPr>
+          <w:color w:val="ED7D31" w:themeColor="accent2"/>
+          <w:lang w:val="en-US"/>
+        </w:rPr>
+        <w:t>Alternatives: In database. might not play well with ORM. Does not give the idea of control to the C# programmer. Alternative: triggers. Downside: Why would you do that if databases already have delete actions?</w:t>
+      </w:r>
+      <w:r>
+        <w:rPr>
+          <w:color w:val="ED7D31" w:themeColor="accent2"/>
+          <w:lang w:val="en-US"/>
+        </w:rPr>
         <w:t>&gt;</w:t>
       </w:r>
     </w:p>
@@ -4732,16 +4822,22 @@
           <w:lang w:val="en-US"/>
         </w:rPr>
       </w:pPr>
-      <w:bookmarkStart w:id="11" w:name="_Toc487129134"/>
-      <w:bookmarkStart w:id="12" w:name="_Toc487136207"/>
-      <w:r>
-        <w:rPr>
-          <w:lang w:val="en-US"/>
-        </w:rPr>
-        <w:t>Cascading</w:t>
-      </w:r>
-      <w:bookmarkEnd w:id="11"/>
+      <w:bookmarkStart w:id="12" w:name="_Toc487129135"/>
+      <w:bookmarkStart w:id="13" w:name="_Toc487136208"/>
+      <w:r>
+        <w:rPr>
+          <w:lang w:val="en-US"/>
+        </w:rPr>
+        <w:t>Circular</w:t>
+      </w:r>
+      <w:r>
+        <w:rPr>
+          <w:lang w:val="en-US"/>
+        </w:rPr>
+        <w:t xml:space="preserve"> References</w:t>
+      </w:r>
       <w:bookmarkEnd w:id="12"/>
+      <w:bookmarkEnd w:id="13"/>
     </w:p>
     <w:p>
       <w:pPr>
@@ -4755,71 +4851,59 @@
           <w:color w:val="ED7D31" w:themeColor="accent2"/>
           <w:lang w:val="en-US"/>
         </w:rPr>
-        <w:t>&lt;TODO: Write texts. Include:</w:t>
-      </w:r>
-    </w:p>
-    <w:p>
-      <w:pPr>
-        <w:rPr>
+        <w:t>&lt;TODO: An example of a check procedure. Mention that it must be checked when writing data, not when reading data, so only writing has a performance penalty, but reading does not. &gt;</w:t>
+      </w:r>
+    </w:p>
+    <w:p>
+      <w:pPr>
+        <w:pStyle w:val="Heading3"/>
+        <w:rPr>
+          <w:lang w:val="en-US"/>
+        </w:rPr>
+      </w:pPr>
+      <w:bookmarkStart w:id="14" w:name="_Toc487129136"/>
+      <w:bookmarkStart w:id="15" w:name="_Toc487136209"/>
+      <w:r>
+        <w:rPr>
+          <w:lang w:val="en-US"/>
+        </w:rPr>
+        <w:t>Cloning</w:t>
+      </w:r>
+      <w:bookmarkEnd w:id="14"/>
+      <w:bookmarkEnd w:id="15"/>
+    </w:p>
+    <w:p>
+      <w:pPr>
+        <w:rPr>
+          <w:rFonts w:cs="Calibri"/>
           <w:color w:val="ED7D31" w:themeColor="accent2"/>
-          <w:lang w:val="en-US"/>
-        </w:rPr>
-      </w:pPr>
-      <w:r>
-        <w:rPr>
+          <w:szCs w:val="22"/>
+          <w:lang w:val="en-US"/>
+        </w:rPr>
+      </w:pPr>
+      <w:r>
+        <w:rPr>
+          <w:rFonts w:cs="Calibri"/>
           <w:color w:val="ED7D31" w:themeColor="accent2"/>
-          <w:lang w:val="en-US"/>
-        </w:rPr>
-        <w:t>Talk about DeleteWithRelatedEntities and UnlinkRelatedEntities.</w:t>
-      </w:r>
-    </w:p>
-    <w:p>
-      <w:pPr>
-        <w:rPr>
+          <w:szCs w:val="22"/>
+          <w:lang w:val="en-US"/>
+        </w:rPr>
+        <w:t>&lt;</w:t>
+      </w:r>
+      <w:r>
+        <w:rPr>
+          <w:rFonts w:cs="Calibri"/>
           <w:color w:val="ED7D31" w:themeColor="accent2"/>
-          <w:lang w:val="en-US"/>
-        </w:rPr>
-      </w:pPr>
-      <w:r>
-        <w:rPr>
+          <w:szCs w:val="22"/>
+          <w:lang w:val="en-US"/>
+        </w:rPr>
+        <w:t>TODO: Describe.</w:t>
+      </w:r>
+      <w:r>
+        <w:rPr>
+          <w:rFonts w:cs="Calibri"/>
           <w:color w:val="ED7D31" w:themeColor="accent2"/>
-          <w:lang w:val="en-US"/>
-        </w:rPr>
-        <w:t xml:space="preserve">Do mention NHibernate cascading. </w:t>
-      </w:r>
-    </w:p>
-    <w:p>
-      <w:pPr>
-        <w:rPr>
-          <w:color w:val="ED7D31" w:themeColor="accent2"/>
-          <w:lang w:val="en-US"/>
-        </w:rPr>
-      </w:pPr>
-      <w:r>
-        <w:rPr>
-          <w:color w:val="ED7D31" w:themeColor="accent2"/>
-          <w:lang w:val="en-US"/>
-        </w:rPr>
-        <w:t xml:space="preserve">See ‘LinkTo’ under ‘Patterns’. </w:t>
-      </w:r>
-    </w:p>
-    <w:p>
-      <w:pPr>
-        <w:rPr>
-          <w:color w:val="ED7D31" w:themeColor="accent2"/>
-          <w:lang w:val="en-US"/>
-        </w:rPr>
-      </w:pPr>
-      <w:r>
-        <w:rPr>
-          <w:color w:val="ED7D31" w:themeColor="accent2"/>
-          <w:lang w:val="en-US"/>
-        </w:rPr>
-        <w:t>Alternatives: In database. might not play well with ORM. Does not give the idea of control to the C# programmer. Alternative: triggers. Downside: Why would you do that if databases already have delete actions?</w:t>
-      </w:r>
-      <w:r>
-        <w:rPr>
-          <w:color w:val="ED7D31" w:themeColor="accent2"/>
+          <w:szCs w:val="22"/>
           <w:lang w:val="en-US"/>
         </w:rPr>
         <w:t>&gt;</w:t>
@@ -4832,109 +4916,15 @@
           <w:lang w:val="en-US"/>
         </w:rPr>
       </w:pPr>
-      <w:bookmarkStart w:id="13" w:name="_Toc487129135"/>
-      <w:bookmarkStart w:id="14" w:name="_Toc487136208"/>
-      <w:r>
-        <w:rPr>
-          <w:lang w:val="en-US"/>
-        </w:rPr>
-        <w:t>Circular</w:t>
-      </w:r>
-      <w:r>
-        <w:rPr>
-          <w:lang w:val="en-US"/>
-        </w:rPr>
-        <w:t xml:space="preserve"> References</w:t>
-      </w:r>
-      <w:bookmarkEnd w:id="13"/>
-      <w:bookmarkEnd w:id="14"/>
-    </w:p>
-    <w:p>
-      <w:pPr>
-        <w:rPr>
-          <w:color w:val="ED7D31" w:themeColor="accent2"/>
-          <w:lang w:val="en-US"/>
-        </w:rPr>
-      </w:pPr>
-      <w:r>
-        <w:rPr>
-          <w:color w:val="ED7D31" w:themeColor="accent2"/>
-          <w:lang w:val="en-US"/>
-        </w:rPr>
-        <w:t>&lt;TODO: An example of a check procedure. Mention that it must be checked when writing data, not when reading data, so only writing has a performance penalty, but reading does not. &gt;</w:t>
-      </w:r>
-    </w:p>
-    <w:p>
-      <w:pPr>
-        <w:pStyle w:val="Heading3"/>
-        <w:rPr>
-          <w:lang w:val="en-US"/>
-        </w:rPr>
-      </w:pPr>
-      <w:bookmarkStart w:id="15" w:name="_Toc487129136"/>
-      <w:bookmarkStart w:id="16" w:name="_Toc487136209"/>
-      <w:r>
-        <w:rPr>
-          <w:lang w:val="en-US"/>
-        </w:rPr>
-        <w:t>Cloning</w:t>
-      </w:r>
-      <w:bookmarkEnd w:id="15"/>
+      <w:bookmarkStart w:id="16" w:name="_Toc487136210"/>
+      <w:bookmarkStart w:id="17" w:name="_Toc487129137"/>
+      <w:r>
+        <w:rPr>
+          <w:lang w:val="en-US"/>
+        </w:rPr>
+        <w:t>Code Style</w:t>
+      </w:r>
       <w:bookmarkEnd w:id="16"/>
-    </w:p>
-    <w:p>
-      <w:pPr>
-        <w:rPr>
-          <w:rFonts w:cs="Calibri"/>
-          <w:color w:val="ED7D31" w:themeColor="accent2"/>
-          <w:szCs w:val="22"/>
-          <w:lang w:val="en-US"/>
-        </w:rPr>
-      </w:pPr>
-      <w:r>
-        <w:rPr>
-          <w:rFonts w:cs="Calibri"/>
-          <w:color w:val="ED7D31" w:themeColor="accent2"/>
-          <w:szCs w:val="22"/>
-          <w:lang w:val="en-US"/>
-        </w:rPr>
-        <w:t>&lt;</w:t>
-      </w:r>
-      <w:r>
-        <w:rPr>
-          <w:rFonts w:cs="Calibri"/>
-          <w:color w:val="ED7D31" w:themeColor="accent2"/>
-          <w:szCs w:val="22"/>
-          <w:lang w:val="en-US"/>
-        </w:rPr>
-        <w:t>TODO: Describe.</w:t>
-      </w:r>
-      <w:r>
-        <w:rPr>
-          <w:rFonts w:cs="Calibri"/>
-          <w:color w:val="ED7D31" w:themeColor="accent2"/>
-          <w:szCs w:val="22"/>
-          <w:lang w:val="en-US"/>
-        </w:rPr>
-        <w:t>&gt;</w:t>
-      </w:r>
-    </w:p>
-    <w:p>
-      <w:pPr>
-        <w:pStyle w:val="Heading3"/>
-        <w:rPr>
-          <w:lang w:val="en-US"/>
-        </w:rPr>
-      </w:pPr>
-      <w:bookmarkStart w:id="17" w:name="_Toc487129137"/>
-      <w:bookmarkStart w:id="18" w:name="_Toc487136210"/>
-      <w:r>
-        <w:rPr>
-          <w:lang w:val="en-US"/>
-        </w:rPr>
-        <w:t>Code Style</w:t>
-      </w:r>
-      <w:bookmarkEnd w:id="18"/>
     </w:p>
     <w:p>
       <w:pPr>
@@ -4982,13 +4972,7 @@
         <w:rPr>
           <w:lang w:val="en-US"/>
         </w:rPr>
-        <w:t xml:space="preserve">Write your own code analysers, though this can be difficult except for the really basic ones. </w:t>
-      </w:r>
-      <w:r>
-        <w:rPr>
-          <w:lang w:val="en-US"/>
-        </w:rPr>
-        <w:t xml:space="preserve"> Far easier are the options below. </w:t>
+        <w:t xml:space="preserve">Write your own code analysers, though this can be difficult except for the really basic ones.  Far easier are the options below. </w:t>
       </w:r>
       <w:hyperlink r:id="rId8" w:history="1">
         <w:r>
@@ -5055,7 +5039,7 @@
           <w:lang w:val="en-US"/>
         </w:rPr>
       </w:pPr>
-      <w:bookmarkStart w:id="19" w:name="_Toc487136211"/>
+      <w:bookmarkStart w:id="18" w:name="_Toc487136211"/>
       <w:r>
         <w:rPr>
           <w:lang w:val="en-US"/>
@@ -5063,7 +5047,7 @@
         <w:t>Collections / List Processing</w:t>
       </w:r>
       <w:bookmarkEnd w:id="17"/>
-      <w:bookmarkEnd w:id="19"/>
+      <w:bookmarkEnd w:id="18"/>
     </w:p>
     <w:p>
       <w:pPr>
@@ -5181,274 +5165,273 @@
           <w:lang w:val="en-US"/>
         </w:rPr>
       </w:pPr>
-      <w:bookmarkStart w:id="20" w:name="_Toc487129138"/>
-      <w:bookmarkStart w:id="21" w:name="_Toc487136212"/>
-      <w:r>
-        <w:rPr>
-          <w:lang w:val="en-US"/>
-        </w:rPr>
-        <w:lastRenderedPageBreak/>
+      <w:bookmarkStart w:id="19" w:name="_Toc487129138"/>
+      <w:bookmarkStart w:id="20" w:name="_Toc487136212"/>
+      <w:r>
+        <w:rPr>
+          <w:lang w:val="en-US"/>
+        </w:rPr>
         <w:t>Specialized Lists</w:t>
       </w:r>
+      <w:bookmarkEnd w:id="19"/>
       <w:bookmarkEnd w:id="20"/>
+    </w:p>
+    <w:p>
+      <w:pPr>
+        <w:rPr>
+          <w:color w:val="ED7D31" w:themeColor="accent2"/>
+          <w:lang w:val="en-US"/>
+        </w:rPr>
+      </w:pPr>
+      <w:r>
+        <w:rPr>
+          <w:color w:val="ED7D31" w:themeColor="accent2"/>
+          <w:lang w:val="en-US"/>
+        </w:rPr>
+        <w:t>&lt;TODO: Talk about constrained lists and how to program a specialized list</w:t>
+      </w:r>
+      <w:r>
+        <w:rPr>
+          <w:color w:val="ED7D31" w:themeColor="accent2"/>
+          <w:lang w:val="en-US"/>
+        </w:rPr>
+        <w:t xml:space="preserve"> if a normal list does not suffice</w:t>
+      </w:r>
+      <w:r>
+        <w:rPr>
+          <w:color w:val="ED7D31" w:themeColor="accent2"/>
+          <w:lang w:val="en-US"/>
+        </w:rPr>
+        <w:t>.&gt;</w:t>
+      </w:r>
+    </w:p>
+    <w:p>
+      <w:pPr>
+        <w:pStyle w:val="Heading3"/>
+        <w:rPr>
+          <w:lang w:val="en-US"/>
+        </w:rPr>
+      </w:pPr>
+      <w:bookmarkStart w:id="21" w:name="_Toc487129139"/>
+      <w:bookmarkStart w:id="22" w:name="_Toc487136213"/>
+      <w:r>
+        <w:rPr>
+          <w:lang w:val="en-US"/>
+        </w:rPr>
+        <w:t>Concurrency</w:t>
+      </w:r>
       <w:bookmarkEnd w:id="21"/>
-    </w:p>
-    <w:p>
-      <w:pPr>
-        <w:rPr>
-          <w:color w:val="ED7D31" w:themeColor="accent2"/>
-          <w:lang w:val="en-US"/>
-        </w:rPr>
-      </w:pPr>
-      <w:r>
-        <w:rPr>
-          <w:color w:val="ED7D31" w:themeColor="accent2"/>
-          <w:lang w:val="en-US"/>
-        </w:rPr>
-        <w:t>&lt;TODO: Talk about constrained lists and how to program a specialized list</w:t>
-      </w:r>
-      <w:r>
-        <w:rPr>
-          <w:color w:val="ED7D31" w:themeColor="accent2"/>
-          <w:lang w:val="en-US"/>
-        </w:rPr>
-        <w:t xml:space="preserve"> if a normal list does not suffice</w:t>
-      </w:r>
-      <w:r>
-        <w:rPr>
-          <w:color w:val="ED7D31" w:themeColor="accent2"/>
-          <w:lang w:val="en-US"/>
-        </w:rPr>
-        <w:t>.&gt;</w:t>
-      </w:r>
-    </w:p>
-    <w:p>
-      <w:pPr>
-        <w:pStyle w:val="Heading3"/>
-        <w:rPr>
-          <w:lang w:val="en-US"/>
-        </w:rPr>
-      </w:pPr>
-      <w:bookmarkStart w:id="22" w:name="_Toc487129139"/>
-      <w:bookmarkStart w:id="23" w:name="_Toc487136213"/>
-      <w:r>
-        <w:rPr>
-          <w:lang w:val="en-US"/>
-        </w:rPr>
-        <w:t>Concurrency</w:t>
-      </w:r>
       <w:bookmarkEnd w:id="22"/>
+    </w:p>
+    <w:p>
+      <w:pPr>
+        <w:rPr>
+          <w:rFonts w:cs="Calibri"/>
+          <w:szCs w:val="22"/>
+          <w:lang w:val="en-US"/>
+        </w:rPr>
+      </w:pPr>
+      <w:r>
+        <w:rPr>
+          <w:rFonts w:cs="Calibri"/>
+          <w:szCs w:val="22"/>
+          <w:lang w:val="en-US"/>
+        </w:rPr>
+        <w:t>In a web-based application time elapses between retrieving data to edit and saving changes. Between these actions the data may have been changed by another user.</w:t>
+      </w:r>
+    </w:p>
+    <w:p>
+      <w:pPr>
+        <w:rPr>
+          <w:rFonts w:cs="Calibri"/>
+          <w:szCs w:val="22"/>
+          <w:lang w:val="en-US"/>
+        </w:rPr>
+      </w:pPr>
+    </w:p>
+    <w:p>
+      <w:pPr>
+        <w:rPr>
+          <w:rFonts w:cs="Calibri"/>
+          <w:szCs w:val="22"/>
+          <w:lang w:val="en-US"/>
+        </w:rPr>
+      </w:pPr>
+      <w:r>
+        <w:rPr>
+          <w:rFonts w:cs="Calibri"/>
+          <w:szCs w:val="22"/>
+          <w:lang w:val="en-US"/>
+        </w:rPr>
+        <w:t>In this architecture the concurrency strategy is: the last user wins. This is accomplished in code using TryGet-Insert-Update</w:t>
+      </w:r>
+      <w:r>
+        <w:rPr>
+          <w:rFonts w:cs="Calibri"/>
+          <w:szCs w:val="22"/>
+          <w:lang w:val="en-US"/>
+        </w:rPr>
+        <w:t>-Delete</w:t>
+      </w:r>
+      <w:r>
+        <w:rPr>
+          <w:rFonts w:cs="Calibri"/>
+          <w:szCs w:val="22"/>
+          <w:lang w:val="en-US"/>
+        </w:rPr>
+        <w:t xml:space="preserve"> pattern, that results in readable saving code and restoration of state, regardless of what another user did to it.</w:t>
+      </w:r>
+    </w:p>
+    <w:p>
+      <w:pPr>
+        <w:pStyle w:val="Heading4"/>
+        <w:rPr>
+          <w:lang w:val="en-US"/>
+        </w:rPr>
+      </w:pPr>
+      <w:bookmarkStart w:id="23" w:name="_Toc486368373"/>
+      <w:bookmarkStart w:id="24" w:name="_Toc487129140"/>
+      <w:bookmarkStart w:id="25" w:name="_Toc487136214"/>
+      <w:r>
+        <w:rPr>
+          <w:lang w:val="en-US"/>
+        </w:rPr>
+        <w:t>Alternatives</w:t>
+      </w:r>
       <w:bookmarkEnd w:id="23"/>
-    </w:p>
-    <w:p>
-      <w:pPr>
-        <w:rPr>
-          <w:rFonts w:cs="Calibri"/>
-          <w:szCs w:val="22"/>
-          <w:lang w:val="en-US"/>
-        </w:rPr>
-      </w:pPr>
-      <w:r>
-        <w:rPr>
-          <w:rFonts w:cs="Calibri"/>
-          <w:szCs w:val="22"/>
-          <w:lang w:val="en-US"/>
-        </w:rPr>
-        <w:t>In a web-based application time elapses between retrieving data to edit and saving changes. Between these actions the data may have been changed by another user.</w:t>
-      </w:r>
-    </w:p>
-    <w:p>
-      <w:pPr>
-        <w:rPr>
-          <w:rFonts w:cs="Calibri"/>
-          <w:szCs w:val="22"/>
-          <w:lang w:val="en-US"/>
-        </w:rPr>
-      </w:pPr>
-    </w:p>
-    <w:p>
-      <w:pPr>
-        <w:rPr>
-          <w:rFonts w:cs="Calibri"/>
-          <w:szCs w:val="22"/>
-          <w:lang w:val="en-US"/>
-        </w:rPr>
-      </w:pPr>
-      <w:r>
-        <w:rPr>
-          <w:rFonts w:cs="Calibri"/>
-          <w:szCs w:val="22"/>
-          <w:lang w:val="en-US"/>
-        </w:rPr>
-        <w:t>In this architecture the concurrency strategy is: the last user wins. This is accomplished in code using TryGet-Insert-Update</w:t>
-      </w:r>
-      <w:r>
-        <w:rPr>
-          <w:rFonts w:cs="Calibri"/>
-          <w:szCs w:val="22"/>
-          <w:lang w:val="en-US"/>
-        </w:rPr>
-        <w:t>-Delete</w:t>
-      </w:r>
-      <w:r>
-        <w:rPr>
-          <w:rFonts w:cs="Calibri"/>
-          <w:szCs w:val="22"/>
-          <w:lang w:val="en-US"/>
-        </w:rPr>
-        <w:t xml:space="preserve"> pattern, that results in readable saving code and restoration of state, regardless of what another user did to it.</w:t>
-      </w:r>
-    </w:p>
-    <w:p>
-      <w:pPr>
-        <w:pStyle w:val="Heading4"/>
-        <w:rPr>
-          <w:lang w:val="en-US"/>
-        </w:rPr>
-      </w:pPr>
-      <w:bookmarkStart w:id="24" w:name="_Toc486368373"/>
-      <w:bookmarkStart w:id="25" w:name="_Toc487129140"/>
-      <w:bookmarkStart w:id="26" w:name="_Toc487136214"/>
-      <w:r>
-        <w:rPr>
-          <w:lang w:val="en-US"/>
-        </w:rPr>
-        <w:t>Alternatives</w:t>
-      </w:r>
       <w:bookmarkEnd w:id="24"/>
       <w:bookmarkEnd w:id="25"/>
+    </w:p>
+    <w:p>
+      <w:pPr>
+        <w:rPr>
+          <w:lang w:val="en-US"/>
+        </w:rPr>
+      </w:pPr>
+      <w:r>
+        <w:rPr>
+          <w:lang w:val="en-US"/>
+        </w:rPr>
+        <w:t>This paragraph is not that important to read. It is a longer story about the benefits and downsides of several ways to handle concurrency.</w:t>
+      </w:r>
+    </w:p>
+    <w:p>
+      <w:pPr>
+        <w:rPr>
+          <w:lang w:val="en-US"/>
+        </w:rPr>
+      </w:pPr>
+    </w:p>
+    <w:p>
+      <w:pPr>
+        <w:rPr>
+          <w:lang w:val="en-US"/>
+        </w:rPr>
+      </w:pPr>
+      <w:r>
+        <w:rPr>
+          <w:lang w:val="en-US"/>
+        </w:rPr>
+        <w:t xml:space="preserve">One possiblity is locking access to the data. This might not be such a good choice. One reason is that the data is not accessible to other users until the original user saves his changes. A user might leave open an editing window. In fact we cannot be sure that user has even closed the window at all, so we do not know when to unlock the data. Locking can cause a paralizing effect, especially in high-concurrency situations. </w:t>
+      </w:r>
+    </w:p>
+    <w:p>
+      <w:pPr>
+        <w:rPr>
+          <w:lang w:val="en-US"/>
+        </w:rPr>
+      </w:pPr>
+    </w:p>
+    <w:p>
+      <w:pPr>
+        <w:rPr>
+          <w:lang w:val="en-US"/>
+        </w:rPr>
+      </w:pPr>
+      <w:r>
+        <w:rPr>
+          <w:lang w:val="en-US"/>
+        </w:rPr>
+        <w:t>Another technique for handling concurrency is to assume that other users probably will not change the data, but if he had, the save procedure fails. Just before saving, the system checks if the data in the data store was changed since the data was retrieved. If the data is different, this will result in an error message. This requires quite some checks by the system, and remembering original values. Furthermore, in high concurrency situations the number of error messages may increases. And an error message basically means that the user needs to discard his changes and start again, which does not sound ideal.</w:t>
+      </w:r>
+    </w:p>
+    <w:p>
+      <w:pPr>
+        <w:rPr>
+          <w:lang w:val="en-US"/>
+        </w:rPr>
+      </w:pPr>
+    </w:p>
+    <w:p>
+      <w:pPr>
+        <w:rPr>
+          <w:lang w:val="en-US"/>
+        </w:rPr>
+      </w:pPr>
+      <w:r>
+        <w:rPr>
+          <w:lang w:val="en-US"/>
+        </w:rPr>
+        <w:t>The preferred technique in this architecture works OK in high-concurrency situations, with data shared data by users. The strategy is: the last one to save wins. The data is updated to the state the user wants to save. During the save procedure data will be locked (but not in between the user action of retrieving the data and the later action of saving the data). During the save transaction the data will be update to the state the used wants. In situations where data is hardly shared, this will accomplish the desired effect and just save the user’s changes. In situations where data is more frequently changed by different users, it may result in successive saving of each user’s changes, in case of which the last user wins. In case of even more concurrency, the last one to save will win discarding the losing user’s save action, which may cause confusion with the user that lost. In case of even more concurrency, when many transactions accessing the same data run at the same time, the concurrency problems associated with data stores can occur, in the worst case dead-locks. If save procedures are sufficiently short and fast, this might scarcely occur.</w:t>
+      </w:r>
+    </w:p>
+    <w:p>
+      <w:pPr>
+        <w:rPr>
+          <w:lang w:val="en-US"/>
+        </w:rPr>
+      </w:pPr>
+    </w:p>
+    <w:p>
+      <w:pPr>
+        <w:rPr>
+          <w:lang w:val="en-US"/>
+        </w:rPr>
+      </w:pPr>
+      <w:r>
+        <w:rPr>
+          <w:lang w:val="en-US"/>
+        </w:rPr>
+        <w:t>The way this strategy of ‘last user wins’ is accomplished, is by running the save operation in a transaction, adopting a TryGet-Insert-Update pattern for entities. There wll be no checks regarding whether an object is new or already existed. Not-found objects are simple recreated, so that ghost objects (objects read out by one user, deleted by another user) are restored.</w:t>
+      </w:r>
+    </w:p>
+    <w:p>
+      <w:pPr>
+        <w:rPr>
+          <w:lang w:val="en-US"/>
+        </w:rPr>
+      </w:pPr>
+    </w:p>
+    <w:p>
+      <w:pPr>
+        <w:rPr>
+          <w:lang w:val="en-US"/>
+        </w:rPr>
+      </w:pPr>
+      <w:r>
+        <w:rPr>
+          <w:lang w:val="en-US"/>
+        </w:rPr>
+        <w:t>Another strategy that will not be used, is trying to keep all users’ additions of related entities. However, this may create more confusion, ambiguity and code complexity. Here is the ambiguity: When a related entity is not in user A’s list and it is in user B’s list, does this mean it is user B’s addition of the related entity, or user A’s removal of the related entity? The ambiguity could be solved by marking which entities are actually new, which are unmodified and which are removed. This will add complexity to the code, but does take away the ambiguity. Now here is the confusion: User A that just saved a data set, gets to see a different data set after saving. User B also gets to see a different data set than what he saved. Neither user seems to have control over the data set. In other strategies at least user B gets to see the data exactly how he saved it, while user A gets to see the data how user B overwrote it. The only thing that you might gain from this strategy, is that users can work on the same data set at the same time, and the result is the accumulation of all these user’s changes. However, it is much harder to manage and the benefits are little.</w:t>
+      </w:r>
+    </w:p>
+    <w:p>
+      <w:pPr>
+        <w:pStyle w:val="Heading3"/>
+        <w:rPr>
+          <w:lang w:val="en-US"/>
+        </w:rPr>
+      </w:pPr>
+      <w:bookmarkStart w:id="26" w:name="_Toc487129141"/>
+      <w:bookmarkStart w:id="27" w:name="_Toc487136215"/>
+      <w:r>
+        <w:rPr>
+          <w:lang w:val="en-US"/>
+        </w:rPr>
+        <w:t>Configuration</w:t>
+      </w:r>
       <w:bookmarkEnd w:id="26"/>
-    </w:p>
-    <w:p>
-      <w:pPr>
-        <w:rPr>
-          <w:lang w:val="en-US"/>
-        </w:rPr>
-      </w:pPr>
-      <w:r>
-        <w:rPr>
-          <w:lang w:val="en-US"/>
-        </w:rPr>
-        <w:t>This paragraph is not that important to read. It is a longer story about the benefits and downsides of several ways to handle concurrency.</w:t>
-      </w:r>
-    </w:p>
-    <w:p>
-      <w:pPr>
-        <w:rPr>
-          <w:lang w:val="en-US"/>
-        </w:rPr>
-      </w:pPr>
-    </w:p>
-    <w:p>
-      <w:pPr>
-        <w:rPr>
-          <w:lang w:val="en-US"/>
-        </w:rPr>
-      </w:pPr>
-      <w:r>
-        <w:rPr>
-          <w:lang w:val="en-US"/>
-        </w:rPr>
-        <w:t xml:space="preserve">One possiblity is locking access to the data. This might not be such a good choice. One reason is that the data is not accessible to other users until the original user saves his changes. A user might leave open an editing window. In fact we cannot be sure that user has even closed the window at all, so we do not know when to unlock the data. Locking can cause a paralizing effect, especially in high-concurrency situations. </w:t>
-      </w:r>
-    </w:p>
-    <w:p>
-      <w:pPr>
-        <w:rPr>
-          <w:lang w:val="en-US"/>
-        </w:rPr>
-      </w:pPr>
-    </w:p>
-    <w:p>
-      <w:pPr>
-        <w:rPr>
-          <w:lang w:val="en-US"/>
-        </w:rPr>
-      </w:pPr>
-      <w:r>
-        <w:rPr>
-          <w:lang w:val="en-US"/>
-        </w:rPr>
-        <w:t>Another technique for handling concurrency is to assume that other users probably will not change the data, but if he had, the save procedure fails. Just before saving, the system checks if the data in the data store was changed since the data was retrieved. If the data is different, this will result in an error message. This requires quite some checks by the system, and remembering original values. Furthermore, in high concurrency situations the number of error messages may increases. And an error message basically means that the user needs to discard his changes and start again, which does not sound ideal.</w:t>
-      </w:r>
-    </w:p>
-    <w:p>
-      <w:pPr>
-        <w:rPr>
-          <w:lang w:val="en-US"/>
-        </w:rPr>
-      </w:pPr>
-    </w:p>
-    <w:p>
-      <w:pPr>
-        <w:rPr>
-          <w:lang w:val="en-US"/>
-        </w:rPr>
-      </w:pPr>
-      <w:r>
-        <w:rPr>
-          <w:lang w:val="en-US"/>
-        </w:rPr>
-        <w:t>The preferred technique in this architecture works OK in high-concurrency situations, with data shared data by users. The strategy is: the last one to save wins. The data is updated to the state the user wants to save. During the save procedure data will be locked (but not in between the user action of retrieving the data and the later action of saving the data). During the save transaction the data will be update to the state the used wants. In situations where data is hardly shared, this will accomplish the desired effect and just save the user’s changes. In situations where data is more frequently changed by different users, it may result in successive saving of each user’s changes, in case of which the last user wins. In case of even more concurrency, the last one to save will win discarding the losing user’s save action, which may cause confusion with the user that lost. In case of even more concurrency, when many transactions accessing the same data run at the same time, the concurrency problems associated with data stores can occur, in the worst case dead-locks. If save procedures are sufficiently short and fast, this might scarcely occur.</w:t>
-      </w:r>
-    </w:p>
-    <w:p>
-      <w:pPr>
-        <w:rPr>
-          <w:lang w:val="en-US"/>
-        </w:rPr>
-      </w:pPr>
-    </w:p>
-    <w:p>
-      <w:pPr>
-        <w:rPr>
-          <w:lang w:val="en-US"/>
-        </w:rPr>
-      </w:pPr>
-      <w:r>
-        <w:rPr>
-          <w:lang w:val="en-US"/>
-        </w:rPr>
-        <w:t>The way this strategy of ‘last user wins’ is accomplished, is by running the save operation in a transaction, adopting a TryGet-Insert-Update pattern for entities. There wll be no checks regarding whether an object is new or already existed. Not-found objects are simple recreated, so that ghost objects (objects read out by one user, deleted by another user) are restored.</w:t>
-      </w:r>
-    </w:p>
-    <w:p>
-      <w:pPr>
-        <w:rPr>
-          <w:lang w:val="en-US"/>
-        </w:rPr>
-      </w:pPr>
-    </w:p>
-    <w:p>
-      <w:pPr>
-        <w:rPr>
-          <w:lang w:val="en-US"/>
-        </w:rPr>
-      </w:pPr>
-      <w:r>
-        <w:rPr>
-          <w:lang w:val="en-US"/>
-        </w:rPr>
-        <w:t>Another strategy that will not be used, is trying to keep all users’ additions of related entities. However, this may create more confusion, ambiguity and code complexity. Here is the ambiguity: When a related entity is not in user A’s list and it is in user B’s list, does this mean it is user B’s addition of the related entity, or user A’s removal of the related entity? The ambiguity could be solved by marking which entities are actually new, which are unmodified and which are removed. This will add complexity to the code, but does take away the ambiguity. Now here is the confusion: User A that just saved a data set, gets to see a different data set after saving. User B also gets to see a different data set than what he saved. Neither user seems to have control over the data set. In other strategies at least user B gets to see the data exactly how he saved it, while user A gets to see the data how user B overwrote it. The only thing that you might gain from this strategy, is that users can work on the same data set at the same time, and the result is the accumulation of all these user’s changes. However, it is much harder to manage and the benefits are little.</w:t>
-      </w:r>
-    </w:p>
-    <w:p>
-      <w:pPr>
-        <w:pStyle w:val="Heading3"/>
-        <w:rPr>
-          <w:lang w:val="en-US"/>
-        </w:rPr>
-      </w:pPr>
-      <w:bookmarkStart w:id="27" w:name="_Toc487129141"/>
-      <w:bookmarkStart w:id="28" w:name="_Toc487136215"/>
-      <w:r>
-        <w:rPr>
-          <w:lang w:val="en-US"/>
-        </w:rPr>
-        <w:t>Configuration</w:t>
-      </w:r>
       <w:bookmarkEnd w:id="27"/>
-      <w:bookmarkEnd w:id="28"/>
     </w:p>
     <w:p>
       <w:pPr>
@@ -5604,8 +5587,8 @@
           <w:lang w:val="en-US"/>
         </w:rPr>
       </w:pPr>
-      <w:bookmarkStart w:id="29" w:name="_Toc487129142"/>
-      <w:bookmarkStart w:id="30" w:name="_Toc487136216"/>
+      <w:bookmarkStart w:id="28" w:name="_Toc487129142"/>
+      <w:bookmarkStart w:id="29" w:name="_Toc487136216"/>
       <w:r>
         <w:rPr>
           <w:lang w:val="en-US"/>
@@ -5630,8 +5613,8 @@
         </w:rPr>
         <w:t>ections</w:t>
       </w:r>
+      <w:bookmarkEnd w:id="28"/>
       <w:bookmarkEnd w:id="29"/>
-      <w:bookmarkEnd w:id="30"/>
     </w:p>
     <w:p>
       <w:pPr>
@@ -6512,7 +6495,6 @@
           <w:szCs w:val="18"/>
           <w:lang w:val="en-US"/>
         </w:rPr>
-        <w:lastRenderedPageBreak/>
         <w:t>&lt;</w:t>
       </w:r>
       <w:r>
@@ -7679,16 +7661,16 @@
           <w:lang w:val="en-US"/>
         </w:rPr>
       </w:pPr>
-      <w:bookmarkStart w:id="31" w:name="_Toc487129143"/>
-      <w:bookmarkStart w:id="32" w:name="_Toc487136217"/>
+      <w:bookmarkStart w:id="30" w:name="_Toc487129143"/>
+      <w:bookmarkStart w:id="31" w:name="_Toc487136217"/>
       <w:r>
         <w:rPr>
           <w:lang w:val="en-US"/>
         </w:rPr>
         <w:t>appSettings</w:t>
       </w:r>
+      <w:bookmarkEnd w:id="30"/>
       <w:bookmarkEnd w:id="31"/>
-      <w:bookmarkEnd w:id="32"/>
     </w:p>
     <w:p>
       <w:pPr>
@@ -8457,16 +8439,16 @@
           <w:lang w:val="en-US"/>
         </w:rPr>
       </w:pPr>
-      <w:bookmarkStart w:id="33" w:name="_Toc487129144"/>
-      <w:bookmarkStart w:id="34" w:name="_Toc487136218"/>
+      <w:bookmarkStart w:id="32" w:name="_Toc487129144"/>
+      <w:bookmarkStart w:id="33" w:name="_Toc487136218"/>
       <w:r>
         <w:rPr>
           <w:lang w:val="en-US"/>
         </w:rPr>
         <w:t>connectionStrings</w:t>
       </w:r>
+      <w:bookmarkEnd w:id="32"/>
       <w:bookmarkEnd w:id="33"/>
-      <w:bookmarkEnd w:id="34"/>
     </w:p>
     <w:p>
       <w:pPr>
@@ -9257,56 +9239,91 @@
           <w:lang w:val="en-US"/>
         </w:rPr>
       </w:pPr>
-      <w:bookmarkStart w:id="35" w:name="_Toc487129145"/>
-      <w:bookmarkStart w:id="36" w:name="_Toc487136219"/>
+      <w:bookmarkStart w:id="34" w:name="_Toc487129145"/>
+      <w:bookmarkStart w:id="35" w:name="_Toc487136219"/>
       <w:r>
         <w:rPr>
           <w:lang w:val="en-US"/>
         </w:rPr>
         <w:t>Conversion</w:t>
       </w:r>
+      <w:bookmarkEnd w:id="34"/>
       <w:bookmarkEnd w:id="35"/>
+    </w:p>
+    <w:p>
+      <w:pPr>
+        <w:rPr>
+          <w:rFonts w:cs="Calibri"/>
+          <w:szCs w:val="22"/>
+          <w:lang w:val="en-US"/>
+        </w:rPr>
+      </w:pPr>
+      <w:r>
+        <w:rPr>
+          <w:rFonts w:cs="Calibri"/>
+          <w:szCs w:val="22"/>
+          <w:lang w:val="en-US"/>
+        </w:rPr>
+        <w:t>See: 'Converter', 'TryGet-Insert-Update', 'TryGet-Insert-Update-Delete / Collection Conversion'</w:t>
+      </w:r>
+      <w:r>
+        <w:rPr>
+          <w:rFonts w:cs="Calibri"/>
+          <w:szCs w:val="22"/>
+          <w:lang w:val="en-US"/>
+        </w:rPr>
+        <w:t xml:space="preserve">, </w:t>
+      </w:r>
+      <w:r>
+        <w:rPr>
+          <w:rFonts w:cs="Calibri"/>
+          <w:szCs w:val="22"/>
+          <w:lang w:val="en-US"/>
+        </w:rPr>
+        <w:t>'Singular, Plural, Non-Recursive, Recursive and WithRelatedEntities' under 'Design Patterns'</w:t>
+      </w:r>
+      <w:r>
+        <w:rPr>
+          <w:rFonts w:cs="Calibri"/>
+          <w:szCs w:val="22"/>
+          <w:lang w:val="en-US"/>
+        </w:rPr>
+        <w:t>.</w:t>
+      </w:r>
+    </w:p>
+    <w:p>
+      <w:pPr>
+        <w:pStyle w:val="Heading3"/>
+        <w:rPr>
+          <w:lang w:val="en-US"/>
+        </w:rPr>
+      </w:pPr>
+      <w:bookmarkStart w:id="36" w:name="_Toc487129146"/>
+      <w:bookmarkStart w:id="37" w:name="_Toc487136220"/>
+      <w:r>
+        <w:rPr>
+          <w:lang w:val="en-US"/>
+        </w:rPr>
+        <w:t>Defaults</w:t>
+      </w:r>
       <w:bookmarkEnd w:id="36"/>
-    </w:p>
-    <w:p>
-      <w:pPr>
-        <w:rPr>
-          <w:rFonts w:cs="Calibri"/>
-          <w:szCs w:val="22"/>
-          <w:lang w:val="en-US"/>
-        </w:rPr>
-      </w:pPr>
-      <w:r>
-        <w:rPr>
-          <w:rFonts w:cs="Calibri"/>
-          <w:szCs w:val="22"/>
-          <w:lang w:val="en-US"/>
-        </w:rPr>
-        <w:t>See: 'Converter', 'TryGet-Insert-Update', 'TryGet-Insert-Update-Delete / Collection Conversion'</w:t>
-      </w:r>
-      <w:r>
-        <w:rPr>
-          <w:rFonts w:cs="Calibri"/>
-          <w:szCs w:val="22"/>
-          <w:lang w:val="en-US"/>
-        </w:rPr>
-        <w:t xml:space="preserve">, </w:t>
-      </w:r>
-      <w:r>
-        <w:rPr>
-          <w:rFonts w:cs="Calibri"/>
-          <w:szCs w:val="22"/>
-          <w:lang w:val="en-US"/>
-        </w:rPr>
-        <w:t>'Singular, Plural, Non-Recursive, Recursive and WithRelatedEntities' under 'Design Patterns'</w:t>
-      </w:r>
-      <w:r>
-        <w:rPr>
-          <w:rFonts w:cs="Calibri"/>
-          <w:szCs w:val="22"/>
-          <w:lang w:val="en-US"/>
-        </w:rPr>
-        <w:t>.</w:t>
+      <w:bookmarkEnd w:id="37"/>
+    </w:p>
+    <w:p>
+      <w:pPr>
+        <w:rPr>
+          <w:rFonts w:cs="Calibri"/>
+          <w:szCs w:val="22"/>
+          <w:lang w:val="en-US"/>
+        </w:rPr>
+      </w:pPr>
+      <w:r>
+        <w:rPr>
+          <w:rFonts w:cs="Calibri"/>
+          <w:szCs w:val="22"/>
+          <w:lang w:val="en-US"/>
+        </w:rPr>
+        <w:t>Implemented as side-effects that go off in a manager class’s Create methods. See ‘Side Effects’, ‘Manager’ under ‘Design Patterns’.</w:t>
       </w:r>
     </w:p>
     <w:p>
@@ -9316,32 +9333,28 @@
           <w:lang w:val="en-US"/>
         </w:rPr>
       </w:pPr>
-      <w:bookmarkStart w:id="37" w:name="_Toc487129146"/>
-      <w:bookmarkStart w:id="38" w:name="_Toc487136220"/>
-      <w:r>
-        <w:rPr>
-          <w:lang w:val="en-US"/>
-        </w:rPr>
-        <w:t>Defaults</w:t>
-      </w:r>
-      <w:bookmarkEnd w:id="37"/>
+      <w:bookmarkStart w:id="38" w:name="_Toc487129147"/>
+      <w:bookmarkStart w:id="39" w:name="_Toc487136221"/>
+      <w:r>
+        <w:rPr>
+          <w:lang w:val="en-US"/>
+        </w:rPr>
+        <w:t>Debugging</w:t>
+      </w:r>
       <w:bookmarkEnd w:id="38"/>
-    </w:p>
-    <w:p>
-      <w:pPr>
-        <w:rPr>
-          <w:rFonts w:cs="Calibri"/>
-          <w:szCs w:val="22"/>
-          <w:lang w:val="en-US"/>
-        </w:rPr>
-      </w:pPr>
-      <w:r>
-        <w:rPr>
-          <w:rFonts w:cs="Calibri"/>
-          <w:szCs w:val="22"/>
-          <w:lang w:val="en-US"/>
-        </w:rPr>
-        <w:t>Implemented as side-effects that go off in a manager class’s Create methods. See ‘Side Effects’, ‘Manager’ under ‘Design Patterns’.</w:t>
+      <w:bookmarkEnd w:id="39"/>
+    </w:p>
+    <w:p>
+      <w:pPr>
+        <w:rPr>
+          <w:lang w:val="en-US"/>
+        </w:rPr>
+      </w:pPr>
+      <w:r>
+        <w:rPr>
+          <w:lang w:val="en-US"/>
+        </w:rPr>
+        <w:t>See DebuggerDisplays under Patterns.</w:t>
       </w:r>
     </w:p>
     <w:p>
@@ -9351,65 +9364,34 @@
           <w:lang w:val="en-US"/>
         </w:rPr>
       </w:pPr>
-      <w:bookmarkStart w:id="39" w:name="_Toc487129147"/>
-      <w:bookmarkStart w:id="40" w:name="_Toc487136221"/>
-      <w:r>
-        <w:rPr>
-          <w:lang w:val="en-US"/>
-        </w:rPr>
-        <w:t>Debugging</w:t>
-      </w:r>
-      <w:bookmarkEnd w:id="39"/>
+      <w:bookmarkStart w:id="40" w:name="_Toc487129148"/>
+      <w:bookmarkStart w:id="41" w:name="_Toc487136222"/>
+      <w:r>
+        <w:rPr>
+          <w:lang w:val="en-US"/>
+        </w:rPr>
+        <w:t>Entity Model</w:t>
+      </w:r>
+      <w:r>
+        <w:rPr>
+          <w:lang w:val="en-US"/>
+        </w:rPr>
+        <w:t xml:space="preserve"> </w:t>
+      </w:r>
+      <w:r>
+        <w:rPr>
+          <w:lang w:val="en-US"/>
+        </w:rPr>
+        <w:t xml:space="preserve">/ </w:t>
+      </w:r>
+      <w:r>
+        <w:rPr>
+          <w:lang w:val="en-US"/>
+        </w:rPr>
+        <w:t>Data Model</w:t>
+      </w:r>
       <w:bookmarkEnd w:id="40"/>
-    </w:p>
-    <w:p>
-      <w:pPr>
-        <w:rPr>
-          <w:lang w:val="en-US"/>
-        </w:rPr>
-      </w:pPr>
-      <w:r>
-        <w:rPr>
-          <w:lang w:val="en-US"/>
-        </w:rPr>
-        <w:t>See DebuggerDisplays under Patterns.</w:t>
-      </w:r>
-    </w:p>
-    <w:p>
-      <w:pPr>
-        <w:pStyle w:val="Heading3"/>
-        <w:rPr>
-          <w:lang w:val="en-US"/>
-        </w:rPr>
-      </w:pPr>
-      <w:bookmarkStart w:id="41" w:name="_Toc487129148"/>
-      <w:bookmarkStart w:id="42" w:name="_Toc487136222"/>
-      <w:r>
-        <w:rPr>
-          <w:lang w:val="en-US"/>
-        </w:rPr>
-        <w:t>Entity Model</w:t>
-      </w:r>
-      <w:r>
-        <w:rPr>
-          <w:lang w:val="en-US"/>
-        </w:rPr>
-        <w:t xml:space="preserve"> </w:t>
-      </w:r>
-      <w:r>
-        <w:rPr>
-          <w:lang w:val="en-US"/>
-        </w:rPr>
-        <w:t xml:space="preserve">/ </w:t>
-      </w:r>
-      <w:r>
-        <w:rPr>
-          <w:lang w:val="en-US"/>
-        </w:rPr>
-        <w:t>Data Model</w:t>
-      </w:r>
       <w:bookmarkEnd w:id="41"/>
-      <w:bookmarkEnd w:id="42"/>
     </w:p>
     <w:p>
       <w:pPr>
@@ -9513,167 +9495,166 @@
           <w:lang w:val="en-US"/>
         </w:rPr>
       </w:pPr>
-      <w:bookmarkStart w:id="43" w:name="_Toc487129149"/>
-      <w:bookmarkStart w:id="44" w:name="_Toc487136223"/>
-      <w:r>
-        <w:rPr>
-          <w:lang w:val="en-US"/>
-        </w:rPr>
-        <w:lastRenderedPageBreak/>
+      <w:bookmarkStart w:id="42" w:name="_Toc487129149"/>
+      <w:bookmarkStart w:id="43" w:name="_Toc487136223"/>
+      <w:r>
+        <w:rPr>
+          <w:lang w:val="en-US"/>
+        </w:rPr>
         <w:t>Entity Status Management</w:t>
       </w:r>
+      <w:bookmarkEnd w:id="42"/>
       <w:bookmarkEnd w:id="43"/>
+    </w:p>
+    <w:p>
+      <w:pPr>
+        <w:rPr>
+          <w:rFonts w:cs="Calibri"/>
+          <w:szCs w:val="22"/>
+          <w:lang w:val="en-US"/>
+        </w:rPr>
+      </w:pPr>
+      <w:r>
+        <w:rPr>
+          <w:rFonts w:cs="Calibri"/>
+          <w:szCs w:val="22"/>
+          <w:lang w:val="en-US"/>
+        </w:rPr>
+        <w:t xml:space="preserve">Entity status management (or ‘object status management’) is the recording of whether an entity is new, dirty, clean or deleted. Also it is recording if individual properties are dirty or clean. Currently entity status management is done explicitly by using </w:t>
+      </w:r>
+      <w:r>
+        <w:rPr>
+          <w:rFonts w:cs="Calibri"/>
+          <w:szCs w:val="22"/>
+          <w:lang w:val="en-US"/>
+        </w:rPr>
+        <w:t>an EntityStatusManager class, that is simply a wrapper for some dictionaries and HashSets that store this information. Then EntityStatusManager is then passed around the presentation and business layer for a particular functional domain.</w:t>
+      </w:r>
+    </w:p>
+    <w:p>
+      <w:pPr>
+        <w:rPr>
+          <w:rFonts w:cs="Calibri"/>
+          <w:szCs w:val="22"/>
+          <w:lang w:val="en-US"/>
+        </w:rPr>
+      </w:pPr>
+    </w:p>
+    <w:p>
+      <w:pPr>
+        <w:rPr>
+          <w:rFonts w:cs="Calibri"/>
+          <w:szCs w:val="22"/>
+          <w:lang w:val="en-US"/>
+        </w:rPr>
+      </w:pPr>
+      <w:r>
+        <w:rPr>
+          <w:rFonts w:cs="Calibri"/>
+          <w:szCs w:val="22"/>
+          <w:lang w:val="en-US"/>
+        </w:rPr>
+        <w:t xml:space="preserve">There is are reusable EntityStatusManager classes in Framework.Business, but you are probably better off custom programming one for every business domain that needs it. That custom-programmed class can then be more specific about exactly which entities and properties get status flagging instead of leaving it up to the entity status writers to guess what entity status reporting is needed and entity status readers to guess of what entities and properties it can expect status to be properly supplied. With a specifically programmed EntityStatusManager you could make members like IsNew(Order) and NameIsDirty(Customer), to be way more specific about what </w:t>
+      </w:r>
+      <w:r>
+        <w:rPr>
+          <w:rFonts w:cs="Calibri"/>
+          <w:szCs w:val="22"/>
+          <w:lang w:val="en-US"/>
+        </w:rPr>
+        <w:t>entity status management you need</w:t>
+      </w:r>
+      <w:r>
+        <w:rPr>
+          <w:rFonts w:cs="Calibri"/>
+          <w:szCs w:val="22"/>
+          <w:lang w:val="en-US"/>
+        </w:rPr>
+        <w:t>.</w:t>
+      </w:r>
+    </w:p>
+    <w:p>
+      <w:pPr>
+        <w:pStyle w:val="Heading4"/>
+        <w:rPr>
+          <w:lang w:val="en-US"/>
+        </w:rPr>
+      </w:pPr>
+      <w:bookmarkStart w:id="44" w:name="_Toc486368383"/>
+      <w:bookmarkStart w:id="45" w:name="_Toc487129150"/>
+      <w:bookmarkStart w:id="46" w:name="_Toc487136224"/>
+      <w:r>
+        <w:rPr>
+          <w:lang w:val="en-US"/>
+        </w:rPr>
+        <w:t>Alternatives</w:t>
+      </w:r>
       <w:bookmarkEnd w:id="44"/>
-    </w:p>
-    <w:p>
-      <w:pPr>
-        <w:rPr>
-          <w:rFonts w:cs="Calibri"/>
-          <w:szCs w:val="22"/>
-          <w:lang w:val="en-US"/>
-        </w:rPr>
-      </w:pPr>
-      <w:r>
-        <w:rPr>
-          <w:rFonts w:cs="Calibri"/>
-          <w:szCs w:val="22"/>
-          <w:lang w:val="en-US"/>
-        </w:rPr>
-        <w:t xml:space="preserve">Entity status management (or ‘object status management’) is the recording of whether an entity is new, dirty, clean or deleted. Also it is recording if individual properties are dirty or clean. Currently entity status management is done explicitly by using </w:t>
-      </w:r>
-      <w:r>
-        <w:rPr>
-          <w:rFonts w:cs="Calibri"/>
-          <w:szCs w:val="22"/>
-          <w:lang w:val="en-US"/>
-        </w:rPr>
-        <w:t>an EntityStatusManager class, that is simply a wrapper for some dictionaries and HashSets that store this information. Then EntityStatusManager is then passed around the presentation and business layer for a particular functional domain.</w:t>
-      </w:r>
-    </w:p>
-    <w:p>
-      <w:pPr>
-        <w:rPr>
-          <w:rFonts w:cs="Calibri"/>
-          <w:szCs w:val="22"/>
-          <w:lang w:val="en-US"/>
-        </w:rPr>
-      </w:pPr>
-    </w:p>
-    <w:p>
-      <w:pPr>
-        <w:rPr>
-          <w:rFonts w:cs="Calibri"/>
-          <w:szCs w:val="22"/>
-          <w:lang w:val="en-US"/>
-        </w:rPr>
-      </w:pPr>
-      <w:r>
-        <w:rPr>
-          <w:rFonts w:cs="Calibri"/>
-          <w:szCs w:val="22"/>
-          <w:lang w:val="en-US"/>
-        </w:rPr>
-        <w:t xml:space="preserve">There is are reusable EntityStatusManager classes in Framework.Business, but you are probably better off custom programming one for every business domain that needs it. That custom-programmed class can then be more specific about exactly which entities and properties get status flagging instead of leaving it up to the entity status writers to guess what entity status reporting is needed and entity status readers to guess of what entities and properties it can expect status to be properly supplied. With a specifically programmed EntityStatusManager you could make members like IsNew(Order) and NameIsDirty(Customer), to be way more specific about what </w:t>
-      </w:r>
-      <w:r>
-        <w:rPr>
-          <w:rFonts w:cs="Calibri"/>
-          <w:szCs w:val="22"/>
-          <w:lang w:val="en-US"/>
-        </w:rPr>
-        <w:t>entity status management you need</w:t>
-      </w:r>
-      <w:r>
-        <w:rPr>
-          <w:rFonts w:cs="Calibri"/>
-          <w:szCs w:val="22"/>
-          <w:lang w:val="en-US"/>
-        </w:rPr>
-        <w:t>.</w:t>
-      </w:r>
-    </w:p>
-    <w:p>
-      <w:pPr>
-        <w:pStyle w:val="Heading4"/>
-        <w:rPr>
-          <w:lang w:val="en-US"/>
-        </w:rPr>
-      </w:pPr>
-      <w:bookmarkStart w:id="45" w:name="_Toc486368383"/>
-      <w:bookmarkStart w:id="46" w:name="_Toc487129150"/>
-      <w:bookmarkStart w:id="47" w:name="_Toc487136224"/>
-      <w:r>
-        <w:rPr>
-          <w:lang w:val="en-US"/>
-        </w:rPr>
-        <w:t>Alternatives</w:t>
-      </w:r>
       <w:bookmarkEnd w:id="45"/>
       <w:bookmarkEnd w:id="46"/>
+    </w:p>
+    <w:p>
+      <w:pPr>
+        <w:rPr>
+          <w:lang w:val="en-US"/>
+        </w:rPr>
+      </w:pPr>
+      <w:r>
+        <w:rPr>
+          <w:lang w:val="en-US"/>
+        </w:rPr>
+        <w:t>The consequence of explicit entity status management through the EntityStatusManager class is that if you forget to call it, the entity status may not be correctly reflected by the EntityStatusManager. An alternative is to leave entity status management up to an ORM or other persistence technology. Not all persistence technologies provide this information. To consistently have entity status management through IContext across all platforms, Framework.Persistence should offer its own alternative to entity status management for persistence technologies that do not provide it. This is a difficult task and a project on its own. To lay the responsibility over entity status management at the Persistence side, it would make Framework.Persistence much more complicated, and would require at least a form of property interception to respond to property changes to record IsDirty status for properties. Complicating Framework.Persistence also harms the more or less impartial nature of it, since it should be an interface onto other persistence technologies, rather than a replacement of it.</w:t>
+      </w:r>
+    </w:p>
+    <w:p>
+      <w:pPr>
+        <w:rPr>
+          <w:lang w:val="en-US"/>
+        </w:rPr>
+      </w:pPr>
+    </w:p>
+    <w:p>
+      <w:pPr>
+        <w:rPr>
+          <w:lang w:val="en-US"/>
+        </w:rPr>
+      </w:pPr>
+      <w:r>
+        <w:rPr>
+          <w:lang w:val="en-US"/>
+        </w:rPr>
+        <w:t>This is why the explicit status management solution won over the entity status management in the persistence framework.</w:t>
+      </w:r>
+    </w:p>
+    <w:p>
+      <w:pPr>
+        <w:pStyle w:val="Heading3"/>
+      </w:pPr>
+      <w:bookmarkStart w:id="47" w:name="_Toc487129151"/>
+      <w:bookmarkStart w:id="48" w:name="_Toc487136225"/>
+      <w:r>
+        <w:t>Enums</w:t>
+      </w:r>
       <w:bookmarkEnd w:id="47"/>
-    </w:p>
-    <w:p>
-      <w:pPr>
-        <w:rPr>
-          <w:lang w:val="en-US"/>
-        </w:rPr>
-      </w:pPr>
-      <w:r>
-        <w:rPr>
-          <w:lang w:val="en-US"/>
-        </w:rPr>
-        <w:t>The consequence of explicit entity status management through the EntityStatusManager class is that if you forget to call it, the entity status may not be correctly reflected by the EntityStatusManager. An alternative is to leave entity status management up to an ORM or other persistence technology. Not all persistence technologies provide this information. To consistently have entity status management through IContext across all platforms, Framework.Persistence should offer its own alternative to entity status management for persistence technologies that do not provide it. This is a difficult task and a project on its own. To lay the responsibility over entity status management at the Persistence side, it would make Framework.Persistence much more complicated, and would require at least a form of property interception to respond to property changes to record IsDirty status for properties. Complicating Framework.Persistence also harms the more or less impartial nature of it, since it should be an interface onto other persistence technologies, rather than a replacement of it.</w:t>
-      </w:r>
-    </w:p>
-    <w:p>
-      <w:pPr>
-        <w:rPr>
-          <w:lang w:val="en-US"/>
-        </w:rPr>
-      </w:pPr>
-    </w:p>
-    <w:p>
-      <w:pPr>
-        <w:rPr>
-          <w:lang w:val="en-US"/>
-        </w:rPr>
-      </w:pPr>
-      <w:r>
-        <w:rPr>
-          <w:lang w:val="en-US"/>
-        </w:rPr>
-        <w:t>This is why the explicit status management solution won over the entity status management in the persistence framework.</w:t>
-      </w:r>
-    </w:p>
-    <w:p>
-      <w:pPr>
-        <w:pStyle w:val="Heading3"/>
-      </w:pPr>
-      <w:bookmarkStart w:id="48" w:name="_Toc487129151"/>
-      <w:bookmarkStart w:id="49" w:name="_Toc487136225"/>
-      <w:r>
-        <w:t>Enums</w:t>
-      </w:r>
       <w:bookmarkEnd w:id="48"/>
+    </w:p>
+    <w:p>
+      <w:pPr>
+        <w:pStyle w:val="Heading4"/>
+        <w:rPr>
+          <w:lang w:val="en-US"/>
+        </w:rPr>
+      </w:pPr>
+      <w:bookmarkStart w:id="49" w:name="_Toc487129152"/>
+      <w:bookmarkStart w:id="50" w:name="_Toc487136226"/>
+      <w:r>
+        <w:rPr>
+          <w:lang w:val="en-US"/>
+        </w:rPr>
+        <w:t>General Rules</w:t>
+      </w:r>
       <w:bookmarkEnd w:id="49"/>
-    </w:p>
-    <w:p>
-      <w:pPr>
-        <w:pStyle w:val="Heading4"/>
-        <w:rPr>
-          <w:lang w:val="en-US"/>
-        </w:rPr>
-      </w:pPr>
-      <w:bookmarkStart w:id="50" w:name="_Toc487129152"/>
-      <w:bookmarkStart w:id="51" w:name="_Toc487136226"/>
-      <w:r>
-        <w:rPr>
-          <w:lang w:val="en-US"/>
-        </w:rPr>
-        <w:t>General Rules</w:t>
-      </w:r>
       <w:bookmarkEnd w:id="50"/>
-      <w:bookmarkEnd w:id="51"/>
     </w:p>
     <w:p>
       <w:pPr>
@@ -9906,7 +9887,6 @@
           <w:szCs w:val="16"/>
           <w:lang w:val="en-US"/>
         </w:rPr>
-        <w:lastRenderedPageBreak/>
         <w:t xml:space="preserve">enum MyEnum </w:t>
       </w:r>
       <w:r>
@@ -10670,8 +10650,8 @@
           <w:lang w:val="en-US"/>
         </w:rPr>
       </w:pPr>
-      <w:bookmarkStart w:id="52" w:name="_Toc487129153"/>
-      <w:bookmarkStart w:id="53" w:name="_Toc487136227"/>
+      <w:bookmarkStart w:id="51" w:name="_Toc487129153"/>
+      <w:bookmarkStart w:id="52" w:name="_Toc487136227"/>
       <w:r>
         <w:rPr>
           <w:lang w:val="en-US"/>
@@ -10696,8 +10676,8 @@
         </w:rPr>
         <w:t>Entities</w:t>
       </w:r>
+      <w:bookmarkEnd w:id="51"/>
       <w:bookmarkEnd w:id="52"/>
-      <w:bookmarkEnd w:id="53"/>
     </w:p>
     <w:p>
       <w:pPr>
@@ -10964,7 +10944,6 @@
           <w:szCs w:val="16"/>
           <w:lang w:val="en-US"/>
         </w:rPr>
-        <w:lastRenderedPageBreak/>
         <w:t xml:space="preserve">{ </w:t>
       </w:r>
     </w:p>
@@ -12674,7 +12653,6 @@
           <w:szCs w:val="16"/>
           <w:lang w:val="en-US"/>
         </w:rPr>
-        <w:lastRenderedPageBreak/>
         <w:t xml:space="preserve">            {</w:t>
       </w:r>
     </w:p>
@@ -12811,16 +12789,16 @@
           <w:lang w:val="en-US"/>
         </w:rPr>
       </w:pPr>
-      <w:bookmarkStart w:id="54" w:name="_Toc487129154"/>
-      <w:bookmarkStart w:id="55" w:name="_Toc487136228"/>
+      <w:bookmarkStart w:id="53" w:name="_Toc487129154"/>
+      <w:bookmarkStart w:id="54" w:name="_Toc487136228"/>
       <w:r>
         <w:rPr>
           <w:lang w:val="en-US"/>
         </w:rPr>
         <w:t>Localization</w:t>
       </w:r>
+      <w:bookmarkEnd w:id="53"/>
       <w:bookmarkEnd w:id="54"/>
-      <w:bookmarkEnd w:id="55"/>
     </w:p>
     <w:p>
       <w:pPr>
@@ -14720,16 +14698,16 @@
           <w:lang w:val="en-US"/>
         </w:rPr>
       </w:pPr>
-      <w:bookmarkStart w:id="56" w:name="_Toc487129155"/>
-      <w:bookmarkStart w:id="57" w:name="_Toc487136229"/>
+      <w:bookmarkStart w:id="55" w:name="_Toc487129155"/>
+      <w:bookmarkStart w:id="56" w:name="_Toc487136229"/>
       <w:r>
         <w:rPr>
           <w:lang w:val="en-US"/>
         </w:rPr>
         <w:t>TODO</w:t>
       </w:r>
+      <w:bookmarkEnd w:id="55"/>
       <w:bookmarkEnd w:id="56"/>
-      <w:bookmarkEnd w:id="57"/>
     </w:p>
     <w:p>
       <w:pPr>
@@ -14810,7 +14788,6 @@
           <w:color w:val="ED7D31" w:themeColor="accent2"/>
           <w:lang w:val="en-US" w:eastAsia="zh-CN"/>
         </w:rPr>
-        <w:lastRenderedPageBreak/>
         <w:t>Indexes on enum-like columns are not necessary because they do not have a lot of variation in values, which makes an index not very effective, and also you will not often join or search on an enum-like column.&gt;</w:t>
       </w:r>
     </w:p>
@@ -14821,16 +14798,16 @@
           <w:lang w:val="en-US"/>
         </w:rPr>
       </w:pPr>
-      <w:bookmarkStart w:id="58" w:name="_Toc487129156"/>
-      <w:bookmarkStart w:id="59" w:name="_Toc487136230"/>
+      <w:bookmarkStart w:id="57" w:name="_Toc487129156"/>
+      <w:bookmarkStart w:id="58" w:name="_Toc487136230"/>
       <w:r>
         <w:rPr>
           <w:lang w:val="en-US"/>
         </w:rPr>
         <w:t>Errors</w:t>
       </w:r>
+      <w:bookmarkEnd w:id="57"/>
       <w:bookmarkEnd w:id="58"/>
-      <w:bookmarkEnd w:id="59"/>
     </w:p>
     <w:p>
       <w:pPr>
@@ -14943,16 +14920,16 @@
           <w:lang w:val="en-US"/>
         </w:rPr>
       </w:pPr>
-      <w:bookmarkStart w:id="60" w:name="_Toc487129157"/>
-      <w:bookmarkStart w:id="61" w:name="_Toc487136231"/>
+      <w:bookmarkStart w:id="59" w:name="_Toc487129157"/>
+      <w:bookmarkStart w:id="60" w:name="_Toc487136231"/>
       <w:r>
         <w:rPr>
           <w:lang w:val="en-US"/>
         </w:rPr>
         <w:t>Exceptions</w:t>
       </w:r>
+      <w:bookmarkEnd w:id="59"/>
       <w:bookmarkEnd w:id="60"/>
-      <w:bookmarkEnd w:id="61"/>
     </w:p>
     <w:p>
       <w:pPr>
@@ -15606,364 +15583,363 @@
           <w:lang w:val="en-US"/>
         </w:rPr>
       </w:pPr>
-      <w:bookmarkStart w:id="62" w:name="_Toc487129158"/>
-      <w:bookmarkStart w:id="63" w:name="_Toc487136232"/>
-      <w:r>
-        <w:rPr>
-          <w:lang w:val="en-US"/>
-        </w:rPr>
-        <w:lastRenderedPageBreak/>
+      <w:bookmarkStart w:id="61" w:name="_Toc487129158"/>
+      <w:bookmarkStart w:id="62" w:name="_Toc487136232"/>
+      <w:r>
+        <w:rPr>
+          <w:lang w:val="en-US"/>
+        </w:rPr>
         <w:t>Facades</w:t>
       </w:r>
+      <w:bookmarkEnd w:id="61"/>
       <w:bookmarkEnd w:id="62"/>
+    </w:p>
+    <w:p>
+      <w:pPr>
+        <w:rPr>
+          <w:lang w:val="en-US"/>
+        </w:rPr>
+      </w:pPr>
+      <w:r>
+        <w:rPr>
+          <w:lang w:val="en-US"/>
+        </w:rPr>
+        <w:t>Facades might sound like a pattern</w:t>
+      </w:r>
+      <w:r>
+        <w:rPr>
+          <w:lang w:val="en-US"/>
+        </w:rPr>
+        <w:t xml:space="preserve"> to you</w:t>
+      </w:r>
+      <w:r>
+        <w:rPr>
+          <w:lang w:val="en-US"/>
+        </w:rPr>
+        <w:t xml:space="preserve">, but regardless of whether you use the facade pattern or not, your system has facades whether you know </w:t>
+      </w:r>
+      <w:r>
+        <w:rPr>
+          <w:lang w:val="en-US"/>
+        </w:rPr>
+        <w:t xml:space="preserve">it </w:t>
+      </w:r>
+      <w:r>
+        <w:rPr>
+          <w:lang w:val="en-US"/>
+        </w:rPr>
+        <w:t>or not. Most systems have points where multiple responsibilities come together and are combined</w:t>
+      </w:r>
+      <w:r>
+        <w:rPr>
+          <w:lang w:val="en-US"/>
+        </w:rPr>
+        <w:t>.</w:t>
+      </w:r>
+    </w:p>
+    <w:p>
+      <w:pPr>
+        <w:rPr>
+          <w:lang w:val="en-US"/>
+        </w:rPr>
+      </w:pPr>
+    </w:p>
+    <w:p>
+      <w:pPr>
+        <w:rPr>
+          <w:lang w:val="en-US"/>
+        </w:rPr>
+      </w:pPr>
+      <w:r>
+        <w:rPr>
+          <w:lang w:val="en-US"/>
+        </w:rPr>
+        <w:t>If you have an MVC web app and you think you do not have facades, then it is probably the controller</w:t>
+      </w:r>
+      <w:r>
+        <w:rPr>
+          <w:lang w:val="en-US"/>
+        </w:rPr>
+        <w:t>s</w:t>
+      </w:r>
+      <w:r>
+        <w:rPr>
+          <w:lang w:val="en-US"/>
+        </w:rPr>
+        <w:t xml:space="preserve"> that </w:t>
+      </w:r>
+      <w:r>
+        <w:rPr>
+          <w:lang w:val="en-US"/>
+        </w:rPr>
+        <w:t xml:space="preserve">are </w:t>
+      </w:r>
+      <w:r>
+        <w:rPr>
+          <w:lang w:val="en-US"/>
+        </w:rPr>
+        <w:t>your facade</w:t>
+      </w:r>
+      <w:r>
+        <w:rPr>
+          <w:lang w:val="en-US"/>
+        </w:rPr>
+        <w:t>s.</w:t>
+      </w:r>
+    </w:p>
+    <w:p>
+      <w:pPr>
+        <w:rPr>
+          <w:lang w:val="en-US"/>
+        </w:rPr>
+      </w:pPr>
+    </w:p>
+    <w:p>
+      <w:pPr>
+        <w:rPr>
+          <w:lang w:val="en-US"/>
+        </w:rPr>
+      </w:pPr>
+      <w:r>
+        <w:rPr>
+          <w:lang w:val="en-US"/>
+        </w:rPr>
+        <w:t>If you have a poorly layered Windows app, you probably have a lot of facades</w:t>
+      </w:r>
+      <w:r>
+        <w:rPr>
+          <w:lang w:val="en-US"/>
+        </w:rPr>
+        <w:t>:</w:t>
+      </w:r>
+      <w:r>
+        <w:rPr>
+          <w:lang w:val="en-US"/>
+        </w:rPr>
+        <w:t xml:space="preserve"> each </w:t>
+      </w:r>
+      <w:r>
+        <w:rPr>
+          <w:lang w:val="en-US"/>
+        </w:rPr>
+        <w:t>form probably is one.</w:t>
+      </w:r>
+    </w:p>
+    <w:p>
+      <w:pPr>
+        <w:rPr>
+          <w:lang w:val="en-US"/>
+        </w:rPr>
+      </w:pPr>
+    </w:p>
+    <w:p>
+      <w:pPr>
+        <w:rPr>
+          <w:lang w:val="en-US"/>
+        </w:rPr>
+      </w:pPr>
+      <w:r>
+        <w:rPr>
+          <w:lang w:val="en-US"/>
+        </w:rPr>
+        <w:t>You could even say that a very flat, unstructured user app’s facade is the user interface itself, which combines all the underlying code together</w:t>
+      </w:r>
+      <w:r>
+        <w:rPr>
+          <w:lang w:val="en-US"/>
+        </w:rPr>
+        <w:t xml:space="preserve"> into a simpler view on it</w:t>
+      </w:r>
+      <w:r>
+        <w:rPr>
+          <w:lang w:val="en-US"/>
+        </w:rPr>
+        <w:t>.</w:t>
+      </w:r>
+    </w:p>
+    <w:p>
+      <w:pPr>
+        <w:rPr>
+          <w:lang w:val="en-US"/>
+        </w:rPr>
+      </w:pPr>
+    </w:p>
+    <w:p>
+      <w:pPr>
+        <w:rPr>
+          <w:lang w:val="en-US"/>
+        </w:rPr>
+      </w:pPr>
+      <w:r>
+        <w:rPr>
+          <w:lang w:val="en-US"/>
+        </w:rPr>
+        <w:t>In an architecture with many different business logic objects, that each take an arbitrary set of dependencies</w:t>
+      </w:r>
+      <w:r>
+        <w:rPr>
+          <w:lang w:val="en-US"/>
+        </w:rPr>
+        <w:t xml:space="preserve">, </w:t>
+      </w:r>
+      <w:r>
+        <w:rPr>
+          <w:lang w:val="en-US"/>
+        </w:rPr>
+        <w:t>all of those business logic objects are facades</w:t>
+      </w:r>
+      <w:r>
+        <w:rPr>
+          <w:lang w:val="en-US"/>
+        </w:rPr>
+        <w:t>. Y</w:t>
+      </w:r>
+      <w:r>
+        <w:rPr>
+          <w:lang w:val="en-US"/>
+        </w:rPr>
+        <w:t xml:space="preserve">ou could ask yourself questions about </w:t>
+      </w:r>
+      <w:r>
+        <w:rPr>
+          <w:lang w:val="en-US"/>
+        </w:rPr>
+        <w:t xml:space="preserve">the large gedree of interdependence in your system, and </w:t>
+      </w:r>
+      <w:r>
+        <w:rPr>
+          <w:lang w:val="en-US"/>
+        </w:rPr>
+        <w:t xml:space="preserve">if the responsibilities </w:t>
+      </w:r>
+      <w:r>
+        <w:rPr>
+          <w:lang w:val="en-US"/>
+        </w:rPr>
+        <w:t xml:space="preserve">are separated </w:t>
+      </w:r>
+      <w:r>
+        <w:rPr>
+          <w:lang w:val="en-US"/>
+        </w:rPr>
+        <w:t>clear</w:t>
+      </w:r>
+      <w:r>
+        <w:rPr>
+          <w:lang w:val="en-US"/>
+        </w:rPr>
+        <w:t>ly</w:t>
+      </w:r>
+      <w:r>
+        <w:rPr>
+          <w:lang w:val="en-US"/>
+        </w:rPr>
+        <w:t xml:space="preserve"> enough</w:t>
+      </w:r>
+      <w:r>
+        <w:rPr>
+          <w:lang w:val="en-US"/>
+        </w:rPr>
+        <w:t>.</w:t>
+      </w:r>
+      <w:r>
+        <w:rPr>
+          <w:lang w:val="en-US"/>
+        </w:rPr>
+        <w:t xml:space="preserve"> </w:t>
+      </w:r>
+      <w:r>
+        <w:rPr>
+          <w:lang w:val="en-US"/>
+        </w:rPr>
+        <w:t xml:space="preserve">You could try to make your business logic objects operate as independent from eachother as possble, and only have a few </w:t>
+      </w:r>
+      <w:r>
+        <w:rPr>
+          <w:lang w:val="en-US"/>
+        </w:rPr>
+        <w:t xml:space="preserve">that combine a lot </w:t>
+      </w:r>
+      <w:r>
+        <w:rPr>
+          <w:lang w:val="en-US"/>
+        </w:rPr>
+        <w:t xml:space="preserve">aspects </w:t>
+      </w:r>
+      <w:r>
+        <w:rPr>
+          <w:lang w:val="en-US"/>
+        </w:rPr>
+        <w:t xml:space="preserve">of </w:t>
+      </w:r>
+      <w:r>
+        <w:rPr>
+          <w:lang w:val="en-US"/>
+        </w:rPr>
+        <w:t xml:space="preserve">together by delegating to </w:t>
+      </w:r>
+      <w:r>
+        <w:rPr>
+          <w:lang w:val="en-US"/>
+        </w:rPr>
+        <w:t>smaller</w:t>
+      </w:r>
+      <w:r>
+        <w:rPr>
+          <w:lang w:val="en-US"/>
+        </w:rPr>
+        <w:t xml:space="preserve"> </w:t>
+      </w:r>
+      <w:r>
+        <w:rPr>
+          <w:lang w:val="en-US"/>
+        </w:rPr>
+        <w:t>business logic objects</w:t>
+      </w:r>
+      <w:r>
+        <w:rPr>
+          <w:lang w:val="en-US"/>
+        </w:rPr>
+        <w:t>.</w:t>
+      </w:r>
+    </w:p>
+    <w:p>
+      <w:pPr>
+        <w:rPr>
+          <w:lang w:val="en-US"/>
+        </w:rPr>
+      </w:pPr>
+    </w:p>
+    <w:p>
+      <w:pPr>
+        <w:rPr>
+          <w:lang w:val="en-US"/>
+        </w:rPr>
+      </w:pPr>
+      <w:r>
+        <w:rPr>
+          <w:lang w:val="en-US"/>
+        </w:rPr>
+        <w:t>These are all options to choose from. You can just mess around and do whatever. Or you can actively think about the choices you make about where you put your facades.</w:t>
+      </w:r>
+    </w:p>
+    <w:p>
+      <w:pPr>
+        <w:pStyle w:val="Heading3"/>
+        <w:rPr>
+          <w:lang w:val="en-US"/>
+        </w:rPr>
+      </w:pPr>
+      <w:bookmarkStart w:id="63" w:name="_Toc487129159"/>
+      <w:bookmarkStart w:id="64" w:name="_Toc487136233"/>
+      <w:r>
+        <w:rPr>
+          <w:lang w:val="en-US"/>
+        </w:rPr>
+        <w:t>Inverse Relationship Management / Inverse Property Management</w:t>
+      </w:r>
       <w:bookmarkEnd w:id="63"/>
-    </w:p>
-    <w:p>
-      <w:pPr>
-        <w:rPr>
-          <w:lang w:val="en-US"/>
-        </w:rPr>
-      </w:pPr>
-      <w:r>
-        <w:rPr>
-          <w:lang w:val="en-US"/>
-        </w:rPr>
-        <w:t>Facades might sound like a pattern</w:t>
-      </w:r>
-      <w:r>
-        <w:rPr>
-          <w:lang w:val="en-US"/>
-        </w:rPr>
-        <w:t xml:space="preserve"> to you</w:t>
-      </w:r>
-      <w:r>
-        <w:rPr>
-          <w:lang w:val="en-US"/>
-        </w:rPr>
-        <w:t xml:space="preserve">, but regardless of whether you use the facade pattern or not, your system has facades whether you know </w:t>
-      </w:r>
-      <w:r>
-        <w:rPr>
-          <w:lang w:val="en-US"/>
-        </w:rPr>
-        <w:t xml:space="preserve">it </w:t>
-      </w:r>
-      <w:r>
-        <w:rPr>
-          <w:lang w:val="en-US"/>
-        </w:rPr>
-        <w:t>or not. Most systems have points where multiple responsibilities come together and are combined</w:t>
-      </w:r>
-      <w:r>
-        <w:rPr>
-          <w:lang w:val="en-US"/>
-        </w:rPr>
-        <w:t>.</w:t>
-      </w:r>
-    </w:p>
-    <w:p>
-      <w:pPr>
-        <w:rPr>
-          <w:lang w:val="en-US"/>
-        </w:rPr>
-      </w:pPr>
-    </w:p>
-    <w:p>
-      <w:pPr>
-        <w:rPr>
-          <w:lang w:val="en-US"/>
-        </w:rPr>
-      </w:pPr>
-      <w:r>
-        <w:rPr>
-          <w:lang w:val="en-US"/>
-        </w:rPr>
-        <w:t>If you have an MVC web app and you think you do not have facades, then it is probably the controller</w:t>
-      </w:r>
-      <w:r>
-        <w:rPr>
-          <w:lang w:val="en-US"/>
-        </w:rPr>
-        <w:t>s</w:t>
-      </w:r>
-      <w:r>
-        <w:rPr>
-          <w:lang w:val="en-US"/>
-        </w:rPr>
-        <w:t xml:space="preserve"> that </w:t>
-      </w:r>
-      <w:r>
-        <w:rPr>
-          <w:lang w:val="en-US"/>
-        </w:rPr>
-        <w:t xml:space="preserve">are </w:t>
-      </w:r>
-      <w:r>
-        <w:rPr>
-          <w:lang w:val="en-US"/>
-        </w:rPr>
-        <w:t>your facade</w:t>
-      </w:r>
-      <w:r>
-        <w:rPr>
-          <w:lang w:val="en-US"/>
-        </w:rPr>
-        <w:t>s.</w:t>
-      </w:r>
-    </w:p>
-    <w:p>
-      <w:pPr>
-        <w:rPr>
-          <w:lang w:val="en-US"/>
-        </w:rPr>
-      </w:pPr>
-    </w:p>
-    <w:p>
-      <w:pPr>
-        <w:rPr>
-          <w:lang w:val="en-US"/>
-        </w:rPr>
-      </w:pPr>
-      <w:r>
-        <w:rPr>
-          <w:lang w:val="en-US"/>
-        </w:rPr>
-        <w:t>If you have a poorly layered Windows app, you probably have a lot of facades</w:t>
-      </w:r>
-      <w:r>
-        <w:rPr>
-          <w:lang w:val="en-US"/>
-        </w:rPr>
-        <w:t>:</w:t>
-      </w:r>
-      <w:r>
-        <w:rPr>
-          <w:lang w:val="en-US"/>
-        </w:rPr>
-        <w:t xml:space="preserve"> each </w:t>
-      </w:r>
-      <w:r>
-        <w:rPr>
-          <w:lang w:val="en-US"/>
-        </w:rPr>
-        <w:t>form probably is one.</w:t>
-      </w:r>
-    </w:p>
-    <w:p>
-      <w:pPr>
-        <w:rPr>
-          <w:lang w:val="en-US"/>
-        </w:rPr>
-      </w:pPr>
-    </w:p>
-    <w:p>
-      <w:pPr>
-        <w:rPr>
-          <w:lang w:val="en-US"/>
-        </w:rPr>
-      </w:pPr>
-      <w:r>
-        <w:rPr>
-          <w:lang w:val="en-US"/>
-        </w:rPr>
-        <w:t>You could even say that a very flat, unstructured user app’s facade is the user interface itself, which combines all the underlying code together</w:t>
-      </w:r>
-      <w:r>
-        <w:rPr>
-          <w:lang w:val="en-US"/>
-        </w:rPr>
-        <w:t xml:space="preserve"> into a simpler view on it</w:t>
-      </w:r>
-      <w:r>
-        <w:rPr>
-          <w:lang w:val="en-US"/>
-        </w:rPr>
-        <w:t>.</w:t>
-      </w:r>
-    </w:p>
-    <w:p>
-      <w:pPr>
-        <w:rPr>
-          <w:lang w:val="en-US"/>
-        </w:rPr>
-      </w:pPr>
-    </w:p>
-    <w:p>
-      <w:pPr>
-        <w:rPr>
-          <w:lang w:val="en-US"/>
-        </w:rPr>
-      </w:pPr>
-      <w:r>
-        <w:rPr>
-          <w:lang w:val="en-US"/>
-        </w:rPr>
-        <w:t>In an architecture with many different business logic objects, that each take an arbitrary set of dependencies</w:t>
-      </w:r>
-      <w:r>
-        <w:rPr>
-          <w:lang w:val="en-US"/>
-        </w:rPr>
-        <w:t xml:space="preserve">, </w:t>
-      </w:r>
-      <w:r>
-        <w:rPr>
-          <w:lang w:val="en-US"/>
-        </w:rPr>
-        <w:t>all of those business logic objects are facades</w:t>
-      </w:r>
-      <w:r>
-        <w:rPr>
-          <w:lang w:val="en-US"/>
-        </w:rPr>
-        <w:t>. Y</w:t>
-      </w:r>
-      <w:r>
-        <w:rPr>
-          <w:lang w:val="en-US"/>
-        </w:rPr>
-        <w:t xml:space="preserve">ou could ask yourself questions about </w:t>
-      </w:r>
-      <w:r>
-        <w:rPr>
-          <w:lang w:val="en-US"/>
-        </w:rPr>
-        <w:t xml:space="preserve">the large gedree of interdependence in your system, and </w:t>
-      </w:r>
-      <w:r>
-        <w:rPr>
-          <w:lang w:val="en-US"/>
-        </w:rPr>
-        <w:t xml:space="preserve">if the responsibilities </w:t>
-      </w:r>
-      <w:r>
-        <w:rPr>
-          <w:lang w:val="en-US"/>
-        </w:rPr>
-        <w:t xml:space="preserve">are separated </w:t>
-      </w:r>
-      <w:r>
-        <w:rPr>
-          <w:lang w:val="en-US"/>
-        </w:rPr>
-        <w:t>clear</w:t>
-      </w:r>
-      <w:r>
-        <w:rPr>
-          <w:lang w:val="en-US"/>
-        </w:rPr>
-        <w:t>ly</w:t>
-      </w:r>
-      <w:r>
-        <w:rPr>
-          <w:lang w:val="en-US"/>
-        </w:rPr>
-        <w:t xml:space="preserve"> enough</w:t>
-      </w:r>
-      <w:r>
-        <w:rPr>
-          <w:lang w:val="en-US"/>
-        </w:rPr>
-        <w:t>.</w:t>
-      </w:r>
-      <w:r>
-        <w:rPr>
-          <w:lang w:val="en-US"/>
-        </w:rPr>
-        <w:t xml:space="preserve"> </w:t>
-      </w:r>
-      <w:r>
-        <w:rPr>
-          <w:lang w:val="en-US"/>
-        </w:rPr>
-        <w:t xml:space="preserve">You could try to make your business logic objects operate as independent from eachother as possble, and only have a few </w:t>
-      </w:r>
-      <w:r>
-        <w:rPr>
-          <w:lang w:val="en-US"/>
-        </w:rPr>
-        <w:t xml:space="preserve">that combine a lot </w:t>
-      </w:r>
-      <w:r>
-        <w:rPr>
-          <w:lang w:val="en-US"/>
-        </w:rPr>
-        <w:t xml:space="preserve">aspects </w:t>
-      </w:r>
-      <w:r>
-        <w:rPr>
-          <w:lang w:val="en-US"/>
-        </w:rPr>
-        <w:t xml:space="preserve">of </w:t>
-      </w:r>
-      <w:r>
-        <w:rPr>
-          <w:lang w:val="en-US"/>
-        </w:rPr>
-        <w:t xml:space="preserve">together by delegating to </w:t>
-      </w:r>
-      <w:r>
-        <w:rPr>
-          <w:lang w:val="en-US"/>
-        </w:rPr>
-        <w:t>smaller</w:t>
-      </w:r>
-      <w:r>
-        <w:rPr>
-          <w:lang w:val="en-US"/>
-        </w:rPr>
-        <w:t xml:space="preserve"> </w:t>
-      </w:r>
-      <w:r>
-        <w:rPr>
-          <w:lang w:val="en-US"/>
-        </w:rPr>
-        <w:t>business logic objects</w:t>
-      </w:r>
-      <w:r>
-        <w:rPr>
-          <w:lang w:val="en-US"/>
-        </w:rPr>
-        <w:t>.</w:t>
-      </w:r>
-    </w:p>
-    <w:p>
-      <w:pPr>
-        <w:rPr>
-          <w:lang w:val="en-US"/>
-        </w:rPr>
-      </w:pPr>
-    </w:p>
-    <w:p>
-      <w:pPr>
-        <w:rPr>
-          <w:lang w:val="en-US"/>
-        </w:rPr>
-      </w:pPr>
-      <w:r>
-        <w:rPr>
-          <w:lang w:val="en-US"/>
-        </w:rPr>
-        <w:t>These are all options to choose from. You can just mess around and do whatever. Or you can actively think about the choices you make about where you put your facades.</w:t>
-      </w:r>
-    </w:p>
-    <w:p>
-      <w:pPr>
-        <w:pStyle w:val="Heading3"/>
-        <w:rPr>
-          <w:lang w:val="en-US"/>
-        </w:rPr>
-      </w:pPr>
-      <w:bookmarkStart w:id="64" w:name="_Toc487129159"/>
-      <w:bookmarkStart w:id="65" w:name="_Toc487136233"/>
-      <w:r>
-        <w:rPr>
-          <w:lang w:val="en-US"/>
-        </w:rPr>
-        <w:t>Inverse Relationship Management / Inverse Property Management</w:t>
-      </w:r>
       <w:bookmarkEnd w:id="64"/>
-      <w:bookmarkEnd w:id="65"/>
     </w:p>
     <w:p>
       <w:pPr>
@@ -16185,17 +16161,16 @@
           <w:lang w:val="en-US"/>
         </w:rPr>
       </w:pPr>
-      <w:bookmarkStart w:id="66" w:name="_Toc487129160"/>
-      <w:bookmarkStart w:id="67" w:name="_Toc487136234"/>
-      <w:r>
-        <w:rPr>
-          <w:lang w:val="en-US"/>
-        </w:rPr>
-        <w:lastRenderedPageBreak/>
+      <w:bookmarkStart w:id="65" w:name="_Toc487129160"/>
+      <w:bookmarkStart w:id="66" w:name="_Toc487136234"/>
+      <w:r>
+        <w:rPr>
+          <w:lang w:val="en-US"/>
+        </w:rPr>
         <w:t>IO</w:t>
       </w:r>
+      <w:bookmarkEnd w:id="65"/>
       <w:bookmarkEnd w:id="66"/>
-      <w:bookmarkEnd w:id="67"/>
     </w:p>
     <w:p>
       <w:pPr>
@@ -16226,16 +16201,16 @@
           <w:lang w:val="en-US"/>
         </w:rPr>
       </w:pPr>
-      <w:bookmarkStart w:id="68" w:name="_Toc487129161"/>
-      <w:bookmarkStart w:id="69" w:name="_Toc487136235"/>
+      <w:bookmarkStart w:id="67" w:name="_Toc487129161"/>
+      <w:bookmarkStart w:id="68" w:name="_Toc487136235"/>
       <w:r>
         <w:rPr>
           <w:lang w:val="en-US"/>
         </w:rPr>
         <w:t>Logging</w:t>
       </w:r>
+      <w:bookmarkEnd w:id="67"/>
       <w:bookmarkEnd w:id="68"/>
-      <w:bookmarkEnd w:id="69"/>
     </w:p>
     <w:p>
       <w:pPr>
@@ -17688,8 +17663,8 @@
           <w:lang w:val="en-US"/>
         </w:rPr>
       </w:pPr>
-      <w:bookmarkStart w:id="70" w:name="_Toc487129162"/>
-      <w:bookmarkStart w:id="71" w:name="_Toc487136236"/>
+      <w:bookmarkStart w:id="69" w:name="_Toc487129162"/>
+      <w:bookmarkStart w:id="70" w:name="_Toc487136236"/>
       <w:r>
         <w:rPr>
           <w:lang w:val="en-US"/>
@@ -17702,76 +17677,131 @@
         </w:rPr>
         <w:t xml:space="preserve"> / Culture</w:t>
       </w:r>
+      <w:bookmarkEnd w:id="69"/>
       <w:bookmarkEnd w:id="70"/>
+    </w:p>
+    <w:p>
+      <w:pPr>
+        <w:rPr>
+          <w:rFonts w:cs="Calibri"/>
+          <w:szCs w:val="22"/>
+          <w:lang w:val="en-US"/>
+        </w:rPr>
+      </w:pPr>
+      <w:r>
+        <w:rPr>
+          <w:rFonts w:cs="Calibri"/>
+          <w:szCs w:val="22"/>
+          <w:lang w:val="en-US"/>
+        </w:rPr>
+        <w:t xml:space="preserve">For button texts and other labels in an application: see ‘Resources’ under ‘Other Patterns’. That does not solve multi-lingual </w:t>
+      </w:r>
+      <w:r>
+        <w:rPr>
+          <w:rFonts w:cs="Calibri"/>
+          <w:szCs w:val="22"/>
+          <w:lang w:val="en-US"/>
+        </w:rPr>
+        <w:t xml:space="preserve">user </w:t>
+      </w:r>
+      <w:r>
+        <w:rPr>
+          <w:rFonts w:cs="Calibri"/>
+          <w:szCs w:val="22"/>
+          <w:lang w:val="en-US"/>
+        </w:rPr>
+        <w:t xml:space="preserve">data, for which </w:t>
+      </w:r>
+      <w:r>
+        <w:rPr>
+          <w:rFonts w:cs="Calibri"/>
+          <w:szCs w:val="22"/>
+          <w:lang w:val="en-US"/>
+        </w:rPr>
+        <w:t>multiple solutions are possible.</w:t>
+      </w:r>
+    </w:p>
+    <w:p>
+      <w:pPr>
+        <w:rPr>
+          <w:rFonts w:cs="Calibri"/>
+          <w:szCs w:val="22"/>
+          <w:lang w:val="en-US"/>
+        </w:rPr>
+      </w:pPr>
+    </w:p>
+    <w:p>
+      <w:pPr>
+        <w:rPr>
+          <w:rFonts w:cs="Calibri"/>
+          <w:color w:val="ED7D31" w:themeColor="accent2"/>
+          <w:szCs w:val="22"/>
+          <w:lang w:val="en-US"/>
+        </w:rPr>
+      </w:pPr>
+      <w:r>
+        <w:rPr>
+          <w:rFonts w:cs="Calibri"/>
+          <w:color w:val="ED7D31" w:themeColor="accent2"/>
+          <w:szCs w:val="22"/>
+          <w:lang w:val="en-US"/>
+        </w:rPr>
+        <w:t>&lt;TODO: Mention: Setting the thread culture rather than custom handling of the current culture. Also: prefer using the culture name as a key in the database directly, rather than a surrogate key. &gt;</w:t>
+      </w:r>
+    </w:p>
+    <w:p>
+      <w:pPr>
+        <w:pStyle w:val="Heading4"/>
+        <w:rPr>
+          <w:lang w:val="en-US"/>
+        </w:rPr>
+      </w:pPr>
+      <w:bookmarkStart w:id="71" w:name="_Toc487129163"/>
+      <w:bookmarkStart w:id="72" w:name="_Toc487136237"/>
+      <w:r>
+        <w:rPr>
+          <w:lang w:val="en-US"/>
+        </w:rPr>
+        <w:t>Separate Content Items</w:t>
+      </w:r>
       <w:bookmarkEnd w:id="71"/>
-    </w:p>
-    <w:p>
-      <w:pPr>
-        <w:rPr>
-          <w:rFonts w:cs="Calibri"/>
-          <w:szCs w:val="22"/>
-          <w:lang w:val="en-US"/>
-        </w:rPr>
-      </w:pPr>
-      <w:r>
-        <w:rPr>
-          <w:rFonts w:cs="Calibri"/>
-          <w:szCs w:val="22"/>
-          <w:lang w:val="en-US"/>
-        </w:rPr>
-        <w:t xml:space="preserve">For button texts and other labels in an application: see ‘Resources’ under ‘Other Patterns’. That does not solve multi-lingual </w:t>
-      </w:r>
-      <w:r>
-        <w:rPr>
-          <w:rFonts w:cs="Calibri"/>
-          <w:szCs w:val="22"/>
-          <w:lang w:val="en-US"/>
-        </w:rPr>
-        <w:t xml:space="preserve">user </w:t>
-      </w:r>
-      <w:r>
-        <w:rPr>
-          <w:rFonts w:cs="Calibri"/>
-          <w:szCs w:val="22"/>
-          <w:lang w:val="en-US"/>
-        </w:rPr>
-        <w:t xml:space="preserve">data, for which </w:t>
-      </w:r>
-      <w:r>
-        <w:rPr>
-          <w:rFonts w:cs="Calibri"/>
-          <w:szCs w:val="22"/>
-          <w:lang w:val="en-US"/>
-        </w:rPr>
-        <w:t>multiple solutions are possible.</w:t>
-      </w:r>
-    </w:p>
-    <w:p>
-      <w:pPr>
-        <w:rPr>
-          <w:rFonts w:cs="Calibri"/>
-          <w:szCs w:val="22"/>
-          <w:lang w:val="en-US"/>
-        </w:rPr>
-      </w:pPr>
-    </w:p>
-    <w:p>
-      <w:pPr>
-        <w:rPr>
-          <w:rFonts w:cs="Calibri"/>
-          <w:color w:val="ED7D31" w:themeColor="accent2"/>
-          <w:szCs w:val="22"/>
-          <w:lang w:val="en-US"/>
-        </w:rPr>
-      </w:pPr>
-      <w:r>
-        <w:rPr>
-          <w:rFonts w:cs="Calibri"/>
-          <w:color w:val="ED7D31" w:themeColor="accent2"/>
-          <w:szCs w:val="22"/>
-          <w:lang w:val="en-US"/>
-        </w:rPr>
-        <w:t>&lt;TODO: Mention: Setting the thread culture rather than custom handling of the current culture. Also: prefer using the culture name as a key in the database directly, rather than a surrogate key. &gt;</w:t>
+      <w:bookmarkEnd w:id="72"/>
+    </w:p>
+    <w:p>
+      <w:pPr>
+        <w:rPr>
+          <w:lang w:val="en-US"/>
+        </w:rPr>
+      </w:pPr>
+      <w:r>
+        <w:rPr>
+          <w:lang w:val="en-US" w:eastAsia="zh-CN"/>
+        </w:rPr>
+        <w:t>O</w:t>
+      </w:r>
+      <w:r>
+        <w:rPr>
+          <w:lang w:val="en-US" w:eastAsia="zh-CN"/>
+        </w:rPr>
+        <w:t xml:space="preserve">ne option </w:t>
+      </w:r>
+      <w:r>
+        <w:rPr>
+          <w:lang w:val="en-US" w:eastAsia="zh-CN"/>
+        </w:rPr>
+        <w:t xml:space="preserve">to support multi-language, </w:t>
+      </w:r>
+      <w:r>
+        <w:rPr>
+          <w:lang w:val="en-US" w:eastAsia="zh-CN"/>
+        </w:rPr>
+        <w:t>is for a content item to be only available in a specific language</w:t>
+      </w:r>
+      <w:r>
+        <w:rPr>
+          <w:lang w:val="en-US" w:eastAsia="zh-CN"/>
+        </w:rPr>
+        <w:t>. That means a different language gets totally separate content items.</w:t>
       </w:r>
     </w:p>
     <w:p>
@@ -17781,52 +17811,141 @@
           <w:lang w:val="en-US"/>
         </w:rPr>
       </w:pPr>
-      <w:bookmarkStart w:id="72" w:name="_Toc487129163"/>
-      <w:bookmarkStart w:id="73" w:name="_Toc487136237"/>
-      <w:r>
-        <w:rPr>
-          <w:lang w:val="en-US"/>
-        </w:rPr>
-        <w:t>Separate Content Items</w:t>
-      </w:r>
-      <w:bookmarkEnd w:id="72"/>
+      <w:bookmarkStart w:id="73" w:name="_Toc487129164"/>
+      <w:bookmarkStart w:id="74" w:name="_Toc487136238"/>
+      <w:r>
+        <w:rPr>
+          <w:lang w:val="en-US"/>
+        </w:rPr>
+        <w:t>Loosely Linked Translation Entities</w:t>
+      </w:r>
       <w:bookmarkEnd w:id="73"/>
-    </w:p>
-    <w:p>
-      <w:pPr>
-        <w:rPr>
-          <w:lang w:val="en-US"/>
-        </w:rPr>
-      </w:pPr>
-      <w:r>
-        <w:rPr>
+      <w:bookmarkEnd w:id="74"/>
+    </w:p>
+    <w:p>
+      <w:pPr>
+        <w:rPr>
+          <w:rFonts w:cs="Calibri"/>
+          <w:szCs w:val="22"/>
+          <w:lang w:val="en-US"/>
+        </w:rPr>
+      </w:pPr>
+      <w:r>
+        <w:rPr>
+          <w:rFonts w:cs="Calibri"/>
+          <w:szCs w:val="22"/>
+          <w:lang w:val="en-US"/>
+        </w:rPr>
+        <w:t>One possible solution is each possble naming / grammar structure to each have a generic entity type, that can be tied to an arbitrary entity:</w:t>
+      </w:r>
+    </w:p>
+    <w:p>
+      <w:pPr>
+        <w:rPr>
+          <w:rFonts w:cs="Calibri"/>
+          <w:szCs w:val="22"/>
+          <w:lang w:val="en-US"/>
+        </w:rPr>
+      </w:pPr>
+    </w:p>
+    <w:p>
+      <w:pPr>
+        <w:ind w:left="852"/>
+        <w:rPr>
+          <w:rFonts w:ascii="Consolas" w:hAnsi="Consolas" w:cs="Consolas"/>
+          <w:sz w:val="18"/>
+          <w:szCs w:val="18"/>
           <w:lang w:val="en-US" w:eastAsia="zh-CN"/>
         </w:rPr>
-        <w:t>O</w:t>
-      </w:r>
-      <w:r>
-        <w:rPr>
+      </w:pPr>
+      <w:r>
+        <w:rPr>
+          <w:rFonts w:ascii="Consolas" w:hAnsi="Consolas" w:cs="Consolas"/>
+          <w:sz w:val="18"/>
+          <w:szCs w:val="18"/>
           <w:lang w:val="en-US" w:eastAsia="zh-CN"/>
         </w:rPr>
-        <w:t xml:space="preserve">ne option </w:t>
-      </w:r>
-      <w:r>
-        <w:rPr>
+        <w:t>NameAndDescription { ID, Name, Description, CultureName, EntityTypeName, EntityID</w:t>
+      </w:r>
+      <w:r>
+        <w:rPr>
+          <w:rFonts w:ascii="Consolas" w:hAnsi="Consolas" w:cs="Consolas"/>
+          <w:sz w:val="18"/>
+          <w:szCs w:val="18"/>
           <w:lang w:val="en-US" w:eastAsia="zh-CN"/>
         </w:rPr>
-        <w:t xml:space="preserve">to support multi-language, </w:t>
-      </w:r>
-      <w:r>
-        <w:rPr>
+        <w:t xml:space="preserve"> </w:t>
+      </w:r>
+      <w:r>
+        <w:rPr>
+          <w:rFonts w:ascii="Consolas" w:hAnsi="Consolas" w:cs="Consolas"/>
+          <w:sz w:val="18"/>
+          <w:szCs w:val="18"/>
           <w:lang w:val="en-US" w:eastAsia="zh-CN"/>
         </w:rPr>
-        <w:t>is for a content item to be only available in a specific language</w:t>
-      </w:r>
-      <w:r>
-        <w:rPr>
+        <w:t>}</w:t>
+      </w:r>
+    </w:p>
+    <w:p>
+      <w:pPr>
+        <w:ind w:left="852"/>
+        <w:rPr>
+          <w:rFonts w:ascii="Consolas" w:hAnsi="Consolas" w:cs="Consolas"/>
+          <w:sz w:val="18"/>
+          <w:szCs w:val="18"/>
+          <w:lang w:val="en-US"/>
+        </w:rPr>
+      </w:pPr>
+      <w:r>
+        <w:rPr>
+          <w:rFonts w:ascii="Consolas" w:hAnsi="Consolas" w:cs="Consolas"/>
+          <w:sz w:val="18"/>
+          <w:szCs w:val="18"/>
           <w:lang w:val="en-US" w:eastAsia="zh-CN"/>
         </w:rPr>
-        <w:t>. That means a different language gets totally separate content items.</w:t>
+        <w:t>SingularAndPlural { ID, Singular, Plural, CultureName, EntityTypeName, EntityID }</w:t>
+      </w:r>
+    </w:p>
+    <w:p>
+      <w:pPr>
+        <w:rPr>
+          <w:rFonts w:cs="Calibri"/>
+          <w:szCs w:val="22"/>
+          <w:lang w:val="en-US"/>
+        </w:rPr>
+      </w:pPr>
+    </w:p>
+    <w:p>
+      <w:pPr>
+        <w:rPr>
+          <w:rFonts w:cs="Calibri"/>
+          <w:szCs w:val="22"/>
+          <w:lang w:val="en-US"/>
+        </w:rPr>
+      </w:pPr>
+      <w:r>
+        <w:rPr>
+          <w:rFonts w:cs="Calibri"/>
+          <w:szCs w:val="22"/>
+          <w:lang w:val="en-US"/>
+        </w:rPr>
+        <w:t xml:space="preserve">The combination { EntityTypeName, EntityID } is a </w:t>
+      </w:r>
+      <w:r>
+        <w:rPr>
+          <w:rFonts w:cs="Calibri"/>
+          <w:szCs w:val="22"/>
+          <w:lang w:val="en-US"/>
+        </w:rPr>
+        <w:t>alternative</w:t>
+      </w:r>
+      <w:r>
+        <w:rPr>
+          <w:rFonts w:cs="Calibri"/>
+          <w:szCs w:val="22"/>
+          <w:lang w:val="en-US"/>
+        </w:rPr>
+        <w:t xml:space="preserve"> key to the entity. This makes the translation item structure is independent on the model it is applied to, which can be a benefit.</w:t>
       </w:r>
     </w:p>
     <w:p>
@@ -17836,161 +17955,16 @@
           <w:lang w:val="en-US"/>
         </w:rPr>
       </w:pPr>
-      <w:bookmarkStart w:id="74" w:name="_Toc487129164"/>
-      <w:bookmarkStart w:id="75" w:name="_Toc487136238"/>
-      <w:r>
-        <w:rPr>
-          <w:lang w:val="en-US"/>
-        </w:rPr>
-        <w:lastRenderedPageBreak/>
-        <w:t>Loosely Linked Translation Entities</w:t>
-      </w:r>
-      <w:bookmarkEnd w:id="74"/>
+      <w:bookmarkStart w:id="75" w:name="_Toc487129165"/>
+      <w:bookmarkStart w:id="76" w:name="_Toc487136239"/>
+      <w:r>
+        <w:rPr>
+          <w:lang w:val="en-US"/>
+        </w:rPr>
+        <w:t>Many Foreign Keys</w:t>
+      </w:r>
       <w:bookmarkEnd w:id="75"/>
-    </w:p>
-    <w:p>
-      <w:pPr>
-        <w:rPr>
-          <w:rFonts w:cs="Calibri"/>
-          <w:szCs w:val="22"/>
-          <w:lang w:val="en-US"/>
-        </w:rPr>
-      </w:pPr>
-      <w:r>
-        <w:rPr>
-          <w:rFonts w:cs="Calibri"/>
-          <w:szCs w:val="22"/>
-          <w:lang w:val="en-US"/>
-        </w:rPr>
-        <w:t>One possible solution is each possble naming / grammar structure to each have a generic entity type, that can be tied to an arbitrary entity:</w:t>
-      </w:r>
-    </w:p>
-    <w:p>
-      <w:pPr>
-        <w:rPr>
-          <w:rFonts w:cs="Calibri"/>
-          <w:szCs w:val="22"/>
-          <w:lang w:val="en-US"/>
-        </w:rPr>
-      </w:pPr>
-    </w:p>
-    <w:p>
-      <w:pPr>
-        <w:ind w:left="852"/>
-        <w:rPr>
-          <w:rFonts w:ascii="Consolas" w:hAnsi="Consolas" w:cs="Consolas"/>
-          <w:sz w:val="18"/>
-          <w:szCs w:val="18"/>
-          <w:lang w:val="en-US" w:eastAsia="zh-CN"/>
-        </w:rPr>
-      </w:pPr>
-      <w:r>
-        <w:rPr>
-          <w:rFonts w:ascii="Consolas" w:hAnsi="Consolas" w:cs="Consolas"/>
-          <w:sz w:val="18"/>
-          <w:szCs w:val="18"/>
-          <w:lang w:val="en-US" w:eastAsia="zh-CN"/>
-        </w:rPr>
-        <w:t>NameAndDescription { ID, Name, Description, CultureName, EntityTypeName, EntityID</w:t>
-      </w:r>
-      <w:r>
-        <w:rPr>
-          <w:rFonts w:ascii="Consolas" w:hAnsi="Consolas" w:cs="Consolas"/>
-          <w:sz w:val="18"/>
-          <w:szCs w:val="18"/>
-          <w:lang w:val="en-US" w:eastAsia="zh-CN"/>
-        </w:rPr>
-        <w:t xml:space="preserve"> </w:t>
-      </w:r>
-      <w:r>
-        <w:rPr>
-          <w:rFonts w:ascii="Consolas" w:hAnsi="Consolas" w:cs="Consolas"/>
-          <w:sz w:val="18"/>
-          <w:szCs w:val="18"/>
-          <w:lang w:val="en-US" w:eastAsia="zh-CN"/>
-        </w:rPr>
-        <w:t>}</w:t>
-      </w:r>
-    </w:p>
-    <w:p>
-      <w:pPr>
-        <w:ind w:left="852"/>
-        <w:rPr>
-          <w:rFonts w:ascii="Consolas" w:hAnsi="Consolas" w:cs="Consolas"/>
-          <w:sz w:val="18"/>
-          <w:szCs w:val="18"/>
-          <w:lang w:val="en-US"/>
-        </w:rPr>
-      </w:pPr>
-      <w:r>
-        <w:rPr>
-          <w:rFonts w:ascii="Consolas" w:hAnsi="Consolas" w:cs="Consolas"/>
-          <w:sz w:val="18"/>
-          <w:szCs w:val="18"/>
-          <w:lang w:val="en-US" w:eastAsia="zh-CN"/>
-        </w:rPr>
-        <w:t>SingularAndPlural { ID, Singular, Plural, CultureName, EntityTypeName, EntityID }</w:t>
-      </w:r>
-    </w:p>
-    <w:p>
-      <w:pPr>
-        <w:rPr>
-          <w:rFonts w:cs="Calibri"/>
-          <w:szCs w:val="22"/>
-          <w:lang w:val="en-US"/>
-        </w:rPr>
-      </w:pPr>
-    </w:p>
-    <w:p>
-      <w:pPr>
-        <w:rPr>
-          <w:rFonts w:cs="Calibri"/>
-          <w:szCs w:val="22"/>
-          <w:lang w:val="en-US"/>
-        </w:rPr>
-      </w:pPr>
-      <w:r>
-        <w:rPr>
-          <w:rFonts w:cs="Calibri"/>
-          <w:szCs w:val="22"/>
-          <w:lang w:val="en-US"/>
-        </w:rPr>
-        <w:t xml:space="preserve">The combination { EntityTypeName, EntityID } is a </w:t>
-      </w:r>
-      <w:r>
-        <w:rPr>
-          <w:rFonts w:cs="Calibri"/>
-          <w:szCs w:val="22"/>
-          <w:lang w:val="en-US"/>
-        </w:rPr>
-        <w:t>alternative</w:t>
-      </w:r>
-      <w:r>
-        <w:rPr>
-          <w:rFonts w:cs="Calibri"/>
-          <w:szCs w:val="22"/>
-          <w:lang w:val="en-US"/>
-        </w:rPr>
-        <w:t xml:space="preserve"> key to the entity. This makes the translation item structure is independent on the model it is applied to, which can be a benefit.</w:t>
-      </w:r>
-    </w:p>
-    <w:p>
-      <w:pPr>
-        <w:pStyle w:val="Heading4"/>
-        <w:rPr>
-          <w:lang w:val="en-US"/>
-        </w:rPr>
-      </w:pPr>
-      <w:bookmarkStart w:id="76" w:name="_Toc487129165"/>
-      <w:bookmarkStart w:id="77" w:name="_Toc487136239"/>
-      <w:r>
-        <w:rPr>
-          <w:lang w:val="en-US"/>
-        </w:rPr>
-        <w:t>Many Foreign Keys</w:t>
-      </w:r>
       <w:bookmarkEnd w:id="76"/>
-      <w:bookmarkEnd w:id="77"/>
     </w:p>
     <w:p>
       <w:pPr>
@@ -18109,8 +18083,8 @@
           <w:lang w:val="en-US"/>
         </w:rPr>
       </w:pPr>
-      <w:bookmarkStart w:id="78" w:name="_Toc487129166"/>
-      <w:bookmarkStart w:id="79" w:name="_Toc487136240"/>
+      <w:bookmarkStart w:id="77" w:name="_Toc487129166"/>
+      <w:bookmarkStart w:id="78" w:name="_Toc487136240"/>
       <w:r>
         <w:rPr>
           <w:lang w:val="en-US"/>
@@ -18123,100 +18097,135 @@
         </w:rPr>
         <w:t xml:space="preserve"> Loosely Linked vs Many Foreign Keys</w:t>
       </w:r>
+      <w:bookmarkEnd w:id="77"/>
       <w:bookmarkEnd w:id="78"/>
+    </w:p>
+    <w:p>
+      <w:pPr>
+        <w:rPr>
+          <w:rFonts w:cs="Calibri"/>
+          <w:szCs w:val="22"/>
+          <w:lang w:val="en-US"/>
+        </w:rPr>
+      </w:pPr>
+      <w:r>
+        <w:rPr>
+          <w:rFonts w:cs="Calibri"/>
+          <w:szCs w:val="22"/>
+          <w:lang w:val="en-US"/>
+        </w:rPr>
+        <w:t>The foreign key solution does have a big benefit over the generic key solution, because ORM’s will cache the entities in memory and be immediately available throught the object graph, even translation items that have not been committed to the database yet. With generic keys, you cannot query the translation items until they are flushed to the database.</w:t>
+      </w:r>
+    </w:p>
+    <w:p>
+      <w:pPr>
+        <w:rPr>
+          <w:rFonts w:cs="Calibri"/>
+          <w:szCs w:val="22"/>
+          <w:lang w:val="en-US"/>
+        </w:rPr>
+      </w:pPr>
+    </w:p>
+    <w:p>
+      <w:pPr>
+        <w:rPr>
+          <w:rFonts w:cs="Calibri"/>
+          <w:szCs w:val="22"/>
+          <w:lang w:val="en-US"/>
+        </w:rPr>
+      </w:pPr>
+      <w:r>
+        <w:rPr>
+          <w:rFonts w:cs="Calibri"/>
+          <w:szCs w:val="22"/>
+          <w:lang w:val="en-US"/>
+        </w:rPr>
+        <w:t xml:space="preserve">To work with non-flushed loosely linked </w:t>
+      </w:r>
+      <w:r>
+        <w:rPr>
+          <w:rFonts w:cs="Calibri"/>
+          <w:szCs w:val="22"/>
+          <w:lang w:val="en-US"/>
+        </w:rPr>
+        <w:t xml:space="preserve">translation items, you would have to do some sort of caching. You could </w:t>
+      </w:r>
+      <w:r>
+        <w:rPr>
+          <w:rFonts w:cs="Calibri"/>
+          <w:szCs w:val="22"/>
+          <w:lang w:val="en-US"/>
+        </w:rPr>
+        <w:t>do the caching</w:t>
+      </w:r>
+      <w:r>
+        <w:rPr>
+          <w:rFonts w:cs="Calibri"/>
+          <w:szCs w:val="22"/>
+          <w:lang w:val="en-US"/>
+        </w:rPr>
+        <w:t xml:space="preserve"> in the repositories / data access layer, but that does increase the logic complexity of your possibly so simple and elegant data access layer. You could also opt to make caching a business logic concern and pass around entity cache objects or translation facades around your business layer, as a substitute for getting them from a repository directly, which would not work for non-flushed (‘uncommitted’) entities.</w:t>
+      </w:r>
+    </w:p>
+    <w:p>
+      <w:pPr>
+        <w:rPr>
+          <w:rFonts w:cs="Calibri"/>
+          <w:szCs w:val="22"/>
+          <w:lang w:val="en-US"/>
+        </w:rPr>
+      </w:pPr>
+    </w:p>
+    <w:p>
+      <w:pPr>
+        <w:rPr>
+          <w:rFonts w:cs="Calibri"/>
+          <w:szCs w:val="22"/>
+          <w:lang w:val="en-US"/>
+        </w:rPr>
+      </w:pPr>
+      <w:r>
+        <w:rPr>
+          <w:rFonts w:cs="Calibri"/>
+          <w:szCs w:val="22"/>
+          <w:lang w:val="en-US"/>
+        </w:rPr>
+        <w:t>A lot of work to use the loosely linked entities. This is not unique to loosely linked translation entities. It is a problem with any alternative key, that non-flushed entities cannot be retrieved with a (LINQ) query.</w:t>
+      </w:r>
+    </w:p>
+    <w:p>
+      <w:pPr>
+        <w:pStyle w:val="Heading3"/>
+        <w:rPr>
+          <w:lang w:val="en-US"/>
+        </w:rPr>
+      </w:pPr>
+      <w:bookmarkStart w:id="79" w:name="_Toc487129167"/>
+      <w:bookmarkStart w:id="80" w:name="_Toc487136241"/>
+      <w:r>
+        <w:rPr>
+          <w:lang w:val="en-US"/>
+        </w:rPr>
+        <w:t>Naming</w:t>
+      </w:r>
       <w:bookmarkEnd w:id="79"/>
-    </w:p>
-    <w:p>
-      <w:pPr>
-        <w:rPr>
-          <w:rFonts w:cs="Calibri"/>
-          <w:szCs w:val="22"/>
-          <w:lang w:val="en-US"/>
-        </w:rPr>
-      </w:pPr>
-      <w:r>
-        <w:rPr>
-          <w:rFonts w:cs="Calibri"/>
-          <w:szCs w:val="22"/>
-          <w:lang w:val="en-US"/>
-        </w:rPr>
-        <w:t>The foreign key solution does have a big benefit over the generic key solution, because ORM’s will cache the entities in memory and be immediately available throught the object graph, even translation items that have not been committed to the database yet. With generic keys, you cannot query the translation items until they are flushed to the database.</w:t>
-      </w:r>
-    </w:p>
-    <w:p>
-      <w:pPr>
-        <w:rPr>
-          <w:rFonts w:cs="Calibri"/>
-          <w:szCs w:val="22"/>
-          <w:lang w:val="en-US"/>
-        </w:rPr>
-      </w:pPr>
-    </w:p>
-    <w:p>
-      <w:pPr>
-        <w:rPr>
-          <w:rFonts w:cs="Calibri"/>
-          <w:szCs w:val="22"/>
-          <w:lang w:val="en-US"/>
-        </w:rPr>
-      </w:pPr>
-      <w:r>
-        <w:rPr>
-          <w:rFonts w:cs="Calibri"/>
-          <w:szCs w:val="22"/>
-          <w:lang w:val="en-US"/>
-        </w:rPr>
-        <w:t xml:space="preserve">To work with non-flushed loosely linked </w:t>
-      </w:r>
-      <w:r>
-        <w:rPr>
-          <w:rFonts w:cs="Calibri"/>
-          <w:szCs w:val="22"/>
-          <w:lang w:val="en-US"/>
-        </w:rPr>
-        <w:t xml:space="preserve">translation items, you would have to do some sort of caching. You could </w:t>
-      </w:r>
-      <w:r>
-        <w:rPr>
-          <w:rFonts w:cs="Calibri"/>
-          <w:szCs w:val="22"/>
-          <w:lang w:val="en-US"/>
-        </w:rPr>
-        <w:t>do the caching</w:t>
-      </w:r>
-      <w:r>
-        <w:rPr>
-          <w:rFonts w:cs="Calibri"/>
-          <w:szCs w:val="22"/>
-          <w:lang w:val="en-US"/>
-        </w:rPr>
-        <w:t xml:space="preserve"> in the repositories / data access layer, but that does increase the logic complexity of your possibly so simple and elegant data access layer. You could also opt to make caching a business logic concern and pass around entity cache objects or translation facades around your business layer, as a substitute for getting them from a repository directly, which would not work for non-flushed (‘uncommitted’) entities.</w:t>
-      </w:r>
-    </w:p>
-    <w:p>
-      <w:pPr>
-        <w:rPr>
-          <w:rFonts w:cs="Calibri"/>
-          <w:szCs w:val="22"/>
-          <w:lang w:val="en-US"/>
-        </w:rPr>
-      </w:pPr>
-    </w:p>
-    <w:p>
-      <w:pPr>
-        <w:rPr>
-          <w:rFonts w:cs="Calibri"/>
-          <w:szCs w:val="22"/>
-          <w:lang w:val="en-US"/>
-        </w:rPr>
-      </w:pPr>
-      <w:r>
-        <w:rPr>
-          <w:rFonts w:cs="Calibri"/>
-          <w:szCs w:val="22"/>
-          <w:lang w:val="en-US"/>
-        </w:rPr>
-        <w:t>A lot of work to use the loosely linked entities. This is not unique to loosely linked translation entities. It is a problem with any alternative key, that non-flushed entities cannot be retrieved with a (LINQ) query.</w:t>
+      <w:bookmarkEnd w:id="80"/>
+    </w:p>
+    <w:p>
+      <w:pPr>
+        <w:rPr>
+          <w:rFonts w:cs="Calibri"/>
+          <w:szCs w:val="22"/>
+          <w:lang w:val="en-US"/>
+        </w:rPr>
+      </w:pPr>
+      <w:r>
+        <w:rPr>
+          <w:rFonts w:cs="Calibri"/>
+          <w:szCs w:val="22"/>
+          <w:lang w:val="en-US"/>
+        </w:rPr>
+        <w:t>See ‘Names’ under ‘Coding Style’.</w:t>
       </w:r>
     </w:p>
     <w:p>
@@ -18226,51 +18235,16 @@
           <w:lang w:val="en-US"/>
         </w:rPr>
       </w:pPr>
-      <w:bookmarkStart w:id="80" w:name="_Toc487129167"/>
-      <w:bookmarkStart w:id="81" w:name="_Toc487136241"/>
-      <w:r>
-        <w:rPr>
-          <w:lang w:val="en-US"/>
-        </w:rPr>
-        <w:t>Naming</w:t>
-      </w:r>
-      <w:bookmarkEnd w:id="80"/>
+      <w:bookmarkStart w:id="81" w:name="_Toc487129168"/>
+      <w:bookmarkStart w:id="82" w:name="_Toc487136242"/>
+      <w:r>
+        <w:rPr>
+          <w:lang w:val="en-US"/>
+        </w:rPr>
+        <w:t>Paging</w:t>
+      </w:r>
       <w:bookmarkEnd w:id="81"/>
-    </w:p>
-    <w:p>
-      <w:pPr>
-        <w:rPr>
-          <w:rFonts w:cs="Calibri"/>
-          <w:szCs w:val="22"/>
-          <w:lang w:val="en-US"/>
-        </w:rPr>
-      </w:pPr>
-      <w:r>
-        <w:rPr>
-          <w:rFonts w:cs="Calibri"/>
-          <w:szCs w:val="22"/>
-          <w:lang w:val="en-US"/>
-        </w:rPr>
-        <w:t>See ‘Names’ under ‘Coding Style’.</w:t>
-      </w:r>
-    </w:p>
-    <w:p>
-      <w:pPr>
-        <w:pStyle w:val="Heading3"/>
-        <w:rPr>
-          <w:lang w:val="en-US"/>
-        </w:rPr>
-      </w:pPr>
-      <w:bookmarkStart w:id="82" w:name="_Toc487129168"/>
-      <w:bookmarkStart w:id="83" w:name="_Toc487136242"/>
-      <w:r>
-        <w:rPr>
-          <w:lang w:val="en-US"/>
-        </w:rPr>
-        <w:t>Paging</w:t>
-      </w:r>
       <w:bookmarkEnd w:id="82"/>
-      <w:bookmarkEnd w:id="83"/>
     </w:p>
     <w:p>
       <w:pPr>
@@ -18313,7 +18287,6 @@
           <w:szCs w:val="22"/>
           <w:lang w:val="en-US"/>
         </w:rPr>
-        <w:lastRenderedPageBreak/>
         <w:t>Throughout the software layering we pass through 1-based page numbers and page count. Our data store may need a first index instead, but we only convert to that number as deeply into the layering as possible.</w:t>
       </w:r>
     </w:p>
@@ -18357,16 +18330,16 @@
           <w:lang w:val="en-US"/>
         </w:rPr>
       </w:pPr>
-      <w:bookmarkStart w:id="84" w:name="_Toc487129169"/>
-      <w:bookmarkStart w:id="85" w:name="_Toc487136243"/>
+      <w:bookmarkStart w:id="83" w:name="_Toc487129169"/>
+      <w:bookmarkStart w:id="84" w:name="_Toc487136243"/>
       <w:r>
         <w:rPr>
           <w:lang w:val="en-US"/>
         </w:rPr>
         <w:t>Parsing</w:t>
       </w:r>
+      <w:bookmarkEnd w:id="83"/>
       <w:bookmarkEnd w:id="84"/>
-      <w:bookmarkEnd w:id="85"/>
     </w:p>
     <w:p>
       <w:pPr>
@@ -18397,16 +18370,16 @@
           <w:lang w:val="en-US"/>
         </w:rPr>
       </w:pPr>
-      <w:bookmarkStart w:id="86" w:name="_Toc487129170"/>
-      <w:bookmarkStart w:id="87" w:name="_Toc487136244"/>
+      <w:bookmarkStart w:id="85" w:name="_Toc487129170"/>
+      <w:bookmarkStart w:id="86" w:name="_Toc487136244"/>
       <w:r>
         <w:rPr>
           <w:lang w:val="en-US"/>
         </w:rPr>
         <w:t>Performance</w:t>
       </w:r>
+      <w:bookmarkEnd w:id="85"/>
       <w:bookmarkEnd w:id="86"/>
-      <w:bookmarkEnd w:id="87"/>
     </w:p>
     <w:p>
       <w:pPr>
@@ -18552,103 +18525,103 @@
           <w:lang w:val="en-US"/>
         </w:rPr>
       </w:pPr>
-      <w:bookmarkStart w:id="88" w:name="_Toc487129171"/>
-      <w:bookmarkStart w:id="89" w:name="_Toc487136245"/>
+      <w:bookmarkStart w:id="87" w:name="_Toc487129171"/>
+      <w:bookmarkStart w:id="88" w:name="_Toc487136245"/>
       <w:r>
         <w:rPr>
           <w:lang w:val="en-US"/>
         </w:rPr>
         <w:t>Persistence</w:t>
       </w:r>
+      <w:bookmarkEnd w:id="87"/>
       <w:bookmarkEnd w:id="88"/>
+    </w:p>
+    <w:p>
+      <w:pPr>
+        <w:rPr>
+          <w:rFonts w:cs="Calibri"/>
+          <w:szCs w:val="22"/>
+          <w:lang w:val="en-US"/>
+        </w:rPr>
+      </w:pPr>
+      <w:r>
+        <w:rPr>
+          <w:rFonts w:cs="Calibri"/>
+          <w:szCs w:val="22"/>
+          <w:lang w:val="en-US"/>
+        </w:rPr>
+        <w:t>To access a data store (usually a database), Framework.Persistence will be used. Through that framework you can access data using different underlying persistence technologies, such as NHibernate and Entity Framework or even flat files or XML. The framework gives you a single interfacing regardless of the underlying persistence technology, loosely coupling the business logic and front-ends from the way you store your data.</w:t>
+      </w:r>
+    </w:p>
+    <w:p>
+      <w:pPr>
+        <w:rPr>
+          <w:rFonts w:cs="Calibri"/>
+          <w:szCs w:val="22"/>
+          <w:lang w:val="en-US"/>
+        </w:rPr>
+      </w:pPr>
+    </w:p>
+    <w:p>
+      <w:pPr>
+        <w:rPr>
+          <w:rFonts w:cs="Calibri"/>
+          <w:szCs w:val="22"/>
+          <w:lang w:val="en-US"/>
+        </w:rPr>
+      </w:pPr>
+      <w:r>
+        <w:rPr>
+          <w:rFonts w:cs="Calibri"/>
+          <w:szCs w:val="22"/>
+          <w:lang w:val="en-US"/>
+        </w:rPr>
+        <w:t>The main interface of the framework is IContext.</w:t>
+      </w:r>
+    </w:p>
+    <w:p>
+      <w:pPr>
+        <w:rPr>
+          <w:rFonts w:cs="Calibri"/>
+          <w:szCs w:val="22"/>
+          <w:lang w:val="en-US"/>
+        </w:rPr>
+      </w:pPr>
+    </w:p>
+    <w:p>
+      <w:pPr>
+        <w:rPr>
+          <w:rFonts w:cs="Calibri"/>
+          <w:szCs w:val="22"/>
+          <w:lang w:val="en-US"/>
+        </w:rPr>
+      </w:pPr>
+      <w:r>
+        <w:rPr>
+          <w:rFonts w:cs="Calibri"/>
+          <w:szCs w:val="22"/>
+          <w:lang w:val="en-US"/>
+        </w:rPr>
+        <w:t>See also: ‘ORM’.</w:t>
+      </w:r>
+    </w:p>
+    <w:p>
+      <w:pPr>
+        <w:pStyle w:val="Heading3"/>
+        <w:rPr>
+          <w:lang w:val="en-US"/>
+        </w:rPr>
+      </w:pPr>
+      <w:bookmarkStart w:id="89" w:name="_Toc487129172"/>
+      <w:bookmarkStart w:id="90" w:name="_Toc487136246"/>
+      <w:r>
+        <w:rPr>
+          <w:lang w:val="en-US"/>
+        </w:rPr>
+        <w:t>Platform Compatibility</w:t>
+      </w:r>
       <w:bookmarkEnd w:id="89"/>
-    </w:p>
-    <w:p>
-      <w:pPr>
-        <w:rPr>
-          <w:rFonts w:cs="Calibri"/>
-          <w:szCs w:val="22"/>
-          <w:lang w:val="en-US"/>
-        </w:rPr>
-      </w:pPr>
-      <w:r>
-        <w:rPr>
-          <w:rFonts w:cs="Calibri"/>
-          <w:szCs w:val="22"/>
-          <w:lang w:val="en-US"/>
-        </w:rPr>
-        <w:t>To access a data store (usually a database), Framework.Persistence will be used. Through that framework you can access data using different underlying persistence technologies, such as NHibernate and Entity Framework or even flat files or XML. The framework gives you a single interfacing regardless of the underlying persistence technology, loosely coupling the business logic and front-ends from the way you store your data.</w:t>
-      </w:r>
-    </w:p>
-    <w:p>
-      <w:pPr>
-        <w:rPr>
-          <w:rFonts w:cs="Calibri"/>
-          <w:szCs w:val="22"/>
-          <w:lang w:val="en-US"/>
-        </w:rPr>
-      </w:pPr>
-    </w:p>
-    <w:p>
-      <w:pPr>
-        <w:rPr>
-          <w:rFonts w:cs="Calibri"/>
-          <w:szCs w:val="22"/>
-          <w:lang w:val="en-US"/>
-        </w:rPr>
-      </w:pPr>
-      <w:r>
-        <w:rPr>
-          <w:rFonts w:cs="Calibri"/>
-          <w:szCs w:val="22"/>
-          <w:lang w:val="en-US"/>
-        </w:rPr>
-        <w:t>The main interface of the framework is IContext.</w:t>
-      </w:r>
-    </w:p>
-    <w:p>
-      <w:pPr>
-        <w:rPr>
-          <w:rFonts w:cs="Calibri"/>
-          <w:szCs w:val="22"/>
-          <w:lang w:val="en-US"/>
-        </w:rPr>
-      </w:pPr>
-    </w:p>
-    <w:p>
-      <w:pPr>
-        <w:rPr>
-          <w:rFonts w:cs="Calibri"/>
-          <w:szCs w:val="22"/>
-          <w:lang w:val="en-US"/>
-        </w:rPr>
-      </w:pPr>
-      <w:r>
-        <w:rPr>
-          <w:rFonts w:cs="Calibri"/>
-          <w:szCs w:val="22"/>
-          <w:lang w:val="en-US"/>
-        </w:rPr>
-        <w:t>See also: ‘ORM’.</w:t>
-      </w:r>
-    </w:p>
-    <w:p>
-      <w:pPr>
-        <w:pStyle w:val="Heading3"/>
-        <w:rPr>
-          <w:lang w:val="en-US"/>
-        </w:rPr>
-      </w:pPr>
-      <w:bookmarkStart w:id="90" w:name="_Toc487129172"/>
-      <w:bookmarkStart w:id="91" w:name="_Toc487136246"/>
-      <w:r>
-        <w:rPr>
-          <w:lang w:val="en-US"/>
-        </w:rPr>
-        <w:t>Platform Compatibility</w:t>
-      </w:r>
       <w:bookmarkEnd w:id="90"/>
-      <w:bookmarkEnd w:id="91"/>
     </w:p>
     <w:p>
       <w:pPr>
@@ -18679,50 +18652,49 @@
           <w:lang w:val="en-US"/>
         </w:rPr>
       </w:pPr>
-      <w:bookmarkStart w:id="92" w:name="_Toc487129173"/>
-      <w:bookmarkStart w:id="93" w:name="_Toc487136247"/>
+      <w:bookmarkStart w:id="91" w:name="_Toc487129173"/>
+      <w:bookmarkStart w:id="92" w:name="_Toc487136247"/>
       <w:r>
         <w:rPr>
           <w:lang w:val="en-US"/>
         </w:rPr>
         <w:t>Reflection</w:t>
       </w:r>
+      <w:bookmarkEnd w:id="91"/>
       <w:bookmarkEnd w:id="92"/>
+    </w:p>
+    <w:p>
+      <w:pPr>
+        <w:rPr>
+          <w:color w:val="ED7D31" w:themeColor="accent2"/>
+          <w:lang w:val="en-US"/>
+        </w:rPr>
+      </w:pPr>
+      <w:r>
+        <w:rPr>
+          <w:color w:val="ED7D31" w:themeColor="accent2"/>
+          <w:lang w:val="en-US"/>
+        </w:rPr>
+        <w:t>&lt;TODO: You might go into the important utilities we have in the JJ.Framework and basics of System.Reflection including tips of when to use reflection. The use of the ReflectionCache.&gt;</w:t>
+      </w:r>
+    </w:p>
+    <w:p>
+      <w:pPr>
+        <w:pStyle w:val="Heading3"/>
+        <w:rPr>
+          <w:lang w:val="en-US"/>
+        </w:rPr>
+      </w:pPr>
+      <w:bookmarkStart w:id="93" w:name="_Toc487129174"/>
+      <w:bookmarkStart w:id="94" w:name="_Toc487136248"/>
+      <w:r>
+        <w:rPr>
+          <w:lang w:val="en-US"/>
+        </w:rPr>
+        <w:t>Scheduling</w:t>
+      </w:r>
       <w:bookmarkEnd w:id="93"/>
-    </w:p>
-    <w:p>
-      <w:pPr>
-        <w:rPr>
-          <w:color w:val="ED7D31" w:themeColor="accent2"/>
-          <w:lang w:val="en-US"/>
-        </w:rPr>
-      </w:pPr>
-      <w:r>
-        <w:rPr>
-          <w:color w:val="ED7D31" w:themeColor="accent2"/>
-          <w:lang w:val="en-US"/>
-        </w:rPr>
-        <w:t>&lt;TODO: You might go into the important utilities we have in the JJ.Framework and basics of System.Reflection including tips of when to use reflection. The use of the ReflectionCache.&gt;</w:t>
-      </w:r>
-    </w:p>
-    <w:p>
-      <w:pPr>
-        <w:pStyle w:val="Heading3"/>
-        <w:rPr>
-          <w:lang w:val="en-US"/>
-        </w:rPr>
-      </w:pPr>
-      <w:bookmarkStart w:id="94" w:name="_Toc487129174"/>
-      <w:bookmarkStart w:id="95" w:name="_Toc487136248"/>
-      <w:r>
-        <w:rPr>
-          <w:lang w:val="en-US"/>
-        </w:rPr>
-        <w:lastRenderedPageBreak/>
-        <w:t>Scheduling</w:t>
-      </w:r>
       <w:bookmarkEnd w:id="94"/>
-      <w:bookmarkEnd w:id="95"/>
     </w:p>
     <w:p>
       <w:pPr>
@@ -18827,16 +18799,16 @@
           <w:lang w:val="en-US"/>
         </w:rPr>
       </w:pPr>
-      <w:bookmarkStart w:id="96" w:name="_Toc487129175"/>
-      <w:bookmarkStart w:id="97" w:name="_Toc487136249"/>
+      <w:bookmarkStart w:id="95" w:name="_Toc487129175"/>
+      <w:bookmarkStart w:id="96" w:name="_Toc487136249"/>
       <w:r>
         <w:rPr>
           <w:lang w:val="en-US"/>
         </w:rPr>
         <w:t>Security</w:t>
       </w:r>
+      <w:bookmarkEnd w:id="95"/>
       <w:bookmarkEnd w:id="96"/>
-      <w:bookmarkEnd w:id="97"/>
     </w:p>
     <w:p>
       <w:pPr>
@@ -19206,7 +19178,6 @@
         <w:rPr>
           <w:lang w:val="en-US"/>
         </w:rPr>
-        <w:lastRenderedPageBreak/>
         <w:t>I</w:t>
       </w:r>
       <w:r>
@@ -19705,6 +19676,357 @@
         </w:rPr>
         <w:t>}</w:t>
       </w:r>
+    </w:p>
+    <w:p>
+      <w:pPr>
+        <w:pStyle w:val="Heading4"/>
+        <w:rPr>
+          <w:lang w:val="en-US"/>
+        </w:rPr>
+      </w:pPr>
+      <w:r>
+        <w:rPr>
+          <w:lang w:val="en-US"/>
+        </w:rPr>
+        <w:t>User Rights Models</w:t>
+      </w:r>
+    </w:p>
+    <w:p>
+      <w:pPr>
+        <w:rPr>
+          <w:lang w:val="en-US"/>
+        </w:rPr>
+      </w:pPr>
+      <w:r>
+        <w:rPr>
+          <w:lang w:val="en-US"/>
+        </w:rPr>
+        <w:t>There are several ways you can subdivide your use rights to your application or system. None of them are silver bullets. They are all just options. The lists below indicate things a user could be separately granted or denied access to.</w:t>
+      </w:r>
+    </w:p>
+    <w:p>
+      <w:pPr>
+        <w:pStyle w:val="Heading5"/>
+        <w:rPr>
+          <w:lang w:val="en-US"/>
+        </w:rPr>
+      </w:pPr>
+      <w:r>
+        <w:rPr>
+          <w:lang w:val="en-US"/>
+        </w:rPr>
+        <w:t>Organize by Entity and CRUD</w:t>
+      </w:r>
+    </w:p>
+    <w:p>
+      <w:pPr>
+        <w:rPr>
+          <w:lang w:val="en-US"/>
+        </w:rPr>
+      </w:pPr>
+      <w:r>
+        <w:rPr>
+          <w:lang w:val="en-US"/>
+        </w:rPr>
+        <w:t>Order List</w:t>
+      </w:r>
+    </w:p>
+    <w:p>
+      <w:pPr>
+        <w:rPr>
+          <w:lang w:val="en-US"/>
+        </w:rPr>
+      </w:pPr>
+      <w:r>
+        <w:rPr>
+          <w:lang w:val="en-US"/>
+        </w:rPr>
+        <w:t>Order Read</w:t>
+      </w:r>
+    </w:p>
+    <w:p>
+      <w:pPr>
+        <w:rPr>
+          <w:lang w:val="en-US"/>
+        </w:rPr>
+      </w:pPr>
+      <w:r>
+        <w:rPr>
+          <w:lang w:val="en-US"/>
+        </w:rPr>
+        <w:t>Order Insert</w:t>
+      </w:r>
+    </w:p>
+    <w:p>
+      <w:pPr>
+        <w:rPr>
+          <w:lang w:val="en-US"/>
+        </w:rPr>
+      </w:pPr>
+      <w:r>
+        <w:rPr>
+          <w:lang w:val="en-US"/>
+        </w:rPr>
+        <w:t>Order Delete</w:t>
+      </w:r>
+    </w:p>
+    <w:p>
+      <w:pPr>
+        <w:rPr>
+          <w:lang w:val="en-US"/>
+        </w:rPr>
+      </w:pPr>
+      <w:r>
+        <w:rPr>
+          <w:lang w:val="en-US"/>
+        </w:rPr>
+        <w:t>Order Execute</w:t>
+      </w:r>
+    </w:p>
+    <w:p>
+      <w:pPr>
+        <w:rPr>
+          <w:lang w:val="en-US"/>
+        </w:rPr>
+      </w:pPr>
+      <w:r>
+        <w:rPr>
+          <w:lang w:val="en-US"/>
+        </w:rPr>
+        <w:t>Product List</w:t>
+      </w:r>
+    </w:p>
+    <w:p>
+      <w:pPr>
+        <w:rPr>
+          <w:lang w:val="en-US"/>
+        </w:rPr>
+      </w:pPr>
+      <w:r>
+        <w:rPr>
+          <w:lang w:val="en-US"/>
+        </w:rPr>
+        <w:t>Product Read</w:t>
+      </w:r>
+    </w:p>
+    <w:p>
+      <w:pPr>
+        <w:rPr>
+          <w:lang w:val="en-US"/>
+        </w:rPr>
+      </w:pPr>
+      <w:r>
+        <w:rPr>
+          <w:lang w:val="en-US"/>
+        </w:rPr>
+        <w:t>Product Insert</w:t>
+      </w:r>
+    </w:p>
+    <w:p>
+      <w:pPr>
+        <w:rPr>
+          <w:lang w:val="en-US"/>
+        </w:rPr>
+      </w:pPr>
+      <w:r>
+        <w:rPr>
+          <w:lang w:val="en-US"/>
+        </w:rPr>
+        <w:t>Product Delete</w:t>
+      </w:r>
+    </w:p>
+    <w:p>
+      <w:pPr>
+        <w:rPr>
+          <w:lang w:val="en-US"/>
+        </w:rPr>
+      </w:pPr>
+      <w:r>
+        <w:rPr>
+          <w:lang w:val="en-US"/>
+        </w:rPr>
+        <w:t>Product Execute</w:t>
+      </w:r>
+    </w:p>
+    <w:p>
+      <w:pPr>
+        <w:rPr>
+          <w:lang w:val="en-US"/>
+        </w:rPr>
+      </w:pPr>
+    </w:p>
+    <w:p>
+      <w:pPr>
+        <w:rPr>
+          <w:lang w:val="en-US"/>
+        </w:rPr>
+      </w:pPr>
+      <w:r>
+        <w:rPr>
+          <w:lang w:val="en-US"/>
+        </w:rPr>
+        <w:t xml:space="preserve">Do note that this subdivision could lead to a massive amount of securables that you do </w:t>
+      </w:r>
+      <w:r>
+        <w:rPr>
+          <w:lang w:val="en-US"/>
+        </w:rPr>
+        <w:t>not even need. It may seem flexible, but might also be poorly overviewable and a pain to maintain. Consider other models of user rights.</w:t>
+      </w:r>
+    </w:p>
+    <w:p>
+      <w:pPr>
+        <w:pStyle w:val="Heading5"/>
+        <w:rPr>
+          <w:lang w:val="en-US"/>
+        </w:rPr>
+      </w:pPr>
+      <w:r>
+        <w:rPr>
+          <w:lang w:val="en-US"/>
+        </w:rPr>
+        <w:t>Organize by Access Level</w:t>
+      </w:r>
+    </w:p>
+    <w:p>
+      <w:pPr>
+        <w:rPr>
+          <w:lang w:val="en-US"/>
+        </w:rPr>
+      </w:pPr>
+      <w:r>
+        <w:rPr>
+          <w:lang w:val="en-US"/>
+        </w:rPr>
+        <w:t>Visitor</w:t>
+      </w:r>
+    </w:p>
+    <w:p>
+      <w:pPr>
+        <w:rPr>
+          <w:lang w:val="en-US"/>
+        </w:rPr>
+      </w:pPr>
+      <w:r>
+        <w:rPr>
+          <w:lang w:val="en-US"/>
+        </w:rPr>
+        <w:t>User</w:t>
+      </w:r>
+    </w:p>
+    <w:p>
+      <w:pPr>
+        <w:rPr>
+          <w:lang w:val="en-US"/>
+        </w:rPr>
+      </w:pPr>
+      <w:r>
+        <w:rPr>
+          <w:lang w:val="en-US"/>
+        </w:rPr>
+        <w:t>Admin</w:t>
+      </w:r>
+    </w:p>
+    <w:p>
+      <w:pPr>
+        <w:rPr>
+          <w:lang w:val="en-US"/>
+        </w:rPr>
+      </w:pPr>
+      <w:r>
+        <w:rPr>
+          <w:lang w:val="en-US"/>
+        </w:rPr>
+        <w:t>Super Admin</w:t>
+      </w:r>
+    </w:p>
+    <w:p>
+      <w:pPr>
+        <w:pStyle w:val="Heading5"/>
+        <w:rPr>
+          <w:lang w:val="en-US"/>
+        </w:rPr>
+      </w:pPr>
+      <w:r>
+        <w:rPr>
+          <w:lang w:val="en-US"/>
+        </w:rPr>
+        <w:t>Access Yes or No</w:t>
+      </w:r>
+    </w:p>
+    <w:p>
+      <w:pPr>
+        <w:rPr>
+          <w:lang w:val="en-US"/>
+        </w:rPr>
+      </w:pPr>
+      <w:r>
+        <w:rPr>
+          <w:lang w:val="en-US"/>
+        </w:rPr>
+        <w:t xml:space="preserve">Being allowed or disallowed </w:t>
+      </w:r>
+      <w:r>
+        <w:rPr>
+          <w:lang w:val="en-US"/>
+        </w:rPr>
+        <w:t>access to an application, with no futher subdivision in securables.</w:t>
+      </w:r>
+    </w:p>
+    <w:p>
+      <w:pPr>
+        <w:pStyle w:val="Heading5"/>
+        <w:rPr>
+          <w:lang w:val="en-US"/>
+        </w:rPr>
+      </w:pPr>
+      <w:r>
+        <w:rPr>
+          <w:lang w:val="en-US"/>
+        </w:rPr>
+        <w:t>Organize by Feature</w:t>
+      </w:r>
+    </w:p>
+    <w:p>
+      <w:pPr>
+        <w:rPr>
+          <w:lang w:val="en-US"/>
+        </w:rPr>
+      </w:pPr>
+      <w:r>
+        <w:rPr>
+          <w:lang w:val="en-US"/>
+        </w:rPr>
+        <w:t>Ordering</w:t>
+      </w:r>
+    </w:p>
+    <w:p>
+      <w:pPr>
+        <w:rPr>
+          <w:lang w:val="en-US"/>
+        </w:rPr>
+      </w:pPr>
+      <w:r>
+        <w:rPr>
+          <w:lang w:val="en-US"/>
+        </w:rPr>
+        <w:t>Email Campaigns</w:t>
+      </w:r>
+    </w:p>
+    <w:p>
+      <w:pPr>
+        <w:rPr>
+          <w:lang w:val="en-US"/>
+        </w:rPr>
+      </w:pPr>
+      <w:r>
+        <w:rPr>
+          <w:lang w:val="en-US"/>
+        </w:rPr>
+        <w:t>Calculation Module</w:t>
+      </w:r>
+      <w:bookmarkStart w:id="97" w:name="_GoBack"/>
+      <w:bookmarkEnd w:id="97"/>
     </w:p>
     <w:p>
       <w:pPr>
@@ -19762,6 +20084,87 @@
         <w:rPr>
           <w:lang w:val="en-US"/>
         </w:rPr>
+        <w:t>Styling</w:t>
+      </w:r>
+    </w:p>
+    <w:p>
+      <w:pPr>
+        <w:rPr>
+          <w:lang w:val="en-US"/>
+        </w:rPr>
+      </w:pPr>
+      <w:r>
+        <w:rPr>
+          <w:lang w:val="en-US"/>
+        </w:rPr>
+        <w:t>Possible API’s:</w:t>
+      </w:r>
+    </w:p>
+    <w:p>
+      <w:pPr>
+        <w:pStyle w:val="ListParagraph"/>
+        <w:numPr>
+          <w:ilvl w:val="0"/>
+          <w:numId w:val="12"/>
+        </w:numPr>
+        <w:rPr>
+          <w:lang w:val="en-US"/>
+        </w:rPr>
+      </w:pPr>
+      <w:r>
+        <w:rPr>
+          <w:lang w:val="en-US"/>
+        </w:rPr>
+        <w:t>CSS</w:t>
+      </w:r>
+    </w:p>
+    <w:p>
+      <w:pPr>
+        <w:pStyle w:val="ListParagraph"/>
+        <w:numPr>
+          <w:ilvl w:val="0"/>
+          <w:numId w:val="12"/>
+        </w:numPr>
+        <w:rPr>
+          <w:lang w:val="en-US"/>
+        </w:rPr>
+      </w:pPr>
+      <w:r>
+        <w:rPr>
+          <w:lang w:val="en-US"/>
+        </w:rPr>
+        <w:t>Less</w:t>
+      </w:r>
+    </w:p>
+    <w:p>
+      <w:pPr>
+        <w:pStyle w:val="ListParagraph"/>
+        <w:numPr>
+          <w:ilvl w:val="0"/>
+          <w:numId w:val="12"/>
+        </w:numPr>
+        <w:rPr>
+          <w:lang w:val="en-US"/>
+        </w:rPr>
+      </w:pPr>
+      <w:r>
+        <w:rPr>
+          <w:lang w:val="en-US"/>
+        </w:rPr>
+        <w:t>Gulp</w:t>
+      </w:r>
+    </w:p>
+    <w:p>
+      <w:pPr>
+        <w:pStyle w:val="Heading3"/>
+        <w:rPr>
+          <w:lang w:val="en-US"/>
+        </w:rPr>
+      </w:pPr>
+      <w:r>
+        <w:rPr>
+          <w:lang w:val="en-US"/>
+        </w:rPr>
         <w:t>Text Processing</w:t>
       </w:r>
       <w:bookmarkEnd w:id="100"/>
@@ -19795,7 +20198,6 @@
         <w:rPr>
           <w:lang w:val="en-US"/>
         </w:rPr>
-        <w:lastRenderedPageBreak/>
         <w:t>Transactions</w:t>
       </w:r>
       <w:bookmarkEnd w:id="102"/>
@@ -20140,15 +20542,7 @@
           <w:color w:val="ED7D31" w:themeColor="accent2"/>
           <w:lang w:val="en-US"/>
         </w:rPr>
-        <w:t xml:space="preserve">&lt;TODO: Make a final text out of these preliminary texts. User Interfaces have a ton of ways to implement them. Especially due to the large amount of different presentation technologies that exist. But I like to keep a little independence from specific presentation technologies, by at least abstracting my views to view models, which are just simple DTO objects that describe the data that is shown on screen. More such patterns can be found under ‘Presentation Patterns’. ViewModels can then be applied to your UserControls, cshtml, exposed through </w:t>
-      </w:r>
-      <w:r>
-        <w:rPr>
-          <w:color w:val="ED7D31" w:themeColor="accent2"/>
-          <w:lang w:val="en-US"/>
-        </w:rPr>
-        <w:lastRenderedPageBreak/>
-        <w:t>Web API’s or consumed as json in JavaScript UI’s. Creating a ViewModel can be independent on the specific presentation technology you use. This is just a handful of choices you could make regarding your UI.</w:t>
+        <w:t>&lt;TODO: Make a final text out of these preliminary texts. User Interfaces have a ton of ways to implement them. Especially due to the large amount of different presentation technologies that exist. But I like to keep a little independence from specific presentation technologies, by at least abstracting my views to view models, which are just simple DTO objects that describe the data that is shown on screen. More such patterns can be found under ‘Presentation Patterns’. ViewModels can then be applied to your UserControls, cshtml, exposed through Web API’s or consumed as json in JavaScript UI’s. Creating a ViewModel can be independent on the specific presentation technology you use. This is just a handful of choices you could make regarding your UI.</w:t>
       </w:r>
       <w:r>
         <w:rPr>
@@ -27359,7 +27753,7 @@
 </file>
 
 <file path=customXml/itemProps1.xml><?xml version="1.0" encoding="utf-8"?>
-<ds:datastoreItem xmlns:ds="http://schemas.openxmlformats.org/officeDocument/2006/customXml" ds:itemID="{959E5C8C-683D-489B-B1F1-F2AAF14C4B5D}">
+<ds:datastoreItem xmlns:ds="http://schemas.openxmlformats.org/officeDocument/2006/customXml" ds:itemID="{FB577D6A-4BDB-43CF-8ABF-DEF1E7264C19}">
   <ds:schemaRefs>
     <ds:schemaRef ds:uri="http://schemas.openxmlformats.org/officeDocument/2006/bibliography"/>
   </ds:schemaRefs>

</xml_diff>

<commit_message>
* Reference Architecture: Remove pdf versions since they are no longer maintained. * CollectionExtensions_Recursive: now handles circularities gracefully. The IList variation should now actually be faster than the IEnumerable variations. All neatly unit tested. * JJ.Framework.Converrsions.SimpleTypeConverter: Put these common conversions in a central place instead of spread around. * JJ.Framework.Data: Use callerMemberName in RepositoryMethodNotImplementedException. IContext.Flush: Add (important) summary. * Exceptions: Some additions and trivial things. * SimpleFileProcessControl/Form: Do positioning in C#, because WinForms docking and anchoring seems to keep messing up positioning under DPI scaling. * JJGetImplementations: Now looks at indirect base classes too. * SaveText tests: Catch WebException to Assert.Inconclusive if web service not running. * Trivial C#7 refactorings.
</commit_message>
<xml_diff>
--- a/Architecture/Aspects.docx
+++ b/Architecture/Aspects.docx
@@ -17945,7 +17945,7 @@
           <w:szCs w:val="22"/>
           <w:lang w:val="en-US"/>
         </w:rPr>
-        <w:t xml:space="preserve"> key to the entity. This makes the translation item structure is independent on the model it is applied to, which can be a benefit.</w:t>
+        <w:t xml:space="preserve"> key to the entity. This makes the translation item structure independent on the model it is applied to, which can be a benefit.</w:t>
       </w:r>
     </w:p>
     <w:p>
@@ -18065,7 +18065,17 @@
           <w:szCs w:val="22"/>
           <w:lang w:val="en-US"/>
         </w:rPr>
-        <w:t>A downside of that is that the table structure is dependent on the domain model you applied it to. This can be a problem if you want your translation structure to be very isolated from the other business domains or used by business domains that you do not develop yourself. It really depends on your requirements wh</w:t>
+        <w:t>A downside of that is that the table structure is depende</w:t>
+      </w:r>
+      <w:bookmarkStart w:id="77" w:name="_GoBack"/>
+      <w:bookmarkEnd w:id="77"/>
+      <w:r>
+        <w:rPr>
+          <w:rFonts w:cs="Calibri"/>
+          <w:szCs w:val="22"/>
+          <w:lang w:val="en-US"/>
+        </w:rPr>
+        <w:t>nt on the domain model you applied it to. This can be a problem if you want your translation structure to be very isolated from the other business domains or used by business domains that you do not develop yourself. It really depends on your requirements wh</w:t>
       </w:r>
       <w:r>
         <w:rPr>
@@ -18083,8 +18093,8 @@
           <w:lang w:val="en-US"/>
         </w:rPr>
       </w:pPr>
-      <w:bookmarkStart w:id="77" w:name="_Toc487129166"/>
-      <w:bookmarkStart w:id="78" w:name="_Toc487136240"/>
+      <w:bookmarkStart w:id="78" w:name="_Toc487129166"/>
+      <w:bookmarkStart w:id="79" w:name="_Toc487136240"/>
       <w:r>
         <w:rPr>
           <w:lang w:val="en-US"/>
@@ -18097,8 +18107,8 @@
         </w:rPr>
         <w:t xml:space="preserve"> Loosely Linked vs Many Foreign Keys</w:t>
       </w:r>
-      <w:bookmarkEnd w:id="77"/>
       <w:bookmarkEnd w:id="78"/>
+      <w:bookmarkEnd w:id="79"/>
     </w:p>
     <w:p>
       <w:pPr>
@@ -18200,16 +18210,16 @@
           <w:lang w:val="en-US"/>
         </w:rPr>
       </w:pPr>
-      <w:bookmarkStart w:id="79" w:name="_Toc487129167"/>
-      <w:bookmarkStart w:id="80" w:name="_Toc487136241"/>
+      <w:bookmarkStart w:id="80" w:name="_Toc487129167"/>
+      <w:bookmarkStart w:id="81" w:name="_Toc487136241"/>
       <w:r>
         <w:rPr>
           <w:lang w:val="en-US"/>
         </w:rPr>
         <w:t>Naming</w:t>
       </w:r>
-      <w:bookmarkEnd w:id="79"/>
       <w:bookmarkEnd w:id="80"/>
+      <w:bookmarkEnd w:id="81"/>
     </w:p>
     <w:p>
       <w:pPr>
@@ -18235,16 +18245,16 @@
           <w:lang w:val="en-US"/>
         </w:rPr>
       </w:pPr>
-      <w:bookmarkStart w:id="81" w:name="_Toc487129168"/>
-      <w:bookmarkStart w:id="82" w:name="_Toc487136242"/>
+      <w:bookmarkStart w:id="82" w:name="_Toc487129168"/>
+      <w:bookmarkStart w:id="83" w:name="_Toc487136242"/>
       <w:r>
         <w:rPr>
           <w:lang w:val="en-US"/>
         </w:rPr>
         <w:t>Paging</w:t>
       </w:r>
-      <w:bookmarkEnd w:id="81"/>
       <w:bookmarkEnd w:id="82"/>
+      <w:bookmarkEnd w:id="83"/>
     </w:p>
     <w:p>
       <w:pPr>
@@ -18330,16 +18340,16 @@
           <w:lang w:val="en-US"/>
         </w:rPr>
       </w:pPr>
-      <w:bookmarkStart w:id="83" w:name="_Toc487129169"/>
-      <w:bookmarkStart w:id="84" w:name="_Toc487136243"/>
+      <w:bookmarkStart w:id="84" w:name="_Toc487129169"/>
+      <w:bookmarkStart w:id="85" w:name="_Toc487136243"/>
       <w:r>
         <w:rPr>
           <w:lang w:val="en-US"/>
         </w:rPr>
         <w:t>Parsing</w:t>
       </w:r>
-      <w:bookmarkEnd w:id="83"/>
       <w:bookmarkEnd w:id="84"/>
+      <w:bookmarkEnd w:id="85"/>
     </w:p>
     <w:p>
       <w:pPr>
@@ -18370,16 +18380,16 @@
           <w:lang w:val="en-US"/>
         </w:rPr>
       </w:pPr>
-      <w:bookmarkStart w:id="85" w:name="_Toc487129170"/>
-      <w:bookmarkStart w:id="86" w:name="_Toc487136244"/>
+      <w:bookmarkStart w:id="86" w:name="_Toc487129170"/>
+      <w:bookmarkStart w:id="87" w:name="_Toc487136244"/>
       <w:r>
         <w:rPr>
           <w:lang w:val="en-US"/>
         </w:rPr>
         <w:t>Performance</w:t>
       </w:r>
-      <w:bookmarkEnd w:id="85"/>
       <w:bookmarkEnd w:id="86"/>
+      <w:bookmarkEnd w:id="87"/>
     </w:p>
     <w:p>
       <w:pPr>
@@ -18525,16 +18535,16 @@
           <w:lang w:val="en-US"/>
         </w:rPr>
       </w:pPr>
-      <w:bookmarkStart w:id="87" w:name="_Toc487129171"/>
-      <w:bookmarkStart w:id="88" w:name="_Toc487136245"/>
+      <w:bookmarkStart w:id="88" w:name="_Toc487129171"/>
+      <w:bookmarkStart w:id="89" w:name="_Toc487136245"/>
       <w:r>
         <w:rPr>
           <w:lang w:val="en-US"/>
         </w:rPr>
         <w:t>Persistence</w:t>
       </w:r>
-      <w:bookmarkEnd w:id="87"/>
       <w:bookmarkEnd w:id="88"/>
+      <w:bookmarkEnd w:id="89"/>
     </w:p>
     <w:p>
       <w:pPr>
@@ -18612,16 +18622,16 @@
           <w:lang w:val="en-US"/>
         </w:rPr>
       </w:pPr>
-      <w:bookmarkStart w:id="89" w:name="_Toc487129172"/>
-      <w:bookmarkStart w:id="90" w:name="_Toc487136246"/>
+      <w:bookmarkStart w:id="90" w:name="_Toc487129172"/>
+      <w:bookmarkStart w:id="91" w:name="_Toc487136246"/>
       <w:r>
         <w:rPr>
           <w:lang w:val="en-US"/>
         </w:rPr>
         <w:t>Platform Compatibility</w:t>
       </w:r>
-      <w:bookmarkEnd w:id="89"/>
       <w:bookmarkEnd w:id="90"/>
+      <w:bookmarkEnd w:id="91"/>
     </w:p>
     <w:p>
       <w:pPr>
@@ -18652,16 +18662,16 @@
           <w:lang w:val="en-US"/>
         </w:rPr>
       </w:pPr>
-      <w:bookmarkStart w:id="91" w:name="_Toc487129173"/>
-      <w:bookmarkStart w:id="92" w:name="_Toc487136247"/>
+      <w:bookmarkStart w:id="92" w:name="_Toc487129173"/>
+      <w:bookmarkStart w:id="93" w:name="_Toc487136247"/>
       <w:r>
         <w:rPr>
           <w:lang w:val="en-US"/>
         </w:rPr>
         <w:t>Reflection</w:t>
       </w:r>
-      <w:bookmarkEnd w:id="91"/>
       <w:bookmarkEnd w:id="92"/>
+      <w:bookmarkEnd w:id="93"/>
     </w:p>
     <w:p>
       <w:pPr>
@@ -18685,16 +18695,16 @@
           <w:lang w:val="en-US"/>
         </w:rPr>
       </w:pPr>
-      <w:bookmarkStart w:id="93" w:name="_Toc487129174"/>
-      <w:bookmarkStart w:id="94" w:name="_Toc487136248"/>
+      <w:bookmarkStart w:id="94" w:name="_Toc487129174"/>
+      <w:bookmarkStart w:id="95" w:name="_Toc487136248"/>
       <w:r>
         <w:rPr>
           <w:lang w:val="en-US"/>
         </w:rPr>
         <w:t>Scheduling</w:t>
       </w:r>
-      <w:bookmarkEnd w:id="93"/>
       <w:bookmarkEnd w:id="94"/>
+      <w:bookmarkEnd w:id="95"/>
     </w:p>
     <w:p>
       <w:pPr>
@@ -18799,16 +18809,16 @@
           <w:lang w:val="en-US"/>
         </w:rPr>
       </w:pPr>
-      <w:bookmarkStart w:id="95" w:name="_Toc487129175"/>
-      <w:bookmarkStart w:id="96" w:name="_Toc487136249"/>
+      <w:bookmarkStart w:id="96" w:name="_Toc487129175"/>
+      <w:bookmarkStart w:id="97" w:name="_Toc487136249"/>
       <w:r>
         <w:rPr>
           <w:lang w:val="en-US"/>
         </w:rPr>
         <w:t>Security</w:t>
       </w:r>
-      <w:bookmarkEnd w:id="95"/>
       <w:bookmarkEnd w:id="96"/>
+      <w:bookmarkEnd w:id="97"/>
     </w:p>
     <w:p>
       <w:pPr>
@@ -19865,13 +19875,7 @@
         <w:rPr>
           <w:lang w:val="en-US"/>
         </w:rPr>
-        <w:t xml:space="preserve">Do note that this subdivision could lead to a massive amount of securables that you do </w:t>
-      </w:r>
-      <w:r>
-        <w:rPr>
-          <w:lang w:val="en-US"/>
-        </w:rPr>
-        <w:t>not even need. It may seem flexible, but might also be poorly overviewable and a pain to maintain. Consider other models of user rights.</w:t>
+        <w:t>Do note that this subdivision could lead to a massive amount of securables that you do not even need. It may seem flexible, but might also be poorly overviewable and a pain to maintain. Consider other models of user rights.</w:t>
       </w:r>
     </w:p>
     <w:p>
@@ -20025,8 +20029,6 @@
         </w:rPr>
         <w:t>Calculation Module</w:t>
       </w:r>
-      <w:bookmarkStart w:id="97" w:name="_GoBack"/>
-      <w:bookmarkEnd w:id="97"/>
     </w:p>
     <w:p>
       <w:pPr>
@@ -23423,14 +23425,27 @@
     <w:r>
       <w:t xml:space="preserve"> / </w:t>
     </w:r>
-    <w:fldSimple w:instr=" NUMPAGES   \* MERGEFORMAT ">
-      <w:r>
-        <w:rPr>
-          <w:noProof/>
-        </w:rPr>
-        <w:t>21</w:t>
-      </w:r>
-    </w:fldSimple>
+    <w:r>
+      <w:fldChar w:fldCharType="begin"/>
+    </w:r>
+    <w:r>
+      <w:instrText xml:space="preserve"> NUMPAGES   \* MERGEFORMAT </w:instrText>
+    </w:r>
+    <w:r>
+      <w:fldChar w:fldCharType="separate"/>
+    </w:r>
+    <w:r>
+      <w:rPr>
+        <w:noProof/>
+      </w:rPr>
+      <w:t>21</w:t>
+    </w:r>
+    <w:r>
+      <w:rPr>
+        <w:noProof/>
+      </w:rPr>
+      <w:fldChar w:fldCharType="end"/>
+    </w:r>
   </w:p>
 </w:ftr>
 </file>
@@ -27753,7 +27768,7 @@
 </file>
 
 <file path=customXml/itemProps1.xml><?xml version="1.0" encoding="utf-8"?>
-<ds:datastoreItem xmlns:ds="http://schemas.openxmlformats.org/officeDocument/2006/customXml" ds:itemID="{FB577D6A-4BDB-43CF-8ABF-DEF1E7264C19}">
+<ds:datastoreItem xmlns:ds="http://schemas.openxmlformats.org/officeDocument/2006/customXml" ds:itemID="{16354FE1-C497-4823-8492-81235068EF7D}">
   <ds:schemaRefs>
     <ds:schemaRef ds:uri="http://schemas.openxmlformats.org/officeDocument/2006/bibliography"/>
   </ds:schemaRefs>

</xml_diff>